<commit_message>
Create presentation and update use cases/domain model
Updated domain model to current presentation set, which modifies the use cases to remove the Make Move use case and incoporate it into the Play Turn use case.
</commit_message>
<xml_diff>
--- a/P1/CS414_C-Team_Use-Cases.docx
+++ b/P1/CS414_C-Team_Use-Cases.docx
@@ -12125,6 +12125,9 @@
     <w:p/>
     <w:p>
       <w:r>
+        <w:rPr>
+          <w:noProof/>
+        </w:rPr>
         <mc:AlternateContent>
           <mc:Choice Requires="wps">
             <w:drawing>
@@ -12222,6 +12225,9 @@
         </mc:AlternateContent>
       </w:r>
       <w:r>
+        <w:rPr>
+          <w:noProof/>
+        </w:rPr>
         <mc:AlternateContent>
           <mc:Choice Requires="wps">
             <w:drawing>
@@ -17188,7 +17194,10 @@
                               <w:spacing w:after="0"/>
                             </w:pPr>
                             <w:r>
-                              <w:t>2. Include(Make Move).</w:t>
+                              <w:t xml:space="preserve">2. </w:t>
+                            </w:r>
+                            <w:r>
+                              <w:t>User makes a valid move for one of their game pieces.</w:t>
                             </w:r>
                           </w:p>
                           <w:p>
@@ -17196,7 +17205,10 @@
                               <w:spacing w:after="0"/>
                             </w:pPr>
                             <w:r>
-                              <w:t>3. User submits their turn.</w:t>
+                              <w:t>3</w:t>
+                            </w:r>
+                            <w:r>
+                              <w:t>. User submits their turn.</w:t>
                             </w:r>
                           </w:p>
                           <w:p>
@@ -17239,7 +17251,10 @@
                         <w:spacing w:after="0"/>
                       </w:pPr>
                       <w:r>
-                        <w:t>2. Include(Make Move).</w:t>
+                        <w:t xml:space="preserve">2. </w:t>
+                      </w:r>
+                      <w:r>
+                        <w:t>User makes a valid move for one of their game pieces.</w:t>
                       </w:r>
                     </w:p>
                     <w:p>
@@ -17247,7 +17262,10 @@
                         <w:spacing w:after="0"/>
                       </w:pPr>
                       <w:r>
-                        <w:t>3. User submits their turn.</w:t>
+                        <w:t>3</w:t>
+                      </w:r>
+                      <w:r>
+                        <w:t>. User submits their turn.</w:t>
                       </w:r>
                     </w:p>
                     <w:p>
@@ -17382,18 +17400,18 @@
         <mc:AlternateContent>
           <mc:Choice Requires="wps">
             <w:drawing>
-              <wp:anchor distT="45720" distB="45720" distL="114300" distR="114300" simplePos="0" relativeHeight="251992064" behindDoc="0" locked="0" layoutInCell="1" allowOverlap="1" wp14:anchorId="4FD3845B" wp14:editId="00897D6A">
+              <wp:anchor distT="45720" distB="45720" distL="114300" distR="114300" simplePos="0" relativeHeight="251991040" behindDoc="0" locked="0" layoutInCell="1" allowOverlap="1" wp14:anchorId="17B1130B" wp14:editId="7F345AEB">
                 <wp:simplePos x="0" y="0"/>
                 <wp:positionH relativeFrom="column">
-                  <wp:posOffset>409575</wp:posOffset>
+                  <wp:posOffset>-733425</wp:posOffset>
                 </wp:positionH>
                 <wp:positionV relativeFrom="paragraph">
                   <wp:posOffset>239395</wp:posOffset>
                 </wp:positionV>
-                <wp:extent cx="5067300" cy="742950"/>
-                <wp:effectExtent l="0" t="0" r="19050" b="19050"/>
+                <wp:extent cx="1143000" cy="485775"/>
+                <wp:effectExtent l="0" t="0" r="19050" b="28575"/>
                 <wp:wrapSquare wrapText="bothSides"/>
-                <wp:docPr id="430" name="Text Box 2"/>
+                <wp:docPr id="429" name="Text Box 2"/>
                 <wp:cNvGraphicFramePr>
                   <a:graphicFrameLocks xmlns:a="http://schemas.openxmlformats.org/drawingml/2006/main"/>
                 </wp:cNvGraphicFramePr>
@@ -17406,7 +17424,7 @@
                       <wps:spPr bwMode="auto">
                         <a:xfrm>
                           <a:off x="0" y="0"/>
-                          <a:ext cx="5067300" cy="742950"/>
+                          <a:ext cx="1143000" cy="485775"/>
                         </a:xfrm>
                         <a:prstGeom prst="rect">
                           <a:avLst/>
@@ -17426,18 +17444,18 @@
                       <wps:txbx>
                         <w:txbxContent>
                           <w:p>
-                            <w:r>
-                              <w:t xml:space="preserve">3. If it is a winning move, the game ends and the opposing player is notified that the game has been won by the current user. </w:t>
-                            </w:r>
-                          </w:p>
-                          <w:p/>
-                          <w:p>
                             <w:pPr>
-                              <w:spacing w:after="0"/>
-                              <w:rPr>
-                                <w:lang w:val="en-IN"/>
+                              <w:jc w:val="right"/>
+                              <w:rPr>
+                                <w:b/>
                               </w:rPr>
                             </w:pPr>
+                            <w:r>
+                              <w:rPr>
+                                <w:b/>
+                              </w:rPr>
+                              <w:t>Alternate Flow 1</w:t>
+                            </w:r>
                           </w:p>
                         </w:txbxContent>
                       </wps:txbx>
@@ -17458,22 +17476,22 @@
           </mc:Choice>
           <mc:Fallback>
             <w:pict>
-              <v:shape w14:anchorId="4FD3845B" id="_x0000_s1182" type="#_x0000_t202" style="position:absolute;margin-left:32.25pt;margin-top:18.85pt;width:399pt;height:58.5pt;z-index:251992064;visibility:visible;mso-wrap-style:square;mso-width-percent:0;mso-height-percent:0;mso-wrap-distance-left:9pt;mso-wrap-distance-top:3.6pt;mso-wrap-distance-right:9pt;mso-wrap-distance-bottom:3.6pt;mso-position-horizontal:absolute;mso-position-horizontal-relative:text;mso-position-vertical:absolute;mso-position-vertical-relative:text;mso-width-percent:0;mso-height-percent:0;mso-width-relative:margin;mso-height-relative:margin;v-text-anchor:top" o:gfxdata="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">
+              <v:shape w14:anchorId="17B1130B" id="_x0000_s1182" type="#_x0000_t202" style="position:absolute;margin-left:-57.75pt;margin-top:18.85pt;width:90pt;height:38.25pt;z-index:251991040;visibility:visible;mso-wrap-style:square;mso-width-percent:0;mso-height-percent:0;mso-wrap-distance-left:9pt;mso-wrap-distance-top:3.6pt;mso-wrap-distance-right:9pt;mso-wrap-distance-bottom:3.6pt;mso-position-horizontal:absolute;mso-position-horizontal-relative:text;mso-position-vertical:absolute;mso-position-vertical-relative:text;mso-width-percent:0;mso-height-percent:0;mso-width-relative:margin;mso-height-relative:margin;v-text-anchor:top" o:gfxdata="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">
                 <v:textbox>
                   <w:txbxContent>
                     <w:p>
-                      <w:r>
-                        <w:t xml:space="preserve">3. If it is a winning move, the game ends and the opposing player is notified that the game has been won by the current user. </w:t>
-                      </w:r>
-                    </w:p>
-                    <w:p/>
-                    <w:p>
                       <w:pPr>
-                        <w:spacing w:after="0"/>
-                        <w:rPr>
-                          <w:lang w:val="en-IN"/>
+                        <w:jc w:val="right"/>
+                        <w:rPr>
+                          <w:b/>
                         </w:rPr>
                       </w:pPr>
+                      <w:r>
+                        <w:rPr>
+                          <w:b/>
+                        </w:rPr>
+                        <w:t>Alternate Flow 1</w:t>
+                      </w:r>
                     </w:p>
                   </w:txbxContent>
                 </v:textbox>
@@ -17490,18 +17508,18 @@
         <mc:AlternateContent>
           <mc:Choice Requires="wps">
             <w:drawing>
-              <wp:anchor distT="45720" distB="45720" distL="114300" distR="114300" simplePos="0" relativeHeight="251991040" behindDoc="0" locked="0" layoutInCell="1" allowOverlap="1" wp14:anchorId="17B1130B" wp14:editId="7F345AEB">
+              <wp:anchor distT="45720" distB="45720" distL="114300" distR="114300" simplePos="0" relativeHeight="251992064" behindDoc="0" locked="0" layoutInCell="1" allowOverlap="1" wp14:anchorId="4FD3845B" wp14:editId="00897D6A">
                 <wp:simplePos x="0" y="0"/>
                 <wp:positionH relativeFrom="column">
-                  <wp:posOffset>-733425</wp:posOffset>
+                  <wp:posOffset>409575</wp:posOffset>
                 </wp:positionH>
                 <wp:positionV relativeFrom="paragraph">
                   <wp:posOffset>239395</wp:posOffset>
                 </wp:positionV>
-                <wp:extent cx="1143000" cy="742950"/>
-                <wp:effectExtent l="0" t="0" r="19050" b="19050"/>
+                <wp:extent cx="5067300" cy="485775"/>
+                <wp:effectExtent l="0" t="0" r="19050" b="28575"/>
                 <wp:wrapSquare wrapText="bothSides"/>
-                <wp:docPr id="429" name="Text Box 2"/>
+                <wp:docPr id="430" name="Text Box 2"/>
                 <wp:cNvGraphicFramePr>
                   <a:graphicFrameLocks xmlns:a="http://schemas.openxmlformats.org/drawingml/2006/main"/>
                 </wp:cNvGraphicFramePr>
@@ -17514,7 +17532,7 @@
                       <wps:spPr bwMode="auto">
                         <a:xfrm>
                           <a:off x="0" y="0"/>
-                          <a:ext cx="1143000" cy="742950"/>
+                          <a:ext cx="5067300" cy="485775"/>
                         </a:xfrm>
                         <a:prstGeom prst="rect">
                           <a:avLst/>
@@ -17535,17 +17553,28 @@
                         <w:txbxContent>
                           <w:p>
                             <w:pPr>
-                              <w:jc w:val="right"/>
-                              <w:rPr>
-                                <w:b/>
-                              </w:rPr>
+                              <w:spacing w:after="0"/>
                             </w:pPr>
                             <w:r>
-                              <w:rPr>
-                                <w:b/>
-                              </w:rPr>
-                              <w:t>Alternate Flow 1</w:t>
-                            </w:r>
+                              <w:t>2. User makes an invalid move for one of their game pieces.</w:t>
+                            </w:r>
+                          </w:p>
+                          <w:p>
+                            <w:pPr>
+                              <w:spacing w:after="0"/>
+                            </w:pPr>
+                            <w:r>
+                              <w:t>2a. User is notified that the move is invalid, and must make a different move.</w:t>
+                            </w:r>
+                          </w:p>
+                          <w:p/>
+                          <w:p>
+                            <w:pPr>
+                              <w:spacing w:after="0"/>
+                              <w:rPr>
+                                <w:lang w:val="en-IN"/>
+                              </w:rPr>
+                            </w:pPr>
                           </w:p>
                         </w:txbxContent>
                       </wps:txbx>
@@ -17566,22 +17595,33 @@
           </mc:Choice>
           <mc:Fallback>
             <w:pict>
-              <v:shape w14:anchorId="17B1130B" id="_x0000_s1183" type="#_x0000_t202" style="position:absolute;margin-left:-57.75pt;margin-top:18.85pt;width:90pt;height:58.5pt;z-index:251991040;visibility:visible;mso-wrap-style:square;mso-width-percent:0;mso-height-percent:0;mso-wrap-distance-left:9pt;mso-wrap-distance-top:3.6pt;mso-wrap-distance-right:9pt;mso-wrap-distance-bottom:3.6pt;mso-position-horizontal:absolute;mso-position-horizontal-relative:text;mso-position-vertical:absolute;mso-position-vertical-relative:text;mso-width-percent:0;mso-height-percent:0;mso-width-relative:margin;mso-height-relative:margin;v-text-anchor:top" o:gfxdata="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">
+              <v:shape w14:anchorId="4FD3845B" id="_x0000_s1183" type="#_x0000_t202" style="position:absolute;margin-left:32.25pt;margin-top:18.85pt;width:399pt;height:38.25pt;z-index:251992064;visibility:visible;mso-wrap-style:square;mso-width-percent:0;mso-height-percent:0;mso-wrap-distance-left:9pt;mso-wrap-distance-top:3.6pt;mso-wrap-distance-right:9pt;mso-wrap-distance-bottom:3.6pt;mso-position-horizontal:absolute;mso-position-horizontal-relative:text;mso-position-vertical:absolute;mso-position-vertical-relative:text;mso-width-percent:0;mso-height-percent:0;mso-width-relative:margin;mso-height-relative:margin;v-text-anchor:top" o:gfxdata="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">
                 <v:textbox>
                   <w:txbxContent>
                     <w:p>
                       <w:pPr>
-                        <w:jc w:val="right"/>
-                        <w:rPr>
-                          <w:b/>
-                        </w:rPr>
+                        <w:spacing w:after="0"/>
                       </w:pPr>
                       <w:r>
-                        <w:rPr>
-                          <w:b/>
-                        </w:rPr>
-                        <w:t>Alternate Flow 1</w:t>
-                      </w:r>
+                        <w:t>2. User makes an invalid move for one of their game pieces.</w:t>
+                      </w:r>
+                    </w:p>
+                    <w:p>
+                      <w:pPr>
+                        <w:spacing w:after="0"/>
+                      </w:pPr>
+                      <w:r>
+                        <w:t>2a. User is notified that the move is invalid, and must make a different move.</w:t>
+                      </w:r>
+                    </w:p>
+                    <w:p/>
+                    <w:p>
+                      <w:pPr>
+                        <w:spacing w:after="0"/>
+                        <w:rPr>
+                          <w:lang w:val="en-IN"/>
+                        </w:rPr>
+                      </w:pPr>
                     </w:p>
                   </w:txbxContent>
                 </v:textbox>
@@ -17593,27 +17633,23 @@
       </w:r>
     </w:p>
     <w:p/>
-    <w:p/>
     <w:p>
       <w:r>
-        <w:rPr>
-          <w:noProof/>
-        </w:rPr>
         <mc:AlternateContent>
           <mc:Choice Requires="wps">
             <w:drawing>
-              <wp:anchor distT="45720" distB="45720" distL="114300" distR="114300" simplePos="0" relativeHeight="251970560" behindDoc="0" locked="0" layoutInCell="1" allowOverlap="1" wp14:anchorId="13CC5615" wp14:editId="210F21F9">
+              <wp:anchor distT="45720" distB="45720" distL="114300" distR="114300" simplePos="0" relativeHeight="252050432" behindDoc="0" locked="0" layoutInCell="1" allowOverlap="1" wp14:anchorId="329ECEDA" wp14:editId="117252B8">
                 <wp:simplePos x="0" y="0"/>
                 <wp:positionH relativeFrom="column">
                   <wp:posOffset>-733425</wp:posOffset>
                 </wp:positionH>
                 <wp:positionV relativeFrom="paragraph">
-                  <wp:posOffset>125730</wp:posOffset>
+                  <wp:posOffset>154305</wp:posOffset>
                 </wp:positionV>
-                <wp:extent cx="1143000" cy="628650"/>
+                <wp:extent cx="1143000" cy="438150"/>
                 <wp:effectExtent l="0" t="0" r="19050" b="19050"/>
                 <wp:wrapSquare wrapText="bothSides"/>
-                <wp:docPr id="411" name="Text Box 2"/>
+                <wp:docPr id="235" name="Text Box 2"/>
                 <wp:cNvGraphicFramePr>
                   <a:graphicFrameLocks xmlns:a="http://schemas.openxmlformats.org/drawingml/2006/main"/>
                 </wp:cNvGraphicFramePr>
@@ -17626,7 +17662,7 @@
                       <wps:spPr bwMode="auto">
                         <a:xfrm>
                           <a:off x="0" y="0"/>
-                          <a:ext cx="1143000" cy="628650"/>
+                          <a:ext cx="1143000" cy="438150"/>
                         </a:xfrm>
                         <a:prstGeom prst="rect">
                           <a:avLst/>
@@ -17656,7 +17692,7 @@
                               <w:rPr>
                                 <w:b/>
                               </w:rPr>
-                              <w:t>Post Conditions</w:t>
+                              <w:t>Alternate Flow 2</w:t>
                             </w:r>
                           </w:p>
                         </w:txbxContent>
@@ -17678,7 +17714,482 @@
           </mc:Choice>
           <mc:Fallback>
             <w:pict>
-              <v:shape w14:anchorId="13CC5615" id="_x0000_s1184" type="#_x0000_t202" style="position:absolute;margin-left:-57.75pt;margin-top:9.9pt;width:90pt;height:49.5pt;z-index:251970560;visibility:visible;mso-wrap-style:square;mso-width-percent:0;mso-height-percent:0;mso-wrap-distance-left:9pt;mso-wrap-distance-top:3.6pt;mso-wrap-distance-right:9pt;mso-wrap-distance-bottom:3.6pt;mso-position-horizontal:absolute;mso-position-horizontal-relative:text;mso-position-vertical:absolute;mso-position-vertical-relative:text;mso-width-percent:0;mso-height-percent:0;mso-width-relative:margin;mso-height-relative:margin;v-text-anchor:top" o:gfxdata="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">
+              <v:shape w14:anchorId="329ECEDA" id="_x0000_s1184" type="#_x0000_t202" style="position:absolute;margin-left:-57.75pt;margin-top:12.15pt;width:90pt;height:34.5pt;z-index:252050432;visibility:visible;mso-wrap-style:square;mso-width-percent:0;mso-height-percent:0;mso-wrap-distance-left:9pt;mso-wrap-distance-top:3.6pt;mso-wrap-distance-right:9pt;mso-wrap-distance-bottom:3.6pt;mso-position-horizontal:absolute;mso-position-horizontal-relative:text;mso-position-vertical:absolute;mso-position-vertical-relative:text;mso-width-percent:0;mso-height-percent:0;mso-width-relative:margin;mso-height-relative:margin;v-text-anchor:top" o:gfxdata="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">
+                <v:textbox>
+                  <w:txbxContent>
+                    <w:p>
+                      <w:pPr>
+                        <w:jc w:val="right"/>
+                        <w:rPr>
+                          <w:b/>
+                        </w:rPr>
+                      </w:pPr>
+                      <w:r>
+                        <w:rPr>
+                          <w:b/>
+                        </w:rPr>
+                        <w:t>Alternate Flow 2</w:t>
+                      </w:r>
+                    </w:p>
+                  </w:txbxContent>
+                </v:textbox>
+                <w10:wrap type="square"/>
+              </v:shape>
+            </w:pict>
+          </mc:Fallback>
+        </mc:AlternateContent>
+      </w:r>
+      <w:r>
+        <mc:AlternateContent>
+          <mc:Choice Requires="wps">
+            <w:drawing>
+              <wp:anchor distT="45720" distB="45720" distL="114300" distR="114300" simplePos="0" relativeHeight="252051456" behindDoc="0" locked="0" layoutInCell="1" allowOverlap="1" wp14:anchorId="3E02C214" wp14:editId="0ADC4446">
+                <wp:simplePos x="0" y="0"/>
+                <wp:positionH relativeFrom="column">
+                  <wp:posOffset>409575</wp:posOffset>
+                </wp:positionH>
+                <wp:positionV relativeFrom="paragraph">
+                  <wp:posOffset>154305</wp:posOffset>
+                </wp:positionV>
+                <wp:extent cx="5067300" cy="438150"/>
+                <wp:effectExtent l="0" t="0" r="19050" b="19050"/>
+                <wp:wrapSquare wrapText="bothSides"/>
+                <wp:docPr id="236" name="Text Box 2"/>
+                <wp:cNvGraphicFramePr>
+                  <a:graphicFrameLocks xmlns:a="http://schemas.openxmlformats.org/drawingml/2006/main"/>
+                </wp:cNvGraphicFramePr>
+                <a:graphic xmlns:a="http://schemas.openxmlformats.org/drawingml/2006/main">
+                  <a:graphicData uri="http://schemas.microsoft.com/office/word/2010/wordprocessingShape">
+                    <wps:wsp>
+                      <wps:cNvSpPr txBox="1">
+                        <a:spLocks noChangeArrowheads="1"/>
+                      </wps:cNvSpPr>
+                      <wps:spPr bwMode="auto">
+                        <a:xfrm>
+                          <a:off x="0" y="0"/>
+                          <a:ext cx="5067300" cy="438150"/>
+                        </a:xfrm>
+                        <a:prstGeom prst="rect">
+                          <a:avLst/>
+                        </a:prstGeom>
+                        <a:solidFill>
+                          <a:srgbClr val="FFFFFF"/>
+                        </a:solidFill>
+                        <a:ln w="9525">
+                          <a:solidFill>
+                            <a:srgbClr val="000000"/>
+                          </a:solidFill>
+                          <a:miter lim="800000"/>
+                          <a:headEnd/>
+                          <a:tailEnd/>
+                        </a:ln>
+                      </wps:spPr>
+                      <wps:txbx>
+                        <w:txbxContent>
+                          <w:p>
+                            <w:r>
+                              <w:t>4</w:t>
+                            </w:r>
+                            <w:r>
+                              <w:t>. If it is a winning move, the game ends</w:t>
+                            </w:r>
+                            <w:r>
+                              <w:t>.</w:t>
+                            </w:r>
+                            <w:r>
+                              <w:t xml:space="preserve"> </w:t>
+                            </w:r>
+                          </w:p>
+                          <w:p/>
+                          <w:p>
+                            <w:pPr>
+                              <w:spacing w:after="0"/>
+                              <w:rPr>
+                                <w:lang w:val="en-IN"/>
+                              </w:rPr>
+                            </w:pPr>
+                          </w:p>
+                        </w:txbxContent>
+                      </wps:txbx>
+                      <wps:bodyPr rot="0" vert="horz" wrap="square" lIns="91440" tIns="45720" rIns="91440" bIns="45720" anchor="t" anchorCtr="0">
+                        <a:noAutofit/>
+                      </wps:bodyPr>
+                    </wps:wsp>
+                  </a:graphicData>
+                </a:graphic>
+                <wp14:sizeRelH relativeFrom="margin">
+                  <wp14:pctWidth>0</wp14:pctWidth>
+                </wp14:sizeRelH>
+                <wp14:sizeRelV relativeFrom="margin">
+                  <wp14:pctHeight>0</wp14:pctHeight>
+                </wp14:sizeRelV>
+              </wp:anchor>
+            </w:drawing>
+          </mc:Choice>
+          <mc:Fallback>
+            <w:pict>
+              <v:shape w14:anchorId="3E02C214" id="_x0000_s1185" type="#_x0000_t202" style="position:absolute;margin-left:32.25pt;margin-top:12.15pt;width:399pt;height:34.5pt;z-index:252051456;visibility:visible;mso-wrap-style:square;mso-width-percent:0;mso-height-percent:0;mso-wrap-distance-left:9pt;mso-wrap-distance-top:3.6pt;mso-wrap-distance-right:9pt;mso-wrap-distance-bottom:3.6pt;mso-position-horizontal:absolute;mso-position-horizontal-relative:text;mso-position-vertical:absolute;mso-position-vertical-relative:text;mso-width-percent:0;mso-height-percent:0;mso-width-relative:margin;mso-height-relative:margin;v-text-anchor:top" o:gfxdata="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">
+                <v:textbox>
+                  <w:txbxContent>
+                    <w:p>
+                      <w:r>
+                        <w:t>4</w:t>
+                      </w:r>
+                      <w:r>
+                        <w:t>. If it is a winning move, the game ends</w:t>
+                      </w:r>
+                      <w:r>
+                        <w:t>.</w:t>
+                      </w:r>
+                      <w:r>
+                        <w:t xml:space="preserve"> </w:t>
+                      </w:r>
+                    </w:p>
+                    <w:p/>
+                    <w:p>
+                      <w:pPr>
+                        <w:spacing w:after="0"/>
+                        <w:rPr>
+                          <w:lang w:val="en-IN"/>
+                        </w:rPr>
+                      </w:pPr>
+                    </w:p>
+                  </w:txbxContent>
+                </v:textbox>
+                <w10:wrap type="square"/>
+              </v:shape>
+            </w:pict>
+          </mc:Fallback>
+        </mc:AlternateContent>
+      </w:r>
+    </w:p>
+    <w:p>
+      <w:r>
+        <mc:AlternateContent>
+          <mc:Choice Requires="wps">
+            <w:drawing>
+              <wp:anchor distT="45720" distB="45720" distL="114300" distR="114300" simplePos="0" relativeHeight="252053504" behindDoc="0" locked="0" layoutInCell="1" allowOverlap="1" wp14:anchorId="329ECEDA" wp14:editId="117252B8">
+                <wp:simplePos x="0" y="0"/>
+                <wp:positionH relativeFrom="column">
+                  <wp:posOffset>-733425</wp:posOffset>
+                </wp:positionH>
+                <wp:positionV relativeFrom="paragraph">
+                  <wp:posOffset>306705</wp:posOffset>
+                </wp:positionV>
+                <wp:extent cx="1143000" cy="533400"/>
+                <wp:effectExtent l="0" t="0" r="19050" b="19050"/>
+                <wp:wrapSquare wrapText="bothSides"/>
+                <wp:docPr id="255" name="Text Box 2"/>
+                <wp:cNvGraphicFramePr>
+                  <a:graphicFrameLocks xmlns:a="http://schemas.openxmlformats.org/drawingml/2006/main"/>
+                </wp:cNvGraphicFramePr>
+                <a:graphic xmlns:a="http://schemas.openxmlformats.org/drawingml/2006/main">
+                  <a:graphicData uri="http://schemas.microsoft.com/office/word/2010/wordprocessingShape">
+                    <wps:wsp>
+                      <wps:cNvSpPr txBox="1">
+                        <a:spLocks noChangeArrowheads="1"/>
+                      </wps:cNvSpPr>
+                      <wps:spPr bwMode="auto">
+                        <a:xfrm>
+                          <a:off x="0" y="0"/>
+                          <a:ext cx="1143000" cy="533400"/>
+                        </a:xfrm>
+                        <a:prstGeom prst="rect">
+                          <a:avLst/>
+                        </a:prstGeom>
+                        <a:solidFill>
+                          <a:srgbClr val="FFFFFF"/>
+                        </a:solidFill>
+                        <a:ln w="9525">
+                          <a:solidFill>
+                            <a:srgbClr val="000000"/>
+                          </a:solidFill>
+                          <a:miter lim="800000"/>
+                          <a:headEnd/>
+                          <a:tailEnd/>
+                        </a:ln>
+                      </wps:spPr>
+                      <wps:txbx>
+                        <w:txbxContent>
+                          <w:p>
+                            <w:pPr>
+                              <w:jc w:val="right"/>
+                              <w:rPr>
+                                <w:b/>
+                              </w:rPr>
+                            </w:pPr>
+                            <w:r>
+                              <w:rPr>
+                                <w:b/>
+                              </w:rPr>
+                              <w:t>Alternate Flow 3</w:t>
+                            </w:r>
+                          </w:p>
+                        </w:txbxContent>
+                      </wps:txbx>
+                      <wps:bodyPr rot="0" vert="horz" wrap="square" lIns="91440" tIns="45720" rIns="91440" bIns="45720" anchor="t" anchorCtr="0">
+                        <a:noAutofit/>
+                      </wps:bodyPr>
+                    </wps:wsp>
+                  </a:graphicData>
+                </a:graphic>
+                <wp14:sizeRelH relativeFrom="margin">
+                  <wp14:pctWidth>0</wp14:pctWidth>
+                </wp14:sizeRelH>
+                <wp14:sizeRelV relativeFrom="margin">
+                  <wp14:pctHeight>0</wp14:pctHeight>
+                </wp14:sizeRelV>
+              </wp:anchor>
+            </w:drawing>
+          </mc:Choice>
+          <mc:Fallback>
+            <w:pict>
+              <v:shape w14:anchorId="329ECEDA" id="_x0000_s1186" type="#_x0000_t202" style="position:absolute;margin-left:-57.75pt;margin-top:24.15pt;width:90pt;height:42pt;z-index:252053504;visibility:visible;mso-wrap-style:square;mso-width-percent:0;mso-height-percent:0;mso-wrap-distance-left:9pt;mso-wrap-distance-top:3.6pt;mso-wrap-distance-right:9pt;mso-wrap-distance-bottom:3.6pt;mso-position-horizontal:absolute;mso-position-horizontal-relative:text;mso-position-vertical:absolute;mso-position-vertical-relative:text;mso-width-percent:0;mso-height-percent:0;mso-width-relative:margin;mso-height-relative:margin;v-text-anchor:top" o:gfxdata="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">
+                <v:textbox>
+                  <w:txbxContent>
+                    <w:p>
+                      <w:pPr>
+                        <w:jc w:val="right"/>
+                        <w:rPr>
+                          <w:b/>
+                        </w:rPr>
+                      </w:pPr>
+                      <w:r>
+                        <w:rPr>
+                          <w:b/>
+                        </w:rPr>
+                        <w:t>Alternate Flow 3</w:t>
+                      </w:r>
+                    </w:p>
+                  </w:txbxContent>
+                </v:textbox>
+                <w10:wrap type="square"/>
+              </v:shape>
+            </w:pict>
+          </mc:Fallback>
+        </mc:AlternateContent>
+      </w:r>
+    </w:p>
+    <w:p>
+      <w:r>
+        <mc:AlternateContent>
+          <mc:Choice Requires="wps">
+            <w:drawing>
+              <wp:anchor distT="45720" distB="45720" distL="114300" distR="114300" simplePos="0" relativeHeight="252054528" behindDoc="0" locked="0" layoutInCell="1" allowOverlap="1" wp14:anchorId="3E02C214" wp14:editId="0ADC4446">
+                <wp:simplePos x="0" y="0"/>
+                <wp:positionH relativeFrom="column">
+                  <wp:posOffset>409575</wp:posOffset>
+                </wp:positionH>
+                <wp:positionV relativeFrom="paragraph">
+                  <wp:posOffset>20955</wp:posOffset>
+                </wp:positionV>
+                <wp:extent cx="5067300" cy="533400"/>
+                <wp:effectExtent l="0" t="0" r="19050" b="19050"/>
+                <wp:wrapSquare wrapText="bothSides"/>
+                <wp:docPr id="448" name="Text Box 2"/>
+                <wp:cNvGraphicFramePr>
+                  <a:graphicFrameLocks xmlns:a="http://schemas.openxmlformats.org/drawingml/2006/main"/>
+                </wp:cNvGraphicFramePr>
+                <a:graphic xmlns:a="http://schemas.openxmlformats.org/drawingml/2006/main">
+                  <a:graphicData uri="http://schemas.microsoft.com/office/word/2010/wordprocessingShape">
+                    <wps:wsp>
+                      <wps:cNvSpPr txBox="1">
+                        <a:spLocks noChangeArrowheads="1"/>
+                      </wps:cNvSpPr>
+                      <wps:spPr bwMode="auto">
+                        <a:xfrm>
+                          <a:off x="0" y="0"/>
+                          <a:ext cx="5067300" cy="533400"/>
+                        </a:xfrm>
+                        <a:prstGeom prst="rect">
+                          <a:avLst/>
+                        </a:prstGeom>
+                        <a:solidFill>
+                          <a:srgbClr val="FFFFFF"/>
+                        </a:solidFill>
+                        <a:ln w="9525">
+                          <a:solidFill>
+                            <a:srgbClr val="000000"/>
+                          </a:solidFill>
+                          <a:miter lim="800000"/>
+                          <a:headEnd/>
+                          <a:tailEnd/>
+                        </a:ln>
+                      </wps:spPr>
+                      <wps:txbx>
+                        <w:txbxContent>
+                          <w:p>
+                            <w:pPr>
+                              <w:spacing w:after="0"/>
+                            </w:pPr>
+                            <w:r>
+                              <w:t>2. User cannot make a valid move for any of their game pieces.</w:t>
+                            </w:r>
+                            <w:r>
+                              <w:t xml:space="preserve"> </w:t>
+                            </w:r>
+                          </w:p>
+                          <w:p>
+                            <w:pPr>
+                              <w:spacing w:after="0"/>
+                            </w:pPr>
+                            <w:r>
+                              <w:t>3. User submits their turn.</w:t>
+                            </w:r>
+                          </w:p>
+                          <w:p/>
+                          <w:p>
+                            <w:pPr>
+                              <w:spacing w:after="0"/>
+                              <w:rPr>
+                                <w:lang w:val="en-IN"/>
+                              </w:rPr>
+                            </w:pPr>
+                          </w:p>
+                        </w:txbxContent>
+                      </wps:txbx>
+                      <wps:bodyPr rot="0" vert="horz" wrap="square" lIns="91440" tIns="45720" rIns="91440" bIns="45720" anchor="t" anchorCtr="0">
+                        <a:noAutofit/>
+                      </wps:bodyPr>
+                    </wps:wsp>
+                  </a:graphicData>
+                </a:graphic>
+                <wp14:sizeRelH relativeFrom="margin">
+                  <wp14:pctWidth>0</wp14:pctWidth>
+                </wp14:sizeRelH>
+                <wp14:sizeRelV relativeFrom="margin">
+                  <wp14:pctHeight>0</wp14:pctHeight>
+                </wp14:sizeRelV>
+              </wp:anchor>
+            </w:drawing>
+          </mc:Choice>
+          <mc:Fallback>
+            <w:pict>
+              <v:shape w14:anchorId="3E02C214" id="_x0000_s1187" type="#_x0000_t202" style="position:absolute;margin-left:32.25pt;margin-top:1.65pt;width:399pt;height:42pt;z-index:252054528;visibility:visible;mso-wrap-style:square;mso-width-percent:0;mso-height-percent:0;mso-wrap-distance-left:9pt;mso-wrap-distance-top:3.6pt;mso-wrap-distance-right:9pt;mso-wrap-distance-bottom:3.6pt;mso-position-horizontal:absolute;mso-position-horizontal-relative:text;mso-position-vertical:absolute;mso-position-vertical-relative:text;mso-width-percent:0;mso-height-percent:0;mso-width-relative:margin;mso-height-relative:margin;v-text-anchor:top" o:gfxdata="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">
+                <v:textbox>
+                  <w:txbxContent>
+                    <w:p>
+                      <w:pPr>
+                        <w:spacing w:after="0"/>
+                      </w:pPr>
+                      <w:r>
+                        <w:t>2. User cannot make a valid move for any of their game pieces.</w:t>
+                      </w:r>
+                      <w:r>
+                        <w:t xml:space="preserve"> </w:t>
+                      </w:r>
+                    </w:p>
+                    <w:p>
+                      <w:pPr>
+                        <w:spacing w:after="0"/>
+                      </w:pPr>
+                      <w:r>
+                        <w:t>3. User submits their turn.</w:t>
+                      </w:r>
+                    </w:p>
+                    <w:p/>
+                    <w:p>
+                      <w:pPr>
+                        <w:spacing w:after="0"/>
+                        <w:rPr>
+                          <w:lang w:val="en-IN"/>
+                        </w:rPr>
+                      </w:pPr>
+                    </w:p>
+                  </w:txbxContent>
+                </v:textbox>
+                <w10:wrap type="square"/>
+              </v:shape>
+            </w:pict>
+          </mc:Fallback>
+        </mc:AlternateContent>
+      </w:r>
+    </w:p>
+    <w:p>
+      <w:r>
+        <w:rPr>
+          <w:noProof/>
+        </w:rPr>
+        <mc:AlternateContent>
+          <mc:Choice Requires="wps">
+            <w:drawing>
+              <wp:anchor distT="45720" distB="45720" distL="114300" distR="114300" simplePos="0" relativeHeight="251970560" behindDoc="0" locked="0" layoutInCell="1" allowOverlap="1" wp14:anchorId="13CC5615" wp14:editId="210F21F9">
+                <wp:simplePos x="0" y="0"/>
+                <wp:positionH relativeFrom="column">
+                  <wp:posOffset>-733425</wp:posOffset>
+                </wp:positionH>
+                <wp:positionV relativeFrom="paragraph">
+                  <wp:posOffset>268605</wp:posOffset>
+                </wp:positionV>
+                <wp:extent cx="1143000" cy="609600"/>
+                <wp:effectExtent l="0" t="0" r="19050" b="19050"/>
+                <wp:wrapSquare wrapText="bothSides"/>
+                <wp:docPr id="411" name="Text Box 2"/>
+                <wp:cNvGraphicFramePr>
+                  <a:graphicFrameLocks xmlns:a="http://schemas.openxmlformats.org/drawingml/2006/main"/>
+                </wp:cNvGraphicFramePr>
+                <a:graphic xmlns:a="http://schemas.openxmlformats.org/drawingml/2006/main">
+                  <a:graphicData uri="http://schemas.microsoft.com/office/word/2010/wordprocessingShape">
+                    <wps:wsp>
+                      <wps:cNvSpPr txBox="1">
+                        <a:spLocks noChangeArrowheads="1"/>
+                      </wps:cNvSpPr>
+                      <wps:spPr bwMode="auto">
+                        <a:xfrm>
+                          <a:off x="0" y="0"/>
+                          <a:ext cx="1143000" cy="609600"/>
+                        </a:xfrm>
+                        <a:prstGeom prst="rect">
+                          <a:avLst/>
+                        </a:prstGeom>
+                        <a:solidFill>
+                          <a:srgbClr val="FFFFFF"/>
+                        </a:solidFill>
+                        <a:ln w="9525">
+                          <a:solidFill>
+                            <a:srgbClr val="000000"/>
+                          </a:solidFill>
+                          <a:miter lim="800000"/>
+                          <a:headEnd/>
+                          <a:tailEnd/>
+                        </a:ln>
+                      </wps:spPr>
+                      <wps:txbx>
+                        <w:txbxContent>
+                          <w:p>
+                            <w:pPr>
+                              <w:jc w:val="right"/>
+                              <w:rPr>
+                                <w:b/>
+                              </w:rPr>
+                            </w:pPr>
+                            <w:r>
+                              <w:rPr>
+                                <w:b/>
+                              </w:rPr>
+                              <w:t>Post Conditions</w:t>
+                            </w:r>
+                          </w:p>
+                        </w:txbxContent>
+                      </wps:txbx>
+                      <wps:bodyPr rot="0" vert="horz" wrap="square" lIns="91440" tIns="45720" rIns="91440" bIns="45720" anchor="t" anchorCtr="0">
+                        <a:noAutofit/>
+                      </wps:bodyPr>
+                    </wps:wsp>
+                  </a:graphicData>
+                </a:graphic>
+                <wp14:sizeRelH relativeFrom="margin">
+                  <wp14:pctWidth>0</wp14:pctWidth>
+                </wp14:sizeRelH>
+                <wp14:sizeRelV relativeFrom="margin">
+                  <wp14:pctHeight>0</wp14:pctHeight>
+                </wp14:sizeRelV>
+              </wp:anchor>
+            </w:drawing>
+          </mc:Choice>
+          <mc:Fallback>
+            <w:pict>
+              <v:shape w14:anchorId="13CC5615" id="_x0000_s1188" type="#_x0000_t202" style="position:absolute;margin-left:-57.75pt;margin-top:21.15pt;width:90pt;height:48pt;z-index:251970560;visibility:visible;mso-wrap-style:square;mso-width-percent:0;mso-height-percent:0;mso-wrap-distance-left:9pt;mso-wrap-distance-top:3.6pt;mso-wrap-distance-right:9pt;mso-wrap-distance-bottom:3.6pt;mso-position-horizontal:absolute;mso-position-horizontal-relative:text;mso-position-vertical:absolute;mso-position-vertical-relative:text;mso-width-percent:0;mso-height-percent:0;mso-width-relative:margin;mso-height-relative:margin;v-text-anchor:top" o:gfxdata="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">
                 <v:textbox>
                   <w:txbxContent>
                     <w:p>
@@ -17716,7 +18227,7 @@
                   <wp:posOffset>409575</wp:posOffset>
                 </wp:positionH>
                 <wp:positionV relativeFrom="paragraph">
-                  <wp:posOffset>125730</wp:posOffset>
+                  <wp:posOffset>249555</wp:posOffset>
                 </wp:positionV>
                 <wp:extent cx="5067300" cy="628650"/>
                 <wp:effectExtent l="0" t="0" r="19050" b="19050"/>
@@ -17774,7 +18285,7 @@
                               <w:spacing w:after="0"/>
                             </w:pPr>
                             <w:r>
-                              <w:t>3. Opposing player is notified that it is now their turn</w:t>
+                              <w:t>3. Opposing player is notified of the result of the turn.</w:t>
                             </w:r>
                           </w:p>
                         </w:txbxContent>
@@ -17796,7 +18307,7 @@
           </mc:Choice>
           <mc:Fallback>
             <w:pict>
-              <v:shape w14:anchorId="5C9705BA" id="_x0000_s1185" type="#_x0000_t202" style="position:absolute;margin-left:32.25pt;margin-top:9.9pt;width:399pt;height:49.5pt;z-index:251971584;visibility:visible;mso-wrap-style:square;mso-width-percent:0;mso-height-percent:0;mso-wrap-distance-left:9pt;mso-wrap-distance-top:3.6pt;mso-wrap-distance-right:9pt;mso-wrap-distance-bottom:3.6pt;mso-position-horizontal:absolute;mso-position-horizontal-relative:text;mso-position-vertical:absolute;mso-position-vertical-relative:text;mso-width-percent:0;mso-height-percent:0;mso-width-relative:margin;mso-height-relative:margin;v-text-anchor:top" o:gfxdata="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">
+              <v:shape w14:anchorId="5C9705BA" id="_x0000_s1189" type="#_x0000_t202" style="position:absolute;margin-left:32.25pt;margin-top:19.65pt;width:399pt;height:49.5pt;z-index:251971584;visibility:visible;mso-wrap-style:square;mso-width-percent:0;mso-height-percent:0;mso-wrap-distance-left:9pt;mso-wrap-distance-top:3.6pt;mso-wrap-distance-right:9pt;mso-wrap-distance-bottom:3.6pt;mso-position-horizontal:absolute;mso-position-horizontal-relative:text;mso-position-vertical:absolute;mso-position-vertical-relative:text;mso-width-percent:0;mso-height-percent:0;mso-width-relative:margin;mso-height-relative:margin;v-text-anchor:top" o:gfxdata="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">
                 <v:textbox>
                   <w:txbxContent>
                     <w:p>
@@ -17820,7 +18331,7 @@
                         <w:spacing w:after="0"/>
                       </w:pPr>
                       <w:r>
-                        <w:t>3. Opposing player is notified that it is now their turn</w:t>
+                        <w:t>3. Opposing player is notified of the result of the turn.</w:t>
                       </w:r>
                     </w:p>
                   </w:txbxContent>
@@ -17832,1556 +18343,6 @@
         </mc:AlternateContent>
       </w:r>
     </w:p>
-    <w:p/>
-    <w:p/>
-    <w:p/>
-    <w:p/>
-    <w:p/>
-    <w:p/>
-    <w:p/>
-    <w:p/>
-    <w:p/>
-    <w:p/>
-    <w:p/>
-    <w:p/>
-    <w:p>
-      <w:r>
-        <w:rPr>
-          <w:noProof/>
-        </w:rPr>
-        <w:lastRenderedPageBreak/>
-        <mc:AlternateContent>
-          <mc:Choice Requires="wps">
-            <w:drawing>
-              <wp:anchor distT="45720" distB="45720" distL="114300" distR="114300" simplePos="0" relativeHeight="251974656" behindDoc="0" locked="0" layoutInCell="1" allowOverlap="1" wp14:anchorId="496DE3DF" wp14:editId="17CBB410">
-                <wp:simplePos x="0" y="0"/>
-                <wp:positionH relativeFrom="column">
-                  <wp:posOffset>409575</wp:posOffset>
-                </wp:positionH>
-                <wp:positionV relativeFrom="paragraph">
-                  <wp:posOffset>0</wp:posOffset>
-                </wp:positionV>
-                <wp:extent cx="5067300" cy="457200"/>
-                <wp:effectExtent l="0" t="0" r="19050" b="19050"/>
-                <wp:wrapSquare wrapText="bothSides"/>
-                <wp:docPr id="413" name="Text Box 2"/>
-                <wp:cNvGraphicFramePr>
-                  <a:graphicFrameLocks xmlns:a="http://schemas.openxmlformats.org/drawingml/2006/main"/>
-                </wp:cNvGraphicFramePr>
-                <a:graphic xmlns:a="http://schemas.openxmlformats.org/drawingml/2006/main">
-                  <a:graphicData uri="http://schemas.microsoft.com/office/word/2010/wordprocessingShape">
-                    <wps:wsp>
-                      <wps:cNvSpPr txBox="1">
-                        <a:spLocks noChangeArrowheads="1"/>
-                      </wps:cNvSpPr>
-                      <wps:spPr bwMode="auto">
-                        <a:xfrm>
-                          <a:off x="0" y="0"/>
-                          <a:ext cx="5067300" cy="457200"/>
-                        </a:xfrm>
-                        <a:prstGeom prst="rect">
-                          <a:avLst/>
-                        </a:prstGeom>
-                        <a:solidFill>
-                          <a:srgbClr val="FFFFFF"/>
-                        </a:solidFill>
-                        <a:ln w="9525">
-                          <a:solidFill>
-                            <a:srgbClr val="000000"/>
-                          </a:solidFill>
-                          <a:miter lim="800000"/>
-                          <a:headEnd/>
-                          <a:tailEnd/>
-                        </a:ln>
-                      </wps:spPr>
-                      <wps:txbx>
-                        <w:txbxContent>
-                          <w:p>
-                            <w:r>
-                              <w:t>11</w:t>
-                            </w:r>
-                          </w:p>
-                        </w:txbxContent>
-                      </wps:txbx>
-                      <wps:bodyPr rot="0" vert="horz" wrap="square" lIns="91440" tIns="45720" rIns="91440" bIns="45720" anchor="t" anchorCtr="0">
-                        <a:noAutofit/>
-                      </wps:bodyPr>
-                    </wps:wsp>
-                  </a:graphicData>
-                </a:graphic>
-                <wp14:sizeRelH relativeFrom="margin">
-                  <wp14:pctWidth>0</wp14:pctWidth>
-                </wp14:sizeRelH>
-                <wp14:sizeRelV relativeFrom="margin">
-                  <wp14:pctHeight>0</wp14:pctHeight>
-                </wp14:sizeRelV>
-              </wp:anchor>
-            </w:drawing>
-          </mc:Choice>
-          <mc:Fallback>
-            <w:pict>
-              <v:shape w14:anchorId="496DE3DF" id="_x0000_s1186" type="#_x0000_t202" style="position:absolute;margin-left:32.25pt;margin-top:0;width:399pt;height:36pt;z-index:251974656;visibility:visible;mso-wrap-style:square;mso-width-percent:0;mso-height-percent:0;mso-wrap-distance-left:9pt;mso-wrap-distance-top:3.6pt;mso-wrap-distance-right:9pt;mso-wrap-distance-bottom:3.6pt;mso-position-horizontal:absolute;mso-position-horizontal-relative:text;mso-position-vertical:absolute;mso-position-vertical-relative:text;mso-width-percent:0;mso-height-percent:0;mso-width-relative:margin;mso-height-relative:margin;v-text-anchor:top" o:gfxdata="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">
-                <v:textbox>
-                  <w:txbxContent>
-                    <w:p>
-                      <w:r>
-                        <w:t>11</w:t>
-                      </w:r>
-                    </w:p>
-                  </w:txbxContent>
-                </v:textbox>
-                <w10:wrap type="square"/>
-              </v:shape>
-            </w:pict>
-          </mc:Fallback>
-        </mc:AlternateContent>
-      </w:r>
-      <w:r>
-        <w:rPr>
-          <w:noProof/>
-        </w:rPr>
-        <mc:AlternateContent>
-          <mc:Choice Requires="wps">
-            <w:drawing>
-              <wp:anchor distT="45720" distB="45720" distL="114300" distR="114300" simplePos="0" relativeHeight="251973632" behindDoc="0" locked="0" layoutInCell="1" allowOverlap="1" wp14:anchorId="7CC77950" wp14:editId="0B85F86A">
-                <wp:simplePos x="0" y="0"/>
-                <wp:positionH relativeFrom="column">
-                  <wp:posOffset>-733425</wp:posOffset>
-                </wp:positionH>
-                <wp:positionV relativeFrom="paragraph">
-                  <wp:posOffset>0</wp:posOffset>
-                </wp:positionV>
-                <wp:extent cx="1143000" cy="457200"/>
-                <wp:effectExtent l="0" t="0" r="19050" b="19050"/>
-                <wp:wrapSquare wrapText="bothSides"/>
-                <wp:docPr id="414" name="Text Box 2"/>
-                <wp:cNvGraphicFramePr>
-                  <a:graphicFrameLocks xmlns:a="http://schemas.openxmlformats.org/drawingml/2006/main"/>
-                </wp:cNvGraphicFramePr>
-                <a:graphic xmlns:a="http://schemas.openxmlformats.org/drawingml/2006/main">
-                  <a:graphicData uri="http://schemas.microsoft.com/office/word/2010/wordprocessingShape">
-                    <wps:wsp>
-                      <wps:cNvSpPr txBox="1">
-                        <a:spLocks noChangeArrowheads="1"/>
-                      </wps:cNvSpPr>
-                      <wps:spPr bwMode="auto">
-                        <a:xfrm>
-                          <a:off x="0" y="0"/>
-                          <a:ext cx="1143000" cy="457200"/>
-                        </a:xfrm>
-                        <a:prstGeom prst="rect">
-                          <a:avLst/>
-                        </a:prstGeom>
-                        <a:solidFill>
-                          <a:srgbClr val="FFFFFF"/>
-                        </a:solidFill>
-                        <a:ln w="9525">
-                          <a:solidFill>
-                            <a:srgbClr val="000000"/>
-                          </a:solidFill>
-                          <a:miter lim="800000"/>
-                          <a:headEnd/>
-                          <a:tailEnd/>
-                        </a:ln>
-                      </wps:spPr>
-                      <wps:txbx>
-                        <w:txbxContent>
-                          <w:p>
-                            <w:pPr>
-                              <w:jc w:val="right"/>
-                              <w:rPr>
-                                <w:b/>
-                              </w:rPr>
-                            </w:pPr>
-                            <w:r>
-                              <w:rPr>
-                                <w:b/>
-                              </w:rPr>
-                              <w:t>Use Case ID</w:t>
-                            </w:r>
-                          </w:p>
-                        </w:txbxContent>
-                      </wps:txbx>
-                      <wps:bodyPr rot="0" vert="horz" wrap="square" lIns="91440" tIns="45720" rIns="91440" bIns="45720" anchor="t" anchorCtr="0">
-                        <a:noAutofit/>
-                      </wps:bodyPr>
-                    </wps:wsp>
-                  </a:graphicData>
-                </a:graphic>
-                <wp14:sizeRelH relativeFrom="margin">
-                  <wp14:pctWidth>0</wp14:pctWidth>
-                </wp14:sizeRelH>
-                <wp14:sizeRelV relativeFrom="margin">
-                  <wp14:pctHeight>0</wp14:pctHeight>
-                </wp14:sizeRelV>
-              </wp:anchor>
-            </w:drawing>
-          </mc:Choice>
-          <mc:Fallback>
-            <w:pict>
-              <v:shape w14:anchorId="7CC77950" id="_x0000_s1187" type="#_x0000_t202" style="position:absolute;margin-left:-57.75pt;margin-top:0;width:90pt;height:36pt;z-index:251973632;visibility:visible;mso-wrap-style:square;mso-width-percent:0;mso-height-percent:0;mso-wrap-distance-left:9pt;mso-wrap-distance-top:3.6pt;mso-wrap-distance-right:9pt;mso-wrap-distance-bottom:3.6pt;mso-position-horizontal:absolute;mso-position-horizontal-relative:text;mso-position-vertical:absolute;mso-position-vertical-relative:text;mso-width-percent:0;mso-height-percent:0;mso-width-relative:margin;mso-height-relative:margin;v-text-anchor:top" o:gfxdata="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">
-                <v:textbox>
-                  <w:txbxContent>
-                    <w:p>
-                      <w:pPr>
-                        <w:jc w:val="right"/>
-                        <w:rPr>
-                          <w:b/>
-                        </w:rPr>
-                      </w:pPr>
-                      <w:r>
-                        <w:rPr>
-                          <w:b/>
-                        </w:rPr>
-                        <w:t>Use Case ID</w:t>
-                      </w:r>
-                    </w:p>
-                  </w:txbxContent>
-                </v:textbox>
-                <w10:wrap type="square"/>
-              </v:shape>
-            </w:pict>
-          </mc:Fallback>
-        </mc:AlternateContent>
-      </w:r>
-    </w:p>
-    <w:p>
-      <w:r>
-        <w:rPr>
-          <w:noProof/>
-        </w:rPr>
-        <mc:AlternateContent>
-          <mc:Choice Requires="wps">
-            <w:drawing>
-              <wp:anchor distT="45720" distB="45720" distL="114300" distR="114300" simplePos="0" relativeHeight="251975680" behindDoc="0" locked="0" layoutInCell="1" allowOverlap="1" wp14:anchorId="2D97A1D9" wp14:editId="2D28C32C">
-                <wp:simplePos x="0" y="0"/>
-                <wp:positionH relativeFrom="column">
-                  <wp:posOffset>-733425</wp:posOffset>
-                </wp:positionH>
-                <wp:positionV relativeFrom="paragraph">
-                  <wp:posOffset>171450</wp:posOffset>
-                </wp:positionV>
-                <wp:extent cx="1143000" cy="457200"/>
-                <wp:effectExtent l="0" t="0" r="19050" b="19050"/>
-                <wp:wrapSquare wrapText="bothSides"/>
-                <wp:docPr id="415" name="Text Box 2"/>
-                <wp:cNvGraphicFramePr>
-                  <a:graphicFrameLocks xmlns:a="http://schemas.openxmlformats.org/drawingml/2006/main"/>
-                </wp:cNvGraphicFramePr>
-                <a:graphic xmlns:a="http://schemas.openxmlformats.org/drawingml/2006/main">
-                  <a:graphicData uri="http://schemas.microsoft.com/office/word/2010/wordprocessingShape">
-                    <wps:wsp>
-                      <wps:cNvSpPr txBox="1">
-                        <a:spLocks noChangeArrowheads="1"/>
-                      </wps:cNvSpPr>
-                      <wps:spPr bwMode="auto">
-                        <a:xfrm>
-                          <a:off x="0" y="0"/>
-                          <a:ext cx="1143000" cy="457200"/>
-                        </a:xfrm>
-                        <a:prstGeom prst="rect">
-                          <a:avLst/>
-                        </a:prstGeom>
-                        <a:solidFill>
-                          <a:srgbClr val="FFFFFF"/>
-                        </a:solidFill>
-                        <a:ln w="9525">
-                          <a:solidFill>
-                            <a:srgbClr val="000000"/>
-                          </a:solidFill>
-                          <a:miter lim="800000"/>
-                          <a:headEnd/>
-                          <a:tailEnd/>
-                        </a:ln>
-                      </wps:spPr>
-                      <wps:txbx>
-                        <w:txbxContent>
-                          <w:p>
-                            <w:pPr>
-                              <w:jc w:val="right"/>
-                              <w:rPr>
-                                <w:b/>
-                              </w:rPr>
-                            </w:pPr>
-                            <w:r>
-                              <w:rPr>
-                                <w:b/>
-                              </w:rPr>
-                              <w:t>Use Case Name</w:t>
-                            </w:r>
-                          </w:p>
-                        </w:txbxContent>
-                      </wps:txbx>
-                      <wps:bodyPr rot="0" vert="horz" wrap="square" lIns="91440" tIns="45720" rIns="91440" bIns="45720" anchor="t" anchorCtr="0">
-                        <a:noAutofit/>
-                      </wps:bodyPr>
-                    </wps:wsp>
-                  </a:graphicData>
-                </a:graphic>
-                <wp14:sizeRelH relativeFrom="margin">
-                  <wp14:pctWidth>0</wp14:pctWidth>
-                </wp14:sizeRelH>
-                <wp14:sizeRelV relativeFrom="margin">
-                  <wp14:pctHeight>0</wp14:pctHeight>
-                </wp14:sizeRelV>
-              </wp:anchor>
-            </w:drawing>
-          </mc:Choice>
-          <mc:Fallback>
-            <w:pict>
-              <v:shape w14:anchorId="2D97A1D9" id="_x0000_s1188" type="#_x0000_t202" style="position:absolute;margin-left:-57.75pt;margin-top:13.5pt;width:90pt;height:36pt;z-index:251975680;visibility:visible;mso-wrap-style:square;mso-width-percent:0;mso-height-percent:0;mso-wrap-distance-left:9pt;mso-wrap-distance-top:3.6pt;mso-wrap-distance-right:9pt;mso-wrap-distance-bottom:3.6pt;mso-position-horizontal:absolute;mso-position-horizontal-relative:text;mso-position-vertical:absolute;mso-position-vertical-relative:text;mso-width-percent:0;mso-height-percent:0;mso-width-relative:margin;mso-height-relative:margin;v-text-anchor:top" o:gfxdata="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">
-                <v:textbox>
-                  <w:txbxContent>
-                    <w:p>
-                      <w:pPr>
-                        <w:jc w:val="right"/>
-                        <w:rPr>
-                          <w:b/>
-                        </w:rPr>
-                      </w:pPr>
-                      <w:r>
-                        <w:rPr>
-                          <w:b/>
-                        </w:rPr>
-                        <w:t>Use Case Name</w:t>
-                      </w:r>
-                    </w:p>
-                  </w:txbxContent>
-                </v:textbox>
-                <w10:wrap type="square"/>
-              </v:shape>
-            </w:pict>
-          </mc:Fallback>
-        </mc:AlternateContent>
-      </w:r>
-      <w:r>
-        <w:rPr>
-          <w:noProof/>
-        </w:rPr>
-        <mc:AlternateContent>
-          <mc:Choice Requires="wps">
-            <w:drawing>
-              <wp:anchor distT="45720" distB="45720" distL="114300" distR="114300" simplePos="0" relativeHeight="251976704" behindDoc="0" locked="0" layoutInCell="1" allowOverlap="1" wp14:anchorId="0FD43173" wp14:editId="5A79C0AC">
-                <wp:simplePos x="0" y="0"/>
-                <wp:positionH relativeFrom="column">
-                  <wp:posOffset>409575</wp:posOffset>
-                </wp:positionH>
-                <wp:positionV relativeFrom="paragraph">
-                  <wp:posOffset>171450</wp:posOffset>
-                </wp:positionV>
-                <wp:extent cx="5067300" cy="457200"/>
-                <wp:effectExtent l="0" t="0" r="19050" b="19050"/>
-                <wp:wrapSquare wrapText="bothSides"/>
-                <wp:docPr id="416" name="Text Box 2"/>
-                <wp:cNvGraphicFramePr>
-                  <a:graphicFrameLocks xmlns:a="http://schemas.openxmlformats.org/drawingml/2006/main"/>
-                </wp:cNvGraphicFramePr>
-                <a:graphic xmlns:a="http://schemas.openxmlformats.org/drawingml/2006/main">
-                  <a:graphicData uri="http://schemas.microsoft.com/office/word/2010/wordprocessingShape">
-                    <wps:wsp>
-                      <wps:cNvSpPr txBox="1">
-                        <a:spLocks noChangeArrowheads="1"/>
-                      </wps:cNvSpPr>
-                      <wps:spPr bwMode="auto">
-                        <a:xfrm>
-                          <a:off x="0" y="0"/>
-                          <a:ext cx="5067300" cy="457200"/>
-                        </a:xfrm>
-                        <a:prstGeom prst="rect">
-                          <a:avLst/>
-                        </a:prstGeom>
-                        <a:solidFill>
-                          <a:srgbClr val="FFFFFF"/>
-                        </a:solidFill>
-                        <a:ln w="9525">
-                          <a:solidFill>
-                            <a:srgbClr val="000000"/>
-                          </a:solidFill>
-                          <a:miter lim="800000"/>
-                          <a:headEnd/>
-                          <a:tailEnd/>
-                        </a:ln>
-                      </wps:spPr>
-                      <wps:txbx>
-                        <w:txbxContent>
-                          <w:p>
-                            <w:r>
-                              <w:t>Make Move</w:t>
-                            </w:r>
-                          </w:p>
-                        </w:txbxContent>
-                      </wps:txbx>
-                      <wps:bodyPr rot="0" vert="horz" wrap="square" lIns="91440" tIns="45720" rIns="91440" bIns="45720" anchor="t" anchorCtr="0">
-                        <a:noAutofit/>
-                      </wps:bodyPr>
-                    </wps:wsp>
-                  </a:graphicData>
-                </a:graphic>
-                <wp14:sizeRelH relativeFrom="margin">
-                  <wp14:pctWidth>0</wp14:pctWidth>
-                </wp14:sizeRelH>
-                <wp14:sizeRelV relativeFrom="margin">
-                  <wp14:pctHeight>0</wp14:pctHeight>
-                </wp14:sizeRelV>
-              </wp:anchor>
-            </w:drawing>
-          </mc:Choice>
-          <mc:Fallback>
-            <w:pict>
-              <v:shape w14:anchorId="0FD43173" id="_x0000_s1189" type="#_x0000_t202" style="position:absolute;margin-left:32.25pt;margin-top:13.5pt;width:399pt;height:36pt;z-index:251976704;visibility:visible;mso-wrap-style:square;mso-width-percent:0;mso-height-percent:0;mso-wrap-distance-left:9pt;mso-wrap-distance-top:3.6pt;mso-wrap-distance-right:9pt;mso-wrap-distance-bottom:3.6pt;mso-position-horizontal:absolute;mso-position-horizontal-relative:text;mso-position-vertical:absolute;mso-position-vertical-relative:text;mso-width-percent:0;mso-height-percent:0;mso-width-relative:margin;mso-height-relative:margin;v-text-anchor:top" o:gfxdata="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">
-                <v:textbox>
-                  <w:txbxContent>
-                    <w:p>
-                      <w:r>
-                        <w:t>Make Move</w:t>
-                      </w:r>
-                    </w:p>
-                  </w:txbxContent>
-                </v:textbox>
-                <w10:wrap type="square"/>
-              </v:shape>
-            </w:pict>
-          </mc:Fallback>
-        </mc:AlternateContent>
-      </w:r>
-    </w:p>
-    <w:p>
-      <w:r>
-        <w:rPr>
-          <w:noProof/>
-        </w:rPr>
-        <mc:AlternateContent>
-          <mc:Choice Requires="wps">
-            <w:drawing>
-              <wp:anchor distT="45720" distB="45720" distL="114300" distR="114300" simplePos="0" relativeHeight="251978752" behindDoc="0" locked="0" layoutInCell="1" allowOverlap="1" wp14:anchorId="0BE173A9" wp14:editId="631EC075">
-                <wp:simplePos x="0" y="0"/>
-                <wp:positionH relativeFrom="column">
-                  <wp:posOffset>409575</wp:posOffset>
-                </wp:positionH>
-                <wp:positionV relativeFrom="paragraph">
-                  <wp:posOffset>285750</wp:posOffset>
-                </wp:positionV>
-                <wp:extent cx="5067300" cy="885825"/>
-                <wp:effectExtent l="0" t="0" r="19050" b="28575"/>
-                <wp:wrapSquare wrapText="bothSides"/>
-                <wp:docPr id="417" name="Text Box 2"/>
-                <wp:cNvGraphicFramePr>
-                  <a:graphicFrameLocks xmlns:a="http://schemas.openxmlformats.org/drawingml/2006/main"/>
-                </wp:cNvGraphicFramePr>
-                <a:graphic xmlns:a="http://schemas.openxmlformats.org/drawingml/2006/main">
-                  <a:graphicData uri="http://schemas.microsoft.com/office/word/2010/wordprocessingShape">
-                    <wps:wsp>
-                      <wps:cNvSpPr txBox="1">
-                        <a:spLocks noChangeArrowheads="1"/>
-                      </wps:cNvSpPr>
-                      <wps:spPr bwMode="auto">
-                        <a:xfrm>
-                          <a:off x="0" y="0"/>
-                          <a:ext cx="5067300" cy="885825"/>
-                        </a:xfrm>
-                        <a:prstGeom prst="rect">
-                          <a:avLst/>
-                        </a:prstGeom>
-                        <a:solidFill>
-                          <a:srgbClr val="FFFFFF"/>
-                        </a:solidFill>
-                        <a:ln w="9525">
-                          <a:solidFill>
-                            <a:srgbClr val="000000"/>
-                          </a:solidFill>
-                          <a:miter lim="800000"/>
-                          <a:headEnd/>
-                          <a:tailEnd/>
-                        </a:ln>
-                      </wps:spPr>
-                      <wps:txbx>
-                        <w:txbxContent>
-                          <w:p>
-                            <w:pPr>
-                              <w:spacing w:after="0" w:line="240" w:lineRule="auto"/>
-                            </w:pPr>
-                            <w:r>
-                              <w:t xml:space="preserve">A user </w:t>
-                            </w:r>
-                            <w:r>
-                              <w:t>creates a movement for a game piece to be submitted during their turn.</w:t>
-                            </w:r>
-                          </w:p>
-                        </w:txbxContent>
-                      </wps:txbx>
-                      <wps:bodyPr rot="0" vert="horz" wrap="square" lIns="91440" tIns="45720" rIns="91440" bIns="45720" anchor="t" anchorCtr="0">
-                        <a:noAutofit/>
-                      </wps:bodyPr>
-                    </wps:wsp>
-                  </a:graphicData>
-                </a:graphic>
-                <wp14:sizeRelH relativeFrom="margin">
-                  <wp14:pctWidth>0</wp14:pctWidth>
-                </wp14:sizeRelH>
-                <wp14:sizeRelV relativeFrom="margin">
-                  <wp14:pctHeight>0</wp14:pctHeight>
-                </wp14:sizeRelV>
-              </wp:anchor>
-            </w:drawing>
-          </mc:Choice>
-          <mc:Fallback>
-            <w:pict>
-              <v:shape w14:anchorId="0BE173A9" id="_x0000_s1190" type="#_x0000_t202" style="position:absolute;margin-left:32.25pt;margin-top:22.5pt;width:399pt;height:69.75pt;z-index:251978752;visibility:visible;mso-wrap-style:square;mso-width-percent:0;mso-height-percent:0;mso-wrap-distance-left:9pt;mso-wrap-distance-top:3.6pt;mso-wrap-distance-right:9pt;mso-wrap-distance-bottom:3.6pt;mso-position-horizontal:absolute;mso-position-horizontal-relative:text;mso-position-vertical:absolute;mso-position-vertical-relative:text;mso-width-percent:0;mso-height-percent:0;mso-width-relative:margin;mso-height-relative:margin;v-text-anchor:top" o:gfxdata="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">
-                <v:textbox>
-                  <w:txbxContent>
-                    <w:p>
-                      <w:pPr>
-                        <w:spacing w:after="0" w:line="240" w:lineRule="auto"/>
-                      </w:pPr>
-                      <w:r>
-                        <w:t xml:space="preserve">A user </w:t>
-                      </w:r>
-                      <w:r>
-                        <w:t>creates a movement for a game piece to be submitted during their turn.</w:t>
-                      </w:r>
-                    </w:p>
-                  </w:txbxContent>
-                </v:textbox>
-                <w10:wrap type="square"/>
-              </v:shape>
-            </w:pict>
-          </mc:Fallback>
-        </mc:AlternateContent>
-      </w:r>
-      <w:r>
-        <w:rPr>
-          <w:noProof/>
-        </w:rPr>
-        <mc:AlternateContent>
-          <mc:Choice Requires="wps">
-            <w:drawing>
-              <wp:anchor distT="45720" distB="45720" distL="114300" distR="114300" simplePos="0" relativeHeight="251977728" behindDoc="0" locked="0" layoutInCell="1" allowOverlap="1" wp14:anchorId="2DCA2CD6" wp14:editId="4026C989">
-                <wp:simplePos x="0" y="0"/>
-                <wp:positionH relativeFrom="column">
-                  <wp:posOffset>-733425</wp:posOffset>
-                </wp:positionH>
-                <wp:positionV relativeFrom="paragraph">
-                  <wp:posOffset>285750</wp:posOffset>
-                </wp:positionV>
-                <wp:extent cx="1143000" cy="885825"/>
-                <wp:effectExtent l="0" t="0" r="19050" b="28575"/>
-                <wp:wrapSquare wrapText="bothSides"/>
-                <wp:docPr id="418" name="Text Box 2"/>
-                <wp:cNvGraphicFramePr>
-                  <a:graphicFrameLocks xmlns:a="http://schemas.openxmlformats.org/drawingml/2006/main"/>
-                </wp:cNvGraphicFramePr>
-                <a:graphic xmlns:a="http://schemas.openxmlformats.org/drawingml/2006/main">
-                  <a:graphicData uri="http://schemas.microsoft.com/office/word/2010/wordprocessingShape">
-                    <wps:wsp>
-                      <wps:cNvSpPr txBox="1">
-                        <a:spLocks noChangeArrowheads="1"/>
-                      </wps:cNvSpPr>
-                      <wps:spPr bwMode="auto">
-                        <a:xfrm>
-                          <a:off x="0" y="0"/>
-                          <a:ext cx="1143000" cy="885825"/>
-                        </a:xfrm>
-                        <a:prstGeom prst="rect">
-                          <a:avLst/>
-                        </a:prstGeom>
-                        <a:solidFill>
-                          <a:srgbClr val="FFFFFF"/>
-                        </a:solidFill>
-                        <a:ln w="9525">
-                          <a:solidFill>
-                            <a:srgbClr val="000000"/>
-                          </a:solidFill>
-                          <a:miter lim="800000"/>
-                          <a:headEnd/>
-                          <a:tailEnd/>
-                        </a:ln>
-                      </wps:spPr>
-                      <wps:txbx>
-                        <w:txbxContent>
-                          <w:p>
-                            <w:pPr>
-                              <w:jc w:val="right"/>
-                              <w:rPr>
-                                <w:b/>
-                              </w:rPr>
-                            </w:pPr>
-                            <w:r>
-                              <w:rPr>
-                                <w:b/>
-                              </w:rPr>
-                              <w:t>Overview</w:t>
-                            </w:r>
-                          </w:p>
-                        </w:txbxContent>
-                      </wps:txbx>
-                      <wps:bodyPr rot="0" vert="horz" wrap="square" lIns="91440" tIns="45720" rIns="91440" bIns="45720" anchor="t" anchorCtr="0">
-                        <a:noAutofit/>
-                      </wps:bodyPr>
-                    </wps:wsp>
-                  </a:graphicData>
-                </a:graphic>
-                <wp14:sizeRelH relativeFrom="margin">
-                  <wp14:pctWidth>0</wp14:pctWidth>
-                </wp14:sizeRelH>
-                <wp14:sizeRelV relativeFrom="margin">
-                  <wp14:pctHeight>0</wp14:pctHeight>
-                </wp14:sizeRelV>
-              </wp:anchor>
-            </w:drawing>
-          </mc:Choice>
-          <mc:Fallback>
-            <w:pict>
-              <v:shape w14:anchorId="2DCA2CD6" id="_x0000_s1191" type="#_x0000_t202" style="position:absolute;margin-left:-57.75pt;margin-top:22.5pt;width:90pt;height:69.75pt;z-index:251977728;visibility:visible;mso-wrap-style:square;mso-width-percent:0;mso-height-percent:0;mso-wrap-distance-left:9pt;mso-wrap-distance-top:3.6pt;mso-wrap-distance-right:9pt;mso-wrap-distance-bottom:3.6pt;mso-position-horizontal:absolute;mso-position-horizontal-relative:text;mso-position-vertical:absolute;mso-position-vertical-relative:text;mso-width-percent:0;mso-height-percent:0;mso-width-relative:margin;mso-height-relative:margin;v-text-anchor:top" o:gfxdata="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">
-                <v:textbox>
-                  <w:txbxContent>
-                    <w:p>
-                      <w:pPr>
-                        <w:jc w:val="right"/>
-                        <w:rPr>
-                          <w:b/>
-                        </w:rPr>
-                      </w:pPr>
-                      <w:r>
-                        <w:rPr>
-                          <w:b/>
-                        </w:rPr>
-                        <w:t>Overview</w:t>
-                      </w:r>
-                    </w:p>
-                  </w:txbxContent>
-                </v:textbox>
-                <w10:wrap type="square"/>
-              </v:shape>
-            </w:pict>
-          </mc:Fallback>
-        </mc:AlternateContent>
-      </w:r>
-    </w:p>
-    <w:p/>
-    <w:p/>
-    <w:p/>
-    <w:p>
-      <w:r>
-        <w:rPr>
-          <w:noProof/>
-        </w:rPr>
-        <mc:AlternateContent>
-          <mc:Choice Requires="wps">
-            <w:drawing>
-              <wp:anchor distT="45720" distB="45720" distL="114300" distR="114300" simplePos="0" relativeHeight="251980800" behindDoc="0" locked="0" layoutInCell="1" allowOverlap="1" wp14:anchorId="2D218834" wp14:editId="7A72F75F">
-                <wp:simplePos x="0" y="0"/>
-                <wp:positionH relativeFrom="column">
-                  <wp:posOffset>409575</wp:posOffset>
-                </wp:positionH>
-                <wp:positionV relativeFrom="paragraph">
-                  <wp:posOffset>28575</wp:posOffset>
-                </wp:positionV>
-                <wp:extent cx="5067300" cy="457200"/>
-                <wp:effectExtent l="0" t="0" r="19050" b="19050"/>
-                <wp:wrapSquare wrapText="bothSides"/>
-                <wp:docPr id="420" name="Text Box 2"/>
-                <wp:cNvGraphicFramePr>
-                  <a:graphicFrameLocks xmlns:a="http://schemas.openxmlformats.org/drawingml/2006/main"/>
-                </wp:cNvGraphicFramePr>
-                <a:graphic xmlns:a="http://schemas.openxmlformats.org/drawingml/2006/main">
-                  <a:graphicData uri="http://schemas.microsoft.com/office/word/2010/wordprocessingShape">
-                    <wps:wsp>
-                      <wps:cNvSpPr txBox="1">
-                        <a:spLocks noChangeArrowheads="1"/>
-                      </wps:cNvSpPr>
-                      <wps:spPr bwMode="auto">
-                        <a:xfrm>
-                          <a:off x="0" y="0"/>
-                          <a:ext cx="5067300" cy="457200"/>
-                        </a:xfrm>
-                        <a:prstGeom prst="rect">
-                          <a:avLst/>
-                        </a:prstGeom>
-                        <a:solidFill>
-                          <a:srgbClr val="FFFFFF"/>
-                        </a:solidFill>
-                        <a:ln w="9525">
-                          <a:solidFill>
-                            <a:srgbClr val="000000"/>
-                          </a:solidFill>
-                          <a:miter lim="800000"/>
-                          <a:headEnd/>
-                          <a:tailEnd/>
-                        </a:ln>
-                      </wps:spPr>
-                      <wps:txbx>
-                        <w:txbxContent>
-                          <w:p>
-                            <w:pPr>
-                              <w:spacing w:after="0" w:line="240" w:lineRule="auto"/>
-                            </w:pPr>
-                            <w:r>
-                              <w:t>User</w:t>
-                            </w:r>
-                          </w:p>
-                          <w:p/>
-                        </w:txbxContent>
-                      </wps:txbx>
-                      <wps:bodyPr rot="0" vert="horz" wrap="square" lIns="91440" tIns="45720" rIns="91440" bIns="45720" anchor="t" anchorCtr="0">
-                        <a:noAutofit/>
-                      </wps:bodyPr>
-                    </wps:wsp>
-                  </a:graphicData>
-                </a:graphic>
-                <wp14:sizeRelH relativeFrom="margin">
-                  <wp14:pctWidth>0</wp14:pctWidth>
-                </wp14:sizeRelH>
-                <wp14:sizeRelV relativeFrom="margin">
-                  <wp14:pctHeight>0</wp14:pctHeight>
-                </wp14:sizeRelV>
-              </wp:anchor>
-            </w:drawing>
-          </mc:Choice>
-          <mc:Fallback>
-            <w:pict>
-              <v:shape w14:anchorId="2D218834" id="_x0000_s1192" type="#_x0000_t202" style="position:absolute;margin-left:32.25pt;margin-top:2.25pt;width:399pt;height:36pt;z-index:251980800;visibility:visible;mso-wrap-style:square;mso-width-percent:0;mso-height-percent:0;mso-wrap-distance-left:9pt;mso-wrap-distance-top:3.6pt;mso-wrap-distance-right:9pt;mso-wrap-distance-bottom:3.6pt;mso-position-horizontal:absolute;mso-position-horizontal-relative:text;mso-position-vertical:absolute;mso-position-vertical-relative:text;mso-width-percent:0;mso-height-percent:0;mso-width-relative:margin;mso-height-relative:margin;v-text-anchor:top" o:gfxdata="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">
-                <v:textbox>
-                  <w:txbxContent>
-                    <w:p>
-                      <w:pPr>
-                        <w:spacing w:after="0" w:line="240" w:lineRule="auto"/>
-                      </w:pPr>
-                      <w:r>
-                        <w:t>User</w:t>
-                      </w:r>
-                    </w:p>
-                    <w:p/>
-                  </w:txbxContent>
-                </v:textbox>
-                <w10:wrap type="square"/>
-              </v:shape>
-            </w:pict>
-          </mc:Fallback>
-        </mc:AlternateContent>
-      </w:r>
-      <w:r>
-        <w:rPr>
-          <w:noProof/>
-        </w:rPr>
-        <mc:AlternateContent>
-          <mc:Choice Requires="wps">
-            <w:drawing>
-              <wp:anchor distT="45720" distB="45720" distL="114300" distR="114300" simplePos="0" relativeHeight="251979776" behindDoc="0" locked="0" layoutInCell="1" allowOverlap="1" wp14:anchorId="2788F877" wp14:editId="4CB0B7EF">
-                <wp:simplePos x="0" y="0"/>
-                <wp:positionH relativeFrom="column">
-                  <wp:posOffset>-733425</wp:posOffset>
-                </wp:positionH>
-                <wp:positionV relativeFrom="paragraph">
-                  <wp:posOffset>28575</wp:posOffset>
-                </wp:positionV>
-                <wp:extent cx="1143000" cy="457200"/>
-                <wp:effectExtent l="0" t="0" r="19050" b="19050"/>
-                <wp:wrapSquare wrapText="bothSides"/>
-                <wp:docPr id="421" name="Text Box 2"/>
-                <wp:cNvGraphicFramePr>
-                  <a:graphicFrameLocks xmlns:a="http://schemas.openxmlformats.org/drawingml/2006/main"/>
-                </wp:cNvGraphicFramePr>
-                <a:graphic xmlns:a="http://schemas.openxmlformats.org/drawingml/2006/main">
-                  <a:graphicData uri="http://schemas.microsoft.com/office/word/2010/wordprocessingShape">
-                    <wps:wsp>
-                      <wps:cNvSpPr txBox="1">
-                        <a:spLocks noChangeArrowheads="1"/>
-                      </wps:cNvSpPr>
-                      <wps:spPr bwMode="auto">
-                        <a:xfrm>
-                          <a:off x="0" y="0"/>
-                          <a:ext cx="1143000" cy="457200"/>
-                        </a:xfrm>
-                        <a:prstGeom prst="rect">
-                          <a:avLst/>
-                        </a:prstGeom>
-                        <a:solidFill>
-                          <a:srgbClr val="FFFFFF"/>
-                        </a:solidFill>
-                        <a:ln w="9525">
-                          <a:solidFill>
-                            <a:srgbClr val="000000"/>
-                          </a:solidFill>
-                          <a:miter lim="800000"/>
-                          <a:headEnd/>
-                          <a:tailEnd/>
-                        </a:ln>
-                      </wps:spPr>
-                      <wps:txbx>
-                        <w:txbxContent>
-                          <w:p>
-                            <w:pPr>
-                              <w:jc w:val="right"/>
-                              <w:rPr>
-                                <w:b/>
-                              </w:rPr>
-                            </w:pPr>
-                            <w:r>
-                              <w:rPr>
-                                <w:b/>
-                              </w:rPr>
-                              <w:t>Primary Actors</w:t>
-                            </w:r>
-                          </w:p>
-                        </w:txbxContent>
-                      </wps:txbx>
-                      <wps:bodyPr rot="0" vert="horz" wrap="square" lIns="91440" tIns="45720" rIns="91440" bIns="45720" anchor="t" anchorCtr="0">
-                        <a:noAutofit/>
-                      </wps:bodyPr>
-                    </wps:wsp>
-                  </a:graphicData>
-                </a:graphic>
-                <wp14:sizeRelH relativeFrom="margin">
-                  <wp14:pctWidth>0</wp14:pctWidth>
-                </wp14:sizeRelH>
-                <wp14:sizeRelV relativeFrom="margin">
-                  <wp14:pctHeight>0</wp14:pctHeight>
-                </wp14:sizeRelV>
-              </wp:anchor>
-            </w:drawing>
-          </mc:Choice>
-          <mc:Fallback>
-            <w:pict>
-              <v:shape w14:anchorId="2788F877" id="_x0000_s1193" type="#_x0000_t202" style="position:absolute;margin-left:-57.75pt;margin-top:2.25pt;width:90pt;height:36pt;z-index:251979776;visibility:visible;mso-wrap-style:square;mso-width-percent:0;mso-height-percent:0;mso-wrap-distance-left:9pt;mso-wrap-distance-top:3.6pt;mso-wrap-distance-right:9pt;mso-wrap-distance-bottom:3.6pt;mso-position-horizontal:absolute;mso-position-horizontal-relative:text;mso-position-vertical:absolute;mso-position-vertical-relative:text;mso-width-percent:0;mso-height-percent:0;mso-width-relative:margin;mso-height-relative:margin;v-text-anchor:top" o:gfxdata="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">
-                <v:textbox>
-                  <w:txbxContent>
-                    <w:p>
-                      <w:pPr>
-                        <w:jc w:val="right"/>
-                        <w:rPr>
-                          <w:b/>
-                        </w:rPr>
-                      </w:pPr>
-                      <w:r>
-                        <w:rPr>
-                          <w:b/>
-                        </w:rPr>
-                        <w:t>Primary Actors</w:t>
-                      </w:r>
-                    </w:p>
-                  </w:txbxContent>
-                </v:textbox>
-                <w10:wrap type="square"/>
-              </v:shape>
-            </w:pict>
-          </mc:Fallback>
-        </mc:AlternateContent>
-      </w:r>
-    </w:p>
-    <w:p>
-      <w:r>
-        <w:rPr>
-          <w:noProof/>
-        </w:rPr>
-        <mc:AlternateContent>
-          <mc:Choice Requires="wps">
-            <w:drawing>
-              <wp:anchor distT="45720" distB="45720" distL="114300" distR="114300" simplePos="0" relativeHeight="251988992" behindDoc="0" locked="0" layoutInCell="1" allowOverlap="1" wp14:anchorId="5C9705BA" wp14:editId="28C39A39">
-                <wp:simplePos x="0" y="0"/>
-                <wp:positionH relativeFrom="column">
-                  <wp:posOffset>409575</wp:posOffset>
-                </wp:positionH>
-                <wp:positionV relativeFrom="paragraph">
-                  <wp:posOffset>1667510</wp:posOffset>
-                </wp:positionV>
-                <wp:extent cx="5067300" cy="628650"/>
-                <wp:effectExtent l="0" t="0" r="19050" b="19050"/>
-                <wp:wrapSquare wrapText="bothSides"/>
-                <wp:docPr id="428" name="Text Box 2"/>
-                <wp:cNvGraphicFramePr>
-                  <a:graphicFrameLocks xmlns:a="http://schemas.openxmlformats.org/drawingml/2006/main"/>
-                </wp:cNvGraphicFramePr>
-                <a:graphic xmlns:a="http://schemas.openxmlformats.org/drawingml/2006/main">
-                  <a:graphicData uri="http://schemas.microsoft.com/office/word/2010/wordprocessingShape">
-                    <wps:wsp>
-                      <wps:cNvSpPr txBox="1">
-                        <a:spLocks noChangeArrowheads="1"/>
-                      </wps:cNvSpPr>
-                      <wps:spPr bwMode="auto">
-                        <a:xfrm>
-                          <a:off x="0" y="0"/>
-                          <a:ext cx="5067300" cy="628650"/>
-                        </a:xfrm>
-                        <a:prstGeom prst="rect">
-                          <a:avLst/>
-                        </a:prstGeom>
-                        <a:solidFill>
-                          <a:srgbClr val="FFFFFF"/>
-                        </a:solidFill>
-                        <a:ln w="9525">
-                          <a:solidFill>
-                            <a:srgbClr val="000000"/>
-                          </a:solidFill>
-                          <a:miter lim="800000"/>
-                          <a:headEnd/>
-                          <a:tailEnd/>
-                        </a:ln>
-                      </wps:spPr>
-                      <wps:txbx>
-                        <w:txbxContent>
-                          <w:p>
-                            <w:pPr>
-                              <w:spacing w:after="0"/>
-                            </w:pPr>
-                            <w:r>
-                              <w:t>1</w:t>
-                            </w:r>
-                            <w:r>
-                              <w:t>. User makes an invalid move</w:t>
-                            </w:r>
-                          </w:p>
-                          <w:p>
-                            <w:pPr>
-                              <w:spacing w:after="0"/>
-                            </w:pPr>
-                            <w:r>
-                              <w:t>2. Move is rejected, and user is notified that the move is invalid.</w:t>
-                            </w:r>
-                          </w:p>
-                        </w:txbxContent>
-                      </wps:txbx>
-                      <wps:bodyPr rot="0" vert="horz" wrap="square" lIns="91440" tIns="45720" rIns="91440" bIns="45720" anchor="t" anchorCtr="0">
-                        <a:noAutofit/>
-                      </wps:bodyPr>
-                    </wps:wsp>
-                  </a:graphicData>
-                </a:graphic>
-                <wp14:sizeRelH relativeFrom="margin">
-                  <wp14:pctWidth>0</wp14:pctWidth>
-                </wp14:sizeRelH>
-                <wp14:sizeRelV relativeFrom="margin">
-                  <wp14:pctHeight>0</wp14:pctHeight>
-                </wp14:sizeRelV>
-              </wp:anchor>
-            </w:drawing>
-          </mc:Choice>
-          <mc:Fallback>
-            <w:pict>
-              <v:shape w14:anchorId="5C9705BA" id="_x0000_s1194" type="#_x0000_t202" style="position:absolute;margin-left:32.25pt;margin-top:131.3pt;width:399pt;height:49.5pt;z-index:251988992;visibility:visible;mso-wrap-style:square;mso-width-percent:0;mso-height-percent:0;mso-wrap-distance-left:9pt;mso-wrap-distance-top:3.6pt;mso-wrap-distance-right:9pt;mso-wrap-distance-bottom:3.6pt;mso-position-horizontal:absolute;mso-position-horizontal-relative:text;mso-position-vertical:absolute;mso-position-vertical-relative:text;mso-width-percent:0;mso-height-percent:0;mso-width-relative:margin;mso-height-relative:margin;v-text-anchor:top" o:gfxdata="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">
-                <v:textbox>
-                  <w:txbxContent>
-                    <w:p>
-                      <w:pPr>
-                        <w:spacing w:after="0"/>
-                      </w:pPr>
-                      <w:r>
-                        <w:t>1</w:t>
-                      </w:r>
-                      <w:r>
-                        <w:t>. User makes an invalid move</w:t>
-                      </w:r>
-                    </w:p>
-                    <w:p>
-                      <w:pPr>
-                        <w:spacing w:after="0"/>
-                      </w:pPr>
-                      <w:r>
-                        <w:t>2. Move is rejected, and user is notified that the move is invalid.</w:t>
-                      </w:r>
-                    </w:p>
-                  </w:txbxContent>
-                </v:textbox>
-                <w10:wrap type="square"/>
-              </v:shape>
-            </w:pict>
-          </mc:Fallback>
-        </mc:AlternateContent>
-      </w:r>
-      <w:r>
-        <w:rPr>
-          <w:noProof/>
-        </w:rPr>
-        <mc:AlternateContent>
-          <mc:Choice Requires="wps">
-            <w:drawing>
-              <wp:anchor distT="45720" distB="45720" distL="114300" distR="114300" simplePos="0" relativeHeight="251987968" behindDoc="0" locked="0" layoutInCell="1" allowOverlap="1" wp14:anchorId="13CC5615" wp14:editId="210F21F9">
-                <wp:simplePos x="0" y="0"/>
-                <wp:positionH relativeFrom="column">
-                  <wp:posOffset>-733425</wp:posOffset>
-                </wp:positionH>
-                <wp:positionV relativeFrom="paragraph">
-                  <wp:posOffset>1667510</wp:posOffset>
-                </wp:positionV>
-                <wp:extent cx="1143000" cy="628650"/>
-                <wp:effectExtent l="0" t="0" r="19050" b="19050"/>
-                <wp:wrapSquare wrapText="bothSides"/>
-                <wp:docPr id="427" name="Text Box 2"/>
-                <wp:cNvGraphicFramePr>
-                  <a:graphicFrameLocks xmlns:a="http://schemas.openxmlformats.org/drawingml/2006/main"/>
-                </wp:cNvGraphicFramePr>
-                <a:graphic xmlns:a="http://schemas.openxmlformats.org/drawingml/2006/main">
-                  <a:graphicData uri="http://schemas.microsoft.com/office/word/2010/wordprocessingShape">
-                    <wps:wsp>
-                      <wps:cNvSpPr txBox="1">
-                        <a:spLocks noChangeArrowheads="1"/>
-                      </wps:cNvSpPr>
-                      <wps:spPr bwMode="auto">
-                        <a:xfrm>
-                          <a:off x="0" y="0"/>
-                          <a:ext cx="1143000" cy="628650"/>
-                        </a:xfrm>
-                        <a:prstGeom prst="rect">
-                          <a:avLst/>
-                        </a:prstGeom>
-                        <a:solidFill>
-                          <a:srgbClr val="FFFFFF"/>
-                        </a:solidFill>
-                        <a:ln w="9525">
-                          <a:solidFill>
-                            <a:srgbClr val="000000"/>
-                          </a:solidFill>
-                          <a:miter lim="800000"/>
-                          <a:headEnd/>
-                          <a:tailEnd/>
-                        </a:ln>
-                      </wps:spPr>
-                      <wps:txbx>
-                        <w:txbxContent>
-                          <w:p>
-                            <w:pPr>
-                              <w:jc w:val="right"/>
-                              <w:rPr>
-                                <w:b/>
-                              </w:rPr>
-                            </w:pPr>
-                            <w:r>
-                              <w:rPr>
-                                <w:b/>
-                              </w:rPr>
-                              <w:t>Post Conditions</w:t>
-                            </w:r>
-                          </w:p>
-                        </w:txbxContent>
-                      </wps:txbx>
-                      <wps:bodyPr rot="0" vert="horz" wrap="square" lIns="91440" tIns="45720" rIns="91440" bIns="45720" anchor="t" anchorCtr="0">
-                        <a:noAutofit/>
-                      </wps:bodyPr>
-                    </wps:wsp>
-                  </a:graphicData>
-                </a:graphic>
-                <wp14:sizeRelH relativeFrom="margin">
-                  <wp14:pctWidth>0</wp14:pctWidth>
-                </wp14:sizeRelH>
-                <wp14:sizeRelV relativeFrom="margin">
-                  <wp14:pctHeight>0</wp14:pctHeight>
-                </wp14:sizeRelV>
-              </wp:anchor>
-            </w:drawing>
-          </mc:Choice>
-          <mc:Fallback>
-            <w:pict>
-              <v:shape w14:anchorId="13CC5615" id="_x0000_s1195" type="#_x0000_t202" style="position:absolute;margin-left:-57.75pt;margin-top:131.3pt;width:90pt;height:49.5pt;z-index:251987968;visibility:visible;mso-wrap-style:square;mso-width-percent:0;mso-height-percent:0;mso-wrap-distance-left:9pt;mso-wrap-distance-top:3.6pt;mso-wrap-distance-right:9pt;mso-wrap-distance-bottom:3.6pt;mso-position-horizontal:absolute;mso-position-horizontal-relative:text;mso-position-vertical:absolute;mso-position-vertical-relative:text;mso-width-percent:0;mso-height-percent:0;mso-width-relative:margin;mso-height-relative:margin;v-text-anchor:top" o:gfxdata="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">
-                <v:textbox>
-                  <w:txbxContent>
-                    <w:p>
-                      <w:pPr>
-                        <w:jc w:val="right"/>
-                        <w:rPr>
-                          <w:b/>
-                        </w:rPr>
-                      </w:pPr>
-                      <w:r>
-                        <w:rPr>
-                          <w:b/>
-                        </w:rPr>
-                        <w:t>Post Conditions</w:t>
-                      </w:r>
-                    </w:p>
-                  </w:txbxContent>
-                </v:textbox>
-                <w10:wrap type="square"/>
-              </v:shape>
-            </w:pict>
-          </mc:Fallback>
-        </mc:AlternateContent>
-      </w:r>
-      <w:r>
-        <w:rPr>
-          <w:noProof/>
-        </w:rPr>
-        <mc:AlternateContent>
-          <mc:Choice Requires="wps">
-            <w:drawing>
-              <wp:anchor distT="45720" distB="45720" distL="114300" distR="114300" simplePos="0" relativeHeight="251986944" behindDoc="0" locked="0" layoutInCell="1" allowOverlap="1" wp14:anchorId="278BD023" wp14:editId="39BC9C7E">
-                <wp:simplePos x="0" y="0"/>
-                <wp:positionH relativeFrom="column">
-                  <wp:posOffset>409575</wp:posOffset>
-                </wp:positionH>
-                <wp:positionV relativeFrom="paragraph">
-                  <wp:posOffset>848360</wp:posOffset>
-                </wp:positionV>
-                <wp:extent cx="5067300" cy="819150"/>
-                <wp:effectExtent l="0" t="0" r="19050" b="19050"/>
-                <wp:wrapSquare wrapText="bothSides"/>
-                <wp:docPr id="426" name="Text Box 2"/>
-                <wp:cNvGraphicFramePr>
-                  <a:graphicFrameLocks xmlns:a="http://schemas.openxmlformats.org/drawingml/2006/main"/>
-                </wp:cNvGraphicFramePr>
-                <a:graphic xmlns:a="http://schemas.openxmlformats.org/drawingml/2006/main">
-                  <a:graphicData uri="http://schemas.microsoft.com/office/word/2010/wordprocessingShape">
-                    <wps:wsp>
-                      <wps:cNvSpPr txBox="1">
-                        <a:spLocks noChangeArrowheads="1"/>
-                      </wps:cNvSpPr>
-                      <wps:spPr bwMode="auto">
-                        <a:xfrm>
-                          <a:off x="0" y="0"/>
-                          <a:ext cx="5067300" cy="819150"/>
-                        </a:xfrm>
-                        <a:prstGeom prst="rect">
-                          <a:avLst/>
-                        </a:prstGeom>
-                        <a:solidFill>
-                          <a:srgbClr val="FFFFFF"/>
-                        </a:solidFill>
-                        <a:ln w="9525">
-                          <a:solidFill>
-                            <a:srgbClr val="000000"/>
-                          </a:solidFill>
-                          <a:miter lim="800000"/>
-                          <a:headEnd/>
-                          <a:tailEnd/>
-                        </a:ln>
-                      </wps:spPr>
-                      <wps:txbx>
-                        <w:txbxContent>
-                          <w:p>
-                            <w:pPr>
-                              <w:spacing w:after="0"/>
-                            </w:pPr>
-                            <w:r>
-                              <w:t xml:space="preserve">1. </w:t>
-                            </w:r>
-                            <w:r>
-                              <w:t>User makes a valid move for one of their game pieces.</w:t>
-                            </w:r>
-                          </w:p>
-                        </w:txbxContent>
-                      </wps:txbx>
-                      <wps:bodyPr rot="0" vert="horz" wrap="square" lIns="91440" tIns="45720" rIns="91440" bIns="45720" anchor="t" anchorCtr="0">
-                        <a:noAutofit/>
-                      </wps:bodyPr>
-                    </wps:wsp>
-                  </a:graphicData>
-                </a:graphic>
-                <wp14:sizeRelH relativeFrom="margin">
-                  <wp14:pctWidth>0</wp14:pctWidth>
-                </wp14:sizeRelH>
-                <wp14:sizeRelV relativeFrom="margin">
-                  <wp14:pctHeight>0</wp14:pctHeight>
-                </wp14:sizeRelV>
-              </wp:anchor>
-            </w:drawing>
-          </mc:Choice>
-          <mc:Fallback>
-            <w:pict>
-              <v:shape w14:anchorId="278BD023" id="_x0000_s1196" type="#_x0000_t202" style="position:absolute;margin-left:32.25pt;margin-top:66.8pt;width:399pt;height:64.5pt;z-index:251986944;visibility:visible;mso-wrap-style:square;mso-width-percent:0;mso-height-percent:0;mso-wrap-distance-left:9pt;mso-wrap-distance-top:3.6pt;mso-wrap-distance-right:9pt;mso-wrap-distance-bottom:3.6pt;mso-position-horizontal:absolute;mso-position-horizontal-relative:text;mso-position-vertical:absolute;mso-position-vertical-relative:text;mso-width-percent:0;mso-height-percent:0;mso-width-relative:margin;mso-height-relative:margin;v-text-anchor:top" o:gfxdata="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">
-                <v:textbox>
-                  <w:txbxContent>
-                    <w:p>
-                      <w:pPr>
-                        <w:spacing w:after="0"/>
-                      </w:pPr>
-                      <w:r>
-                        <w:t xml:space="preserve">1. </w:t>
-                      </w:r>
-                      <w:r>
-                        <w:t>User makes a valid move for one of their game pieces.</w:t>
-                      </w:r>
-                    </w:p>
-                  </w:txbxContent>
-                </v:textbox>
-                <w10:wrap type="square"/>
-              </v:shape>
-            </w:pict>
-          </mc:Fallback>
-        </mc:AlternateContent>
-      </w:r>
-      <w:r>
-        <w:rPr>
-          <w:noProof/>
-        </w:rPr>
-        <mc:AlternateContent>
-          <mc:Choice Requires="wps">
-            <w:drawing>
-              <wp:anchor distT="45720" distB="45720" distL="114300" distR="114300" simplePos="0" relativeHeight="251985920" behindDoc="0" locked="0" layoutInCell="1" allowOverlap="1" wp14:anchorId="69193DE5" wp14:editId="08686232">
-                <wp:simplePos x="0" y="0"/>
-                <wp:positionH relativeFrom="column">
-                  <wp:posOffset>-733425</wp:posOffset>
-                </wp:positionH>
-                <wp:positionV relativeFrom="paragraph">
-                  <wp:posOffset>848360</wp:posOffset>
-                </wp:positionV>
-                <wp:extent cx="1143000" cy="819150"/>
-                <wp:effectExtent l="0" t="0" r="19050" b="19050"/>
-                <wp:wrapSquare wrapText="bothSides"/>
-                <wp:docPr id="425" name="Text Box 2"/>
-                <wp:cNvGraphicFramePr>
-                  <a:graphicFrameLocks xmlns:a="http://schemas.openxmlformats.org/drawingml/2006/main"/>
-                </wp:cNvGraphicFramePr>
-                <a:graphic xmlns:a="http://schemas.openxmlformats.org/drawingml/2006/main">
-                  <a:graphicData uri="http://schemas.microsoft.com/office/word/2010/wordprocessingShape">
-                    <wps:wsp>
-                      <wps:cNvSpPr txBox="1">
-                        <a:spLocks noChangeArrowheads="1"/>
-                      </wps:cNvSpPr>
-                      <wps:spPr bwMode="auto">
-                        <a:xfrm>
-                          <a:off x="0" y="0"/>
-                          <a:ext cx="1143000" cy="819150"/>
-                        </a:xfrm>
-                        <a:prstGeom prst="rect">
-                          <a:avLst/>
-                        </a:prstGeom>
-                        <a:solidFill>
-                          <a:srgbClr val="FFFFFF"/>
-                        </a:solidFill>
-                        <a:ln w="9525">
-                          <a:solidFill>
-                            <a:srgbClr val="000000"/>
-                          </a:solidFill>
-                          <a:miter lim="800000"/>
-                          <a:headEnd/>
-                          <a:tailEnd/>
-                        </a:ln>
-                      </wps:spPr>
-                      <wps:txbx>
-                        <w:txbxContent>
-                          <w:p>
-                            <w:pPr>
-                              <w:jc w:val="right"/>
-                              <w:rPr>
-                                <w:b/>
-                              </w:rPr>
-                            </w:pPr>
-                            <w:r>
-                              <w:rPr>
-                                <w:b/>
-                              </w:rPr>
-                              <w:t>Main Flow</w:t>
-                            </w:r>
-                          </w:p>
-                        </w:txbxContent>
-                      </wps:txbx>
-                      <wps:bodyPr rot="0" vert="horz" wrap="square" lIns="91440" tIns="45720" rIns="91440" bIns="45720" anchor="t" anchorCtr="0">
-                        <a:noAutofit/>
-                      </wps:bodyPr>
-                    </wps:wsp>
-                  </a:graphicData>
-                </a:graphic>
-                <wp14:sizeRelH relativeFrom="margin">
-                  <wp14:pctWidth>0</wp14:pctWidth>
-                </wp14:sizeRelH>
-                <wp14:sizeRelV relativeFrom="margin">
-                  <wp14:pctHeight>0</wp14:pctHeight>
-                </wp14:sizeRelV>
-              </wp:anchor>
-            </w:drawing>
-          </mc:Choice>
-          <mc:Fallback>
-            <w:pict>
-              <v:shape w14:anchorId="69193DE5" id="_x0000_s1197" type="#_x0000_t202" style="position:absolute;margin-left:-57.75pt;margin-top:66.8pt;width:90pt;height:64.5pt;z-index:251985920;visibility:visible;mso-wrap-style:square;mso-width-percent:0;mso-height-percent:0;mso-wrap-distance-left:9pt;mso-wrap-distance-top:3.6pt;mso-wrap-distance-right:9pt;mso-wrap-distance-bottom:3.6pt;mso-position-horizontal:absolute;mso-position-horizontal-relative:text;mso-position-vertical:absolute;mso-position-vertical-relative:text;mso-width-percent:0;mso-height-percent:0;mso-width-relative:margin;mso-height-relative:margin;v-text-anchor:top" o:gfxdata="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">
-                <v:textbox>
-                  <w:txbxContent>
-                    <w:p>
-                      <w:pPr>
-                        <w:jc w:val="right"/>
-                        <w:rPr>
-                          <w:b/>
-                        </w:rPr>
-                      </w:pPr>
-                      <w:r>
-                        <w:rPr>
-                          <w:b/>
-                        </w:rPr>
-                        <w:t>Main Flow</w:t>
-                      </w:r>
-                    </w:p>
-                  </w:txbxContent>
-                </v:textbox>
-                <w10:wrap type="square"/>
-              </v:shape>
-            </w:pict>
-          </mc:Fallback>
-        </mc:AlternateContent>
-      </w:r>
-      <w:r>
-        <w:rPr>
-          <w:noProof/>
-        </w:rPr>
-        <mc:AlternateContent>
-          <mc:Choice Requires="wps">
-            <w:drawing>
-              <wp:anchor distT="45720" distB="45720" distL="114300" distR="114300" simplePos="0" relativeHeight="251983872" behindDoc="0" locked="0" layoutInCell="1" allowOverlap="1" wp14:anchorId="328D2956" wp14:editId="6C779617">
-                <wp:simplePos x="0" y="0"/>
-                <wp:positionH relativeFrom="column">
-                  <wp:posOffset>-733425</wp:posOffset>
-                </wp:positionH>
-                <wp:positionV relativeFrom="paragraph">
-                  <wp:posOffset>200660</wp:posOffset>
-                </wp:positionV>
-                <wp:extent cx="1143000" cy="647700"/>
-                <wp:effectExtent l="0" t="0" r="19050" b="19050"/>
-                <wp:wrapSquare wrapText="bothSides"/>
-                <wp:docPr id="422" name="Text Box 2"/>
-                <wp:cNvGraphicFramePr>
-                  <a:graphicFrameLocks xmlns:a="http://schemas.openxmlformats.org/drawingml/2006/main"/>
-                </wp:cNvGraphicFramePr>
-                <a:graphic xmlns:a="http://schemas.openxmlformats.org/drawingml/2006/main">
-                  <a:graphicData uri="http://schemas.microsoft.com/office/word/2010/wordprocessingShape">
-                    <wps:wsp>
-                      <wps:cNvSpPr txBox="1">
-                        <a:spLocks noChangeArrowheads="1"/>
-                      </wps:cNvSpPr>
-                      <wps:spPr bwMode="auto">
-                        <a:xfrm>
-                          <a:off x="0" y="0"/>
-                          <a:ext cx="1143000" cy="647700"/>
-                        </a:xfrm>
-                        <a:prstGeom prst="rect">
-                          <a:avLst/>
-                        </a:prstGeom>
-                        <a:solidFill>
-                          <a:srgbClr val="FFFFFF"/>
-                        </a:solidFill>
-                        <a:ln w="9525">
-                          <a:solidFill>
-                            <a:srgbClr val="000000"/>
-                          </a:solidFill>
-                          <a:miter lim="800000"/>
-                          <a:headEnd/>
-                          <a:tailEnd/>
-                        </a:ln>
-                      </wps:spPr>
-                      <wps:txbx>
-                        <w:txbxContent>
-                          <w:p>
-                            <w:pPr>
-                              <w:jc w:val="right"/>
-                              <w:rPr>
-                                <w:b/>
-                              </w:rPr>
-                            </w:pPr>
-                            <w:r>
-                              <w:rPr>
-                                <w:b/>
-                              </w:rPr>
-                              <w:t>Pre-conditions</w:t>
-                            </w:r>
-                          </w:p>
-                        </w:txbxContent>
-                      </wps:txbx>
-                      <wps:bodyPr rot="0" vert="horz" wrap="square" lIns="91440" tIns="45720" rIns="91440" bIns="45720" anchor="t" anchorCtr="0">
-                        <a:noAutofit/>
-                      </wps:bodyPr>
-                    </wps:wsp>
-                  </a:graphicData>
-                </a:graphic>
-                <wp14:sizeRelH relativeFrom="margin">
-                  <wp14:pctWidth>0</wp14:pctWidth>
-                </wp14:sizeRelH>
-                <wp14:sizeRelV relativeFrom="margin">
-                  <wp14:pctHeight>0</wp14:pctHeight>
-                </wp14:sizeRelV>
-              </wp:anchor>
-            </w:drawing>
-          </mc:Choice>
-          <mc:Fallback>
-            <w:pict>
-              <v:shape w14:anchorId="328D2956" id="_x0000_s1198" type="#_x0000_t202" style="position:absolute;margin-left:-57.75pt;margin-top:15.8pt;width:90pt;height:51pt;z-index:251983872;visibility:visible;mso-wrap-style:square;mso-width-percent:0;mso-height-percent:0;mso-wrap-distance-left:9pt;mso-wrap-distance-top:3.6pt;mso-wrap-distance-right:9pt;mso-wrap-distance-bottom:3.6pt;mso-position-horizontal:absolute;mso-position-horizontal-relative:text;mso-position-vertical:absolute;mso-position-vertical-relative:text;mso-width-percent:0;mso-height-percent:0;mso-width-relative:margin;mso-height-relative:margin;v-text-anchor:top" o:gfxdata="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">
-                <v:textbox>
-                  <w:txbxContent>
-                    <w:p>
-                      <w:pPr>
-                        <w:jc w:val="right"/>
-                        <w:rPr>
-                          <w:b/>
-                        </w:rPr>
-                      </w:pPr>
-                      <w:r>
-                        <w:rPr>
-                          <w:b/>
-                        </w:rPr>
-                        <w:t>Pre-conditions</w:t>
-                      </w:r>
-                    </w:p>
-                  </w:txbxContent>
-                </v:textbox>
-                <w10:wrap type="square"/>
-              </v:shape>
-            </w:pict>
-          </mc:Fallback>
-        </mc:AlternateContent>
-      </w:r>
-      <w:r>
-        <w:rPr>
-          <w:noProof/>
-        </w:rPr>
-        <mc:AlternateContent>
-          <mc:Choice Requires="wps">
-            <w:drawing>
-              <wp:anchor distT="45720" distB="45720" distL="114300" distR="114300" simplePos="0" relativeHeight="251984896" behindDoc="0" locked="0" layoutInCell="1" allowOverlap="1" wp14:anchorId="2B0E64A9" wp14:editId="623883B4">
-                <wp:simplePos x="0" y="0"/>
-                <wp:positionH relativeFrom="column">
-                  <wp:posOffset>409575</wp:posOffset>
-                </wp:positionH>
-                <wp:positionV relativeFrom="paragraph">
-                  <wp:posOffset>200660</wp:posOffset>
-                </wp:positionV>
-                <wp:extent cx="5067300" cy="647700"/>
-                <wp:effectExtent l="0" t="0" r="19050" b="19050"/>
-                <wp:wrapSquare wrapText="bothSides"/>
-                <wp:docPr id="419" name="Text Box 2"/>
-                <wp:cNvGraphicFramePr>
-                  <a:graphicFrameLocks xmlns:a="http://schemas.openxmlformats.org/drawingml/2006/main"/>
-                </wp:cNvGraphicFramePr>
-                <a:graphic xmlns:a="http://schemas.openxmlformats.org/drawingml/2006/main">
-                  <a:graphicData uri="http://schemas.microsoft.com/office/word/2010/wordprocessingShape">
-                    <wps:wsp>
-                      <wps:cNvSpPr txBox="1">
-                        <a:spLocks noChangeArrowheads="1"/>
-                      </wps:cNvSpPr>
-                      <wps:spPr bwMode="auto">
-                        <a:xfrm>
-                          <a:off x="0" y="0"/>
-                          <a:ext cx="5067300" cy="647700"/>
-                        </a:xfrm>
-                        <a:prstGeom prst="rect">
-                          <a:avLst/>
-                        </a:prstGeom>
-                        <a:solidFill>
-                          <a:srgbClr val="FFFFFF"/>
-                        </a:solidFill>
-                        <a:ln w="9525">
-                          <a:solidFill>
-                            <a:srgbClr val="000000"/>
-                          </a:solidFill>
-                          <a:miter lim="800000"/>
-                          <a:headEnd/>
-                          <a:tailEnd/>
-                        </a:ln>
-                      </wps:spPr>
-                      <wps:txbx>
-                        <w:txbxContent>
-                          <w:p>
-                            <w:pPr>
-                              <w:spacing w:after="0"/>
-                            </w:pPr>
-                            <w:r>
-                              <w:t xml:space="preserve">1. </w:t>
-                            </w:r>
-                            <w:r>
-                              <w:t>User</w:t>
-                            </w:r>
-                            <w:r>
-                              <w:t xml:space="preserve"> is in an active game</w:t>
-                            </w:r>
-                          </w:p>
-                          <w:p>
-                            <w:pPr>
-                              <w:spacing w:after="0"/>
-                            </w:pPr>
-                            <w:r>
-                              <w:t xml:space="preserve">2. </w:t>
-                            </w:r>
-                            <w:r>
-                              <w:t>User</w:t>
-                            </w:r>
-                            <w:r>
-                              <w:t xml:space="preserve"> is logged in</w:t>
-                            </w:r>
-                            <w:r>
-                              <w:t xml:space="preserve"> to the system</w:t>
-                            </w:r>
-                          </w:p>
-                          <w:p>
-                            <w:pPr>
-                              <w:spacing w:after="0"/>
-                            </w:pPr>
-                            <w:r>
-                              <w:t>3. User can make a valid move</w:t>
-                            </w:r>
-                          </w:p>
-                        </w:txbxContent>
-                      </wps:txbx>
-                      <wps:bodyPr rot="0" vert="horz" wrap="square" lIns="91440" tIns="45720" rIns="91440" bIns="45720" anchor="t" anchorCtr="0">
-                        <a:noAutofit/>
-                      </wps:bodyPr>
-                    </wps:wsp>
-                  </a:graphicData>
-                </a:graphic>
-                <wp14:sizeRelH relativeFrom="margin">
-                  <wp14:pctWidth>0</wp14:pctWidth>
-                </wp14:sizeRelH>
-                <wp14:sizeRelV relativeFrom="margin">
-                  <wp14:pctHeight>0</wp14:pctHeight>
-                </wp14:sizeRelV>
-              </wp:anchor>
-            </w:drawing>
-          </mc:Choice>
-          <mc:Fallback>
-            <w:pict>
-              <v:shape w14:anchorId="2B0E64A9" id="_x0000_s1199" type="#_x0000_t202" style="position:absolute;margin-left:32.25pt;margin-top:15.8pt;width:399pt;height:51pt;z-index:251984896;visibility:visible;mso-wrap-style:square;mso-width-percent:0;mso-height-percent:0;mso-wrap-distance-left:9pt;mso-wrap-distance-top:3.6pt;mso-wrap-distance-right:9pt;mso-wrap-distance-bottom:3.6pt;mso-position-horizontal:absolute;mso-position-horizontal-relative:text;mso-position-vertical:absolute;mso-position-vertical-relative:text;mso-width-percent:0;mso-height-percent:0;mso-width-relative:margin;mso-height-relative:margin;v-text-anchor:top" o:gfxdata="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">
-                <v:textbox>
-                  <w:txbxContent>
-                    <w:p>
-                      <w:pPr>
-                        <w:spacing w:after="0"/>
-                      </w:pPr>
-                      <w:r>
-                        <w:t xml:space="preserve">1. </w:t>
-                      </w:r>
-                      <w:r>
-                        <w:t>User</w:t>
-                      </w:r>
-                      <w:r>
-                        <w:t xml:space="preserve"> is in an active game</w:t>
-                      </w:r>
-                    </w:p>
-                    <w:p>
-                      <w:pPr>
-                        <w:spacing w:after="0"/>
-                      </w:pPr>
-                      <w:r>
-                        <w:t xml:space="preserve">2. </w:t>
-                      </w:r>
-                      <w:r>
-                        <w:t>User</w:t>
-                      </w:r>
-                      <w:r>
-                        <w:t xml:space="preserve"> is logged in</w:t>
-                      </w:r>
-                      <w:r>
-                        <w:t xml:space="preserve"> to the system</w:t>
-                      </w:r>
-                    </w:p>
-                    <w:p>
-                      <w:pPr>
-                        <w:spacing w:after="0"/>
-                      </w:pPr>
-                      <w:r>
-                        <w:t>3. User can make a valid move</w:t>
-                      </w:r>
-                    </w:p>
-                  </w:txbxContent>
-                </v:textbox>
-                <w10:wrap type="square"/>
-              </v:shape>
-            </w:pict>
-          </mc:Fallback>
-        </mc:AlternateContent>
-      </w:r>
-    </w:p>
-    <w:p/>
-    <w:p/>
-    <w:p/>
-    <w:p/>
-    <w:p/>
-    <w:p/>
-    <w:p/>
-    <w:p/>
-    <w:p/>
-    <w:p/>
     <w:p/>
     <w:p/>
     <w:p/>
@@ -19454,7 +18415,7 @@
                               <w:rPr>
                                 <w:lang w:val="en-IN"/>
                               </w:rPr>
-                              <w:t>12</w:t>
+                              <w:t>11</w:t>
                             </w:r>
                           </w:p>
                         </w:txbxContent>
@@ -19476,7 +18437,7 @@
           </mc:Choice>
           <mc:Fallback>
             <w:pict>
-              <v:shape w14:anchorId="6BE967BC" id="_x0000_s1200" type="#_x0000_t202" style="position:absolute;margin-left:32.25pt;margin-top:0;width:399pt;height:36pt;z-index:251777024;visibility:visible;mso-wrap-style:square;mso-width-percent:0;mso-height-percent:0;mso-wrap-distance-left:9pt;mso-wrap-distance-top:3.6pt;mso-wrap-distance-right:9pt;mso-wrap-distance-bottom:3.6pt;mso-position-horizontal:absolute;mso-position-horizontal-relative:text;mso-position-vertical:absolute;mso-position-vertical-relative:text;mso-width-percent:0;mso-height-percent:0;mso-width-relative:margin;mso-height-relative:margin;v-text-anchor:top" o:gfxdata="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">
+              <v:shape w14:anchorId="6BE967BC" id="_x0000_s1190" type="#_x0000_t202" style="position:absolute;margin-left:32.25pt;margin-top:0;width:399pt;height:36pt;z-index:251777024;visibility:visible;mso-wrap-style:square;mso-width-percent:0;mso-height-percent:0;mso-wrap-distance-left:9pt;mso-wrap-distance-top:3.6pt;mso-wrap-distance-right:9pt;mso-wrap-distance-bottom:3.6pt;mso-position-horizontal:absolute;mso-position-horizontal-relative:text;mso-position-vertical:absolute;mso-position-vertical-relative:text;mso-width-percent:0;mso-height-percent:0;mso-width-relative:margin;mso-height-relative:margin;v-text-anchor:top" o:gfxdata="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">
                 <v:textbox>
                   <w:txbxContent>
                     <w:p>
@@ -19489,7 +18450,7 @@
                         <w:rPr>
                           <w:lang w:val="en-IN"/>
                         </w:rPr>
-                        <w:t>12</w:t>
+                        <w:t>11</w:t>
                       </w:r>
                     </w:p>
                   </w:txbxContent>
@@ -19583,7 +18544,7 @@
           </mc:Choice>
           <mc:Fallback>
             <w:pict>
-              <v:shape w14:anchorId="75499087" id="_x0000_s1201" type="#_x0000_t202" style="position:absolute;margin-left:-57.75pt;margin-top:0;width:90pt;height:36pt;z-index:251776000;visibility:visible;mso-wrap-style:square;mso-width-percent:0;mso-height-percent:0;mso-wrap-distance-left:9pt;mso-wrap-distance-top:3.6pt;mso-wrap-distance-right:9pt;mso-wrap-distance-bottom:3.6pt;mso-position-horizontal:absolute;mso-position-horizontal-relative:text;mso-position-vertical:absolute;mso-position-vertical-relative:text;mso-width-percent:0;mso-height-percent:0;mso-width-relative:margin;mso-height-relative:margin;v-text-anchor:top" o:gfxdata="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">
+              <v:shape w14:anchorId="75499087" id="_x0000_s1191" type="#_x0000_t202" style="position:absolute;margin-left:-57.75pt;margin-top:0;width:90pt;height:36pt;z-index:251776000;visibility:visible;mso-wrap-style:square;mso-width-percent:0;mso-height-percent:0;mso-wrap-distance-left:9pt;mso-wrap-distance-top:3.6pt;mso-wrap-distance-right:9pt;mso-wrap-distance-bottom:3.6pt;mso-position-horizontal:absolute;mso-position-horizontal-relative:text;mso-position-vertical:absolute;mso-position-vertical-relative:text;mso-width-percent:0;mso-height-percent:0;mso-width-relative:margin;mso-height-relative:margin;v-text-anchor:top" o:gfxdata="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">
                 <v:textbox>
                   <w:txbxContent>
                     <w:p>
@@ -19693,7 +18654,7 @@
           </mc:Choice>
           <mc:Fallback>
             <w:pict>
-              <v:shape w14:anchorId="37B56766" id="_x0000_s1202" type="#_x0000_t202" style="position:absolute;margin-left:-57.75pt;margin-top:13.5pt;width:90pt;height:36pt;z-index:251778048;visibility:visible;mso-wrap-style:square;mso-width-percent:0;mso-height-percent:0;mso-wrap-distance-left:9pt;mso-wrap-distance-top:3.6pt;mso-wrap-distance-right:9pt;mso-wrap-distance-bottom:3.6pt;mso-position-horizontal:absolute;mso-position-horizontal-relative:text;mso-position-vertical:absolute;mso-position-vertical-relative:text;mso-width-percent:0;mso-height-percent:0;mso-width-relative:margin;mso-height-relative:margin;v-text-anchor:top" o:gfxdata="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">
+              <v:shape w14:anchorId="37B56766" id="_x0000_s1192" type="#_x0000_t202" style="position:absolute;margin-left:-57.75pt;margin-top:13.5pt;width:90pt;height:36pt;z-index:251778048;visibility:visible;mso-wrap-style:square;mso-width-percent:0;mso-height-percent:0;mso-wrap-distance-left:9pt;mso-wrap-distance-top:3.6pt;mso-wrap-distance-right:9pt;mso-wrap-distance-bottom:3.6pt;mso-position-horizontal:absolute;mso-position-horizontal-relative:text;mso-position-vertical:absolute;mso-position-vertical-relative:text;mso-width-percent:0;mso-height-percent:0;mso-width-relative:margin;mso-height-relative:margin;v-text-anchor:top" o:gfxdata="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">
                 <v:textbox>
                   <w:txbxContent>
                     <w:p>
@@ -19800,7 +18761,7 @@
           </mc:Choice>
           <mc:Fallback>
             <w:pict>
-              <v:shape w14:anchorId="22431A84" id="_x0000_s1203" type="#_x0000_t202" style="position:absolute;margin-left:32.25pt;margin-top:13.5pt;width:399pt;height:36pt;z-index:251779072;visibility:visible;mso-wrap-style:square;mso-width-percent:0;mso-height-percent:0;mso-wrap-distance-left:9pt;mso-wrap-distance-top:3.6pt;mso-wrap-distance-right:9pt;mso-wrap-distance-bottom:3.6pt;mso-position-horizontal:absolute;mso-position-horizontal-relative:text;mso-position-vertical:absolute;mso-position-vertical-relative:text;mso-width-percent:0;mso-height-percent:0;mso-width-relative:margin;mso-height-relative:margin;v-text-anchor:top" o:gfxdata="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">
+              <v:shape w14:anchorId="22431A84" id="_x0000_s1193" type="#_x0000_t202" style="position:absolute;margin-left:32.25pt;margin-top:13.5pt;width:399pt;height:36pt;z-index:251779072;visibility:visible;mso-wrap-style:square;mso-width-percent:0;mso-height-percent:0;mso-wrap-distance-left:9pt;mso-wrap-distance-top:3.6pt;mso-wrap-distance-right:9pt;mso-wrap-distance-bottom:3.6pt;mso-position-horizontal:absolute;mso-position-horizontal-relative:text;mso-position-vertical:absolute;mso-position-vertical-relative:text;mso-width-percent:0;mso-height-percent:0;mso-width-relative:margin;mso-height-relative:margin;v-text-anchor:top" o:gfxdata="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">
                 <v:textbox>
                   <w:txbxContent>
                     <w:p>
@@ -19909,7 +18870,7 @@
           </mc:Choice>
           <mc:Fallback>
             <w:pict>
-              <v:shape w14:anchorId="219FA905" id="_x0000_s1204" type="#_x0000_t202" style="position:absolute;margin-left:32.25pt;margin-top:22.5pt;width:399pt;height:69.75pt;z-index:251781120;visibility:visible;mso-wrap-style:square;mso-width-percent:0;mso-height-percent:0;mso-wrap-distance-left:9pt;mso-wrap-distance-top:3.6pt;mso-wrap-distance-right:9pt;mso-wrap-distance-bottom:3.6pt;mso-position-horizontal:absolute;mso-position-horizontal-relative:text;mso-position-vertical:absolute;mso-position-vertical-relative:text;mso-width-percent:0;mso-height-percent:0;mso-width-relative:margin;mso-height-relative:margin;v-text-anchor:top" o:gfxdata="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">
+              <v:shape w14:anchorId="219FA905" id="_x0000_s1194" type="#_x0000_t202" style="position:absolute;margin-left:32.25pt;margin-top:22.5pt;width:399pt;height:69.75pt;z-index:251781120;visibility:visible;mso-wrap-style:square;mso-width-percent:0;mso-height-percent:0;mso-wrap-distance-left:9pt;mso-wrap-distance-top:3.6pt;mso-wrap-distance-right:9pt;mso-wrap-distance-bottom:3.6pt;mso-position-horizontal:absolute;mso-position-horizontal-relative:text;mso-position-vertical:absolute;mso-position-vertical-relative:text;mso-width-percent:0;mso-height-percent:0;mso-width-relative:margin;mso-height-relative:margin;v-text-anchor:top" o:gfxdata="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">
                 <v:textbox>
                   <w:txbxContent>
                     <w:p>
@@ -20017,7 +18978,7 @@
           </mc:Choice>
           <mc:Fallback>
             <w:pict>
-              <v:shape w14:anchorId="4D698D2E" id="_x0000_s1205" type="#_x0000_t202" style="position:absolute;margin-left:-57.75pt;margin-top:22.5pt;width:90pt;height:69.75pt;z-index:251780096;visibility:visible;mso-wrap-style:square;mso-width-percent:0;mso-height-percent:0;mso-wrap-distance-left:9pt;mso-wrap-distance-top:3.6pt;mso-wrap-distance-right:9pt;mso-wrap-distance-bottom:3.6pt;mso-position-horizontal:absolute;mso-position-horizontal-relative:text;mso-position-vertical:absolute;mso-position-vertical-relative:text;mso-width-percent:0;mso-height-percent:0;mso-width-relative:margin;mso-height-relative:margin;v-text-anchor:top" o:gfxdata="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">
+              <v:shape w14:anchorId="4D698D2E" id="_x0000_s1195" type="#_x0000_t202" style="position:absolute;margin-left:-57.75pt;margin-top:22.5pt;width:90pt;height:69.75pt;z-index:251780096;visibility:visible;mso-wrap-style:square;mso-width-percent:0;mso-height-percent:0;mso-wrap-distance-left:9pt;mso-wrap-distance-top:3.6pt;mso-wrap-distance-right:9pt;mso-wrap-distance-bottom:3.6pt;mso-position-horizontal:absolute;mso-position-horizontal-relative:text;mso-position-vertical:absolute;mso-position-vertical-relative:text;mso-width-percent:0;mso-height-percent:0;mso-width-relative:margin;mso-height-relative:margin;v-text-anchor:top" o:gfxdata="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">
                 <v:textbox>
                   <w:txbxContent>
                     <w:p>
@@ -20136,7 +19097,7 @@
           </mc:Choice>
           <mc:Fallback>
             <w:pict>
-              <v:shape w14:anchorId="4AFE656A" id="_x0000_s1206" type="#_x0000_t202" style="position:absolute;margin-left:32.25pt;margin-top:2.25pt;width:399pt;height:36pt;z-index:251783168;visibility:visible;mso-wrap-style:square;mso-width-percent:0;mso-height-percent:0;mso-wrap-distance-left:9pt;mso-wrap-distance-top:3.6pt;mso-wrap-distance-right:9pt;mso-wrap-distance-bottom:3.6pt;mso-position-horizontal:absolute;mso-position-horizontal-relative:text;mso-position-vertical:absolute;mso-position-vertical-relative:text;mso-width-percent:0;mso-height-percent:0;mso-width-relative:margin;mso-height-relative:margin;v-text-anchor:top" o:gfxdata="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">
+              <v:shape w14:anchorId="4AFE656A" id="_x0000_s1196" type="#_x0000_t202" style="position:absolute;margin-left:32.25pt;margin-top:2.25pt;width:399pt;height:36pt;z-index:251783168;visibility:visible;mso-wrap-style:square;mso-width-percent:0;mso-height-percent:0;mso-wrap-distance-left:9pt;mso-wrap-distance-top:3.6pt;mso-wrap-distance-right:9pt;mso-wrap-distance-bottom:3.6pt;mso-position-horizontal:absolute;mso-position-horizontal-relative:text;mso-position-vertical:absolute;mso-position-vertical-relative:text;mso-width-percent:0;mso-height-percent:0;mso-width-relative:margin;mso-height-relative:margin;v-text-anchor:top" o:gfxdata="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">
                 <v:textbox>
                   <w:txbxContent>
                     <w:p>
@@ -20250,7 +19211,7 @@
           </mc:Choice>
           <mc:Fallback>
             <w:pict>
-              <v:shape w14:anchorId="47DA48D2" id="_x0000_s1207" type="#_x0000_t202" style="position:absolute;margin-left:-57.75pt;margin-top:2.25pt;width:90pt;height:36pt;z-index:251782144;visibility:visible;mso-wrap-style:square;mso-width-percent:0;mso-height-percent:0;mso-wrap-distance-left:9pt;mso-wrap-distance-top:3.6pt;mso-wrap-distance-right:9pt;mso-wrap-distance-bottom:3.6pt;mso-position-horizontal:absolute;mso-position-horizontal-relative:text;mso-position-vertical:absolute;mso-position-vertical-relative:text;mso-width-percent:0;mso-height-percent:0;mso-width-relative:margin;mso-height-relative:margin;v-text-anchor:top" o:gfxdata="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">
+              <v:shape w14:anchorId="47DA48D2" id="_x0000_s1197" type="#_x0000_t202" style="position:absolute;margin-left:-57.75pt;margin-top:2.25pt;width:90pt;height:36pt;z-index:251782144;visibility:visible;mso-wrap-style:square;mso-width-percent:0;mso-height-percent:0;mso-wrap-distance-left:9pt;mso-wrap-distance-top:3.6pt;mso-wrap-distance-right:9pt;mso-wrap-distance-bottom:3.6pt;mso-position-horizontal:absolute;mso-position-horizontal-relative:text;mso-position-vertical:absolute;mso-position-vertical-relative:text;mso-width-percent:0;mso-height-percent:0;mso-width-relative:margin;mso-height-relative:margin;v-text-anchor:top" o:gfxdata="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">
                 <v:textbox>
                   <w:txbxContent>
                     <w:p>
@@ -20357,7 +19318,7 @@
           </mc:Choice>
           <mc:Fallback>
             <w:pict>
-              <v:shape w14:anchorId="0C52F98A" id="_x0000_s1208" type="#_x0000_t202" style="position:absolute;margin-left:32.4pt;margin-top:15.65pt;width:399pt;height:51.6pt;z-index:251787264;visibility:visible;mso-wrap-style:square;mso-width-percent:0;mso-height-percent:0;mso-wrap-distance-left:9pt;mso-wrap-distance-top:3.6pt;mso-wrap-distance-right:9pt;mso-wrap-distance-bottom:3.6pt;mso-position-horizontal:absolute;mso-position-horizontal-relative:text;mso-position-vertical:absolute;mso-position-vertical-relative:text;mso-width-percent:0;mso-height-percent:0;mso-width-relative:margin;mso-height-relative:margin;v-text-anchor:top" o:gfxdata="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">
+              <v:shape w14:anchorId="0C52F98A" id="_x0000_s1198" type="#_x0000_t202" style="position:absolute;margin-left:32.4pt;margin-top:15.65pt;width:399pt;height:51.6pt;z-index:251787264;visibility:visible;mso-wrap-style:square;mso-width-percent:0;mso-height-percent:0;mso-wrap-distance-left:9pt;mso-wrap-distance-top:3.6pt;mso-wrap-distance-right:9pt;mso-wrap-distance-bottom:3.6pt;mso-position-horizontal:absolute;mso-position-horizontal-relative:text;mso-position-vertical:absolute;mso-position-vertical-relative:text;mso-width-percent:0;mso-height-percent:0;mso-width-relative:margin;mso-height-relative:margin;v-text-anchor:top" o:gfxdata="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">
                 <v:textbox>
                   <w:txbxContent>
                     <w:p>
@@ -20462,7 +19423,7 @@
           </mc:Choice>
           <mc:Fallback>
             <w:pict>
-              <v:shape w14:anchorId="1F93ED54" id="_x0000_s1209" type="#_x0000_t202" style="position:absolute;margin-left:-57.6pt;margin-top:15.7pt;width:90pt;height:51.6pt;z-index:251786240;visibility:visible;mso-wrap-style:square;mso-width-percent:0;mso-height-percent:0;mso-wrap-distance-left:9pt;mso-wrap-distance-top:3.6pt;mso-wrap-distance-right:9pt;mso-wrap-distance-bottom:3.6pt;mso-position-horizontal:absolute;mso-position-horizontal-relative:text;mso-position-vertical:absolute;mso-position-vertical-relative:text;mso-width-percent:0;mso-height-percent:0;mso-width-relative:margin;mso-height-relative:margin;v-text-anchor:top" o:gfxdata="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">
+              <v:shape w14:anchorId="1F93ED54" id="_x0000_s1199" type="#_x0000_t202" style="position:absolute;margin-left:-57.6pt;margin-top:15.7pt;width:90pt;height:51.6pt;z-index:251786240;visibility:visible;mso-wrap-style:square;mso-width-percent:0;mso-height-percent:0;mso-wrap-distance-left:9pt;mso-wrap-distance-top:3.6pt;mso-wrap-distance-right:9pt;mso-wrap-distance-bottom:3.6pt;mso-position-horizontal:absolute;mso-position-horizontal-relative:text;mso-position-vertical:absolute;mso-position-vertical-relative:text;mso-width-percent:0;mso-height-percent:0;mso-width-relative:margin;mso-height-relative:margin;v-text-anchor:top" o:gfxdata="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">
                 <v:textbox>
                   <w:txbxContent>
                     <w:p>
@@ -20565,7 +19526,7 @@
           </mc:Choice>
           <mc:Fallback>
             <w:pict>
-              <v:shape w14:anchorId="15037D05" id="_x0000_s1210" type="#_x0000_t202" style="position:absolute;margin-left:32.4pt;margin-top:20.8pt;width:399pt;height:82.65pt;z-index:251789312;visibility:visible;mso-wrap-style:square;mso-width-percent:0;mso-height-percent:0;mso-wrap-distance-left:9pt;mso-wrap-distance-top:3.6pt;mso-wrap-distance-right:9pt;mso-wrap-distance-bottom:3.6pt;mso-position-horizontal:absolute;mso-position-horizontal-relative:text;mso-position-vertical:absolute;mso-position-vertical-relative:text;mso-width-percent:0;mso-height-percent:0;mso-width-relative:margin;mso-height-relative:margin;v-text-anchor:top" o:gfxdata="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">
+              <v:shape w14:anchorId="15037D05" id="_x0000_s1200" type="#_x0000_t202" style="position:absolute;margin-left:32.4pt;margin-top:20.8pt;width:399pt;height:82.65pt;z-index:251789312;visibility:visible;mso-wrap-style:square;mso-width-percent:0;mso-height-percent:0;mso-wrap-distance-left:9pt;mso-wrap-distance-top:3.6pt;mso-wrap-distance-right:9pt;mso-wrap-distance-bottom:3.6pt;mso-position-horizontal:absolute;mso-position-horizontal-relative:text;mso-position-vertical:absolute;mso-position-vertical-relative:text;mso-width-percent:0;mso-height-percent:0;mso-width-relative:margin;mso-height-relative:margin;v-text-anchor:top" o:gfxdata="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">
                 <v:textbox>
                   <w:txbxContent>
                     <w:p>
@@ -20665,7 +19626,7 @@
           </mc:Choice>
           <mc:Fallback>
             <w:pict>
-              <v:shape w14:anchorId="21FF50C3" id="_x0000_s1211" type="#_x0000_t202" style="position:absolute;margin-left:-57.6pt;margin-top:20.95pt;width:90pt;height:83.25pt;z-index:251788288;visibility:visible;mso-wrap-style:square;mso-width-percent:0;mso-height-percent:0;mso-wrap-distance-left:9pt;mso-wrap-distance-top:3.6pt;mso-wrap-distance-right:9pt;mso-wrap-distance-bottom:3.6pt;mso-position-horizontal:absolute;mso-position-horizontal-relative:text;mso-position-vertical:absolute;mso-position-vertical-relative:text;mso-width-percent:0;mso-height-percent:0;mso-width-relative:margin;mso-height-relative:margin;v-text-anchor:top" o:gfxdata="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">
+              <v:shape w14:anchorId="21FF50C3" id="_x0000_s1201" type="#_x0000_t202" style="position:absolute;margin-left:-57.6pt;margin-top:20.95pt;width:90pt;height:83.25pt;z-index:251788288;visibility:visible;mso-wrap-style:square;mso-width-percent:0;mso-height-percent:0;mso-wrap-distance-left:9pt;mso-wrap-distance-top:3.6pt;mso-wrap-distance-right:9pt;mso-wrap-distance-bottom:3.6pt;mso-position-horizontal:absolute;mso-position-horizontal-relative:text;mso-position-vertical:absolute;mso-position-vertical-relative:text;mso-width-percent:0;mso-height-percent:0;mso-width-relative:margin;mso-height-relative:margin;v-text-anchor:top" o:gfxdata="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">
                 <v:textbox>
                   <w:txbxContent>
                     <w:p>
@@ -20774,7 +19735,7 @@
           </mc:Choice>
           <mc:Fallback>
             <w:pict>
-              <v:shape w14:anchorId="3EC0EA07" id="_x0000_s1212" type="#_x0000_t202" style="position:absolute;margin-left:32.4pt;margin-top:14.2pt;width:399pt;height:39.6pt;z-index:251795456;visibility:visible;mso-wrap-style:square;mso-width-percent:0;mso-height-percent:0;mso-wrap-distance-left:9pt;mso-wrap-distance-top:3.6pt;mso-wrap-distance-right:9pt;mso-wrap-distance-bottom:3.6pt;mso-position-horizontal:absolute;mso-position-horizontal-relative:text;mso-position-vertical:absolute;mso-position-vertical-relative:text;mso-width-percent:0;mso-height-percent:0;mso-width-relative:margin;mso-height-relative:margin;v-text-anchor:top" o:gfxdata="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">
+              <v:shape w14:anchorId="3EC0EA07" id="_x0000_s1202" type="#_x0000_t202" style="position:absolute;margin-left:32.4pt;margin-top:14.2pt;width:399pt;height:39.6pt;z-index:251795456;visibility:visible;mso-wrap-style:square;mso-width-percent:0;mso-height-percent:0;mso-wrap-distance-left:9pt;mso-wrap-distance-top:3.6pt;mso-wrap-distance-right:9pt;mso-wrap-distance-bottom:3.6pt;mso-position-horizontal:absolute;mso-position-horizontal-relative:text;mso-position-vertical:absolute;mso-position-vertical-relative:text;mso-width-percent:0;mso-height-percent:0;mso-width-relative:margin;mso-height-relative:margin;v-text-anchor:top" o:gfxdata="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">
                 <v:textbox>
                   <w:txbxContent>
                     <w:p>
@@ -20878,7 +19839,7 @@
           </mc:Choice>
           <mc:Fallback>
             <w:pict>
-              <v:shape w14:anchorId="6BB8EDC7" id="_x0000_s1213" type="#_x0000_t202" style="position:absolute;margin-left:-57.6pt;margin-top:14.2pt;width:90pt;height:39.6pt;z-index:251794432;visibility:visible;mso-wrap-style:square;mso-width-percent:0;mso-height-percent:0;mso-wrap-distance-left:9pt;mso-wrap-distance-top:3.6pt;mso-wrap-distance-right:9pt;mso-wrap-distance-bottom:3.6pt;mso-position-horizontal:absolute;mso-position-horizontal-relative:text;mso-position-vertical:absolute;mso-position-vertical-relative:text;mso-width-percent:0;mso-height-percent:0;mso-width-relative:margin;mso-height-relative:margin;v-text-anchor:top" o:gfxdata="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">
+              <v:shape w14:anchorId="6BB8EDC7" id="_x0000_s1203" type="#_x0000_t202" style="position:absolute;margin-left:-57.6pt;margin-top:14.2pt;width:90pt;height:39.6pt;z-index:251794432;visibility:visible;mso-wrap-style:square;mso-width-percent:0;mso-height-percent:0;mso-wrap-distance-left:9pt;mso-wrap-distance-top:3.6pt;mso-wrap-distance-right:9pt;mso-wrap-distance-bottom:3.6pt;mso-position-horizontal:absolute;mso-position-horizontal-relative:text;mso-position-vertical:absolute;mso-position-vertical-relative:text;mso-width-percent:0;mso-height-percent:0;mso-width-relative:margin;mso-height-relative:margin;v-text-anchor:top" o:gfxdata="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">
                 <v:textbox>
                   <w:txbxContent>
                     <w:p>
@@ -20981,7 +19942,7 @@
                               <w:rPr>
                                 <w:lang w:val="en-IN"/>
                               </w:rPr>
-                              <w:t>13</w:t>
+                              <w:t>12</w:t>
                             </w:r>
                           </w:p>
                         </w:txbxContent>
@@ -21003,7 +19964,7 @@
           </mc:Choice>
           <mc:Fallback>
             <w:pict>
-              <v:shape w14:anchorId="70343C1F" id="_x0000_s1214" type="#_x0000_t202" style="position:absolute;margin-left:32.25pt;margin-top:0;width:399pt;height:36pt;z-index:252032000;visibility:visible;mso-wrap-style:square;mso-width-percent:0;mso-height-percent:0;mso-wrap-distance-left:9pt;mso-wrap-distance-top:3.6pt;mso-wrap-distance-right:9pt;mso-wrap-distance-bottom:3.6pt;mso-position-horizontal:absolute;mso-position-horizontal-relative:text;mso-position-vertical:absolute;mso-position-vertical-relative:text;mso-width-percent:0;mso-height-percent:0;mso-width-relative:margin;mso-height-relative:margin;v-text-anchor:top" o:gfxdata="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">
+              <v:shape w14:anchorId="70343C1F" id="_x0000_s1204" type="#_x0000_t202" style="position:absolute;margin-left:32.25pt;margin-top:0;width:399pt;height:36pt;z-index:252032000;visibility:visible;mso-wrap-style:square;mso-width-percent:0;mso-height-percent:0;mso-wrap-distance-left:9pt;mso-wrap-distance-top:3.6pt;mso-wrap-distance-right:9pt;mso-wrap-distance-bottom:3.6pt;mso-position-horizontal:absolute;mso-position-horizontal-relative:text;mso-position-vertical:absolute;mso-position-vertical-relative:text;mso-width-percent:0;mso-height-percent:0;mso-width-relative:margin;mso-height-relative:margin;v-text-anchor:top" o:gfxdata="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">
                 <v:textbox>
                   <w:txbxContent>
                     <w:p>
@@ -21016,7 +19977,7 @@
                         <w:rPr>
                           <w:lang w:val="en-IN"/>
                         </w:rPr>
-                        <w:t>13</w:t>
+                        <w:t>12</w:t>
                       </w:r>
                     </w:p>
                   </w:txbxContent>
@@ -21110,7 +20071,7 @@
           </mc:Choice>
           <mc:Fallback>
             <w:pict>
-              <v:shape w14:anchorId="7BE498F1" id="_x0000_s1215" type="#_x0000_t202" style="position:absolute;margin-left:-57.75pt;margin-top:0;width:90pt;height:36pt;z-index:252030976;visibility:visible;mso-wrap-style:square;mso-width-percent:0;mso-height-percent:0;mso-wrap-distance-left:9pt;mso-wrap-distance-top:3.6pt;mso-wrap-distance-right:9pt;mso-wrap-distance-bottom:3.6pt;mso-position-horizontal:absolute;mso-position-horizontal-relative:text;mso-position-vertical:absolute;mso-position-vertical-relative:text;mso-width-percent:0;mso-height-percent:0;mso-width-relative:margin;mso-height-relative:margin;v-text-anchor:top" o:gfxdata="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">
+              <v:shape w14:anchorId="7BE498F1" id="_x0000_s1205" type="#_x0000_t202" style="position:absolute;margin-left:-57.75pt;margin-top:0;width:90pt;height:36pt;z-index:252030976;visibility:visible;mso-wrap-style:square;mso-width-percent:0;mso-height-percent:0;mso-wrap-distance-left:9pt;mso-wrap-distance-top:3.6pt;mso-wrap-distance-right:9pt;mso-wrap-distance-bottom:3.6pt;mso-position-horizontal:absolute;mso-position-horizontal-relative:text;mso-position-vertical:absolute;mso-position-vertical-relative:text;mso-width-percent:0;mso-height-percent:0;mso-width-relative:margin;mso-height-relative:margin;v-text-anchor:top" o:gfxdata="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">
                 <v:textbox>
                   <w:txbxContent>
                     <w:p>
@@ -21220,7 +20181,7 @@
           </mc:Choice>
           <mc:Fallback>
             <w:pict>
-              <v:shape w14:anchorId="3A08332B" id="_x0000_s1216" type="#_x0000_t202" style="position:absolute;margin-left:-57.75pt;margin-top:13.5pt;width:90pt;height:36pt;z-index:252033024;visibility:visible;mso-wrap-style:square;mso-width-percent:0;mso-height-percent:0;mso-wrap-distance-left:9pt;mso-wrap-distance-top:3.6pt;mso-wrap-distance-right:9pt;mso-wrap-distance-bottom:3.6pt;mso-position-horizontal:absolute;mso-position-horizontal-relative:text;mso-position-vertical:absolute;mso-position-vertical-relative:text;mso-width-percent:0;mso-height-percent:0;mso-width-relative:margin;mso-height-relative:margin;v-text-anchor:top" o:gfxdata="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">
+              <v:shape w14:anchorId="3A08332B" id="_x0000_s1206" type="#_x0000_t202" style="position:absolute;margin-left:-57.75pt;margin-top:13.5pt;width:90pt;height:36pt;z-index:252033024;visibility:visible;mso-wrap-style:square;mso-width-percent:0;mso-height-percent:0;mso-wrap-distance-left:9pt;mso-wrap-distance-top:3.6pt;mso-wrap-distance-right:9pt;mso-wrap-distance-bottom:3.6pt;mso-position-horizontal:absolute;mso-position-horizontal-relative:text;mso-position-vertical:absolute;mso-position-vertical-relative:text;mso-width-percent:0;mso-height-percent:0;mso-width-relative:margin;mso-height-relative:margin;v-text-anchor:top" o:gfxdata="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">
                 <v:textbox>
                   <w:txbxContent>
                     <w:p>
@@ -21327,7 +20288,7 @@
           </mc:Choice>
           <mc:Fallback>
             <w:pict>
-              <v:shape w14:anchorId="76EA069A" id="_x0000_s1217" type="#_x0000_t202" style="position:absolute;margin-left:32.25pt;margin-top:13.5pt;width:399pt;height:36pt;z-index:252034048;visibility:visible;mso-wrap-style:square;mso-width-percent:0;mso-height-percent:0;mso-wrap-distance-left:9pt;mso-wrap-distance-top:3.6pt;mso-wrap-distance-right:9pt;mso-wrap-distance-bottom:3.6pt;mso-position-horizontal:absolute;mso-position-horizontal-relative:text;mso-position-vertical:absolute;mso-position-vertical-relative:text;mso-width-percent:0;mso-height-percent:0;mso-width-relative:margin;mso-height-relative:margin;v-text-anchor:top" o:gfxdata="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">
+              <v:shape w14:anchorId="76EA069A" id="_x0000_s1207" type="#_x0000_t202" style="position:absolute;margin-left:32.25pt;margin-top:13.5pt;width:399pt;height:36pt;z-index:252034048;visibility:visible;mso-wrap-style:square;mso-width-percent:0;mso-height-percent:0;mso-wrap-distance-left:9pt;mso-wrap-distance-top:3.6pt;mso-wrap-distance-right:9pt;mso-wrap-distance-bottom:3.6pt;mso-position-horizontal:absolute;mso-position-horizontal-relative:text;mso-position-vertical:absolute;mso-position-vertical-relative:text;mso-width-percent:0;mso-height-percent:0;mso-width-relative:margin;mso-height-relative:margin;v-text-anchor:top" o:gfxdata="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">
                 <v:textbox>
                   <w:txbxContent>
                     <w:p>
@@ -21436,7 +20397,7 @@
           </mc:Choice>
           <mc:Fallback>
             <w:pict>
-              <v:shape w14:anchorId="6C4A8BE7" id="_x0000_s1218" type="#_x0000_t202" style="position:absolute;margin-left:32.25pt;margin-top:22.5pt;width:399pt;height:69.75pt;z-index:252036096;visibility:visible;mso-wrap-style:square;mso-width-percent:0;mso-height-percent:0;mso-wrap-distance-left:9pt;mso-wrap-distance-top:3.6pt;mso-wrap-distance-right:9pt;mso-wrap-distance-bottom:3.6pt;mso-position-horizontal:absolute;mso-position-horizontal-relative:text;mso-position-vertical:absolute;mso-position-vertical-relative:text;mso-width-percent:0;mso-height-percent:0;mso-width-relative:margin;mso-height-relative:margin;v-text-anchor:top" o:gfxdata="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">
+              <v:shape w14:anchorId="6C4A8BE7" id="_x0000_s1208" type="#_x0000_t202" style="position:absolute;margin-left:32.25pt;margin-top:22.5pt;width:399pt;height:69.75pt;z-index:252036096;visibility:visible;mso-wrap-style:square;mso-width-percent:0;mso-height-percent:0;mso-wrap-distance-left:9pt;mso-wrap-distance-top:3.6pt;mso-wrap-distance-right:9pt;mso-wrap-distance-bottom:3.6pt;mso-position-horizontal:absolute;mso-position-horizontal-relative:text;mso-position-vertical:absolute;mso-position-vertical-relative:text;mso-width-percent:0;mso-height-percent:0;mso-width-relative:margin;mso-height-relative:margin;v-text-anchor:top" o:gfxdata="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">
                 <v:textbox>
                   <w:txbxContent>
                     <w:p>
@@ -21544,7 +20505,7 @@
           </mc:Choice>
           <mc:Fallback>
             <w:pict>
-              <v:shape w14:anchorId="4E65BDB3" id="_x0000_s1219" type="#_x0000_t202" style="position:absolute;margin-left:-57.75pt;margin-top:22.5pt;width:90pt;height:69.75pt;z-index:252035072;visibility:visible;mso-wrap-style:square;mso-width-percent:0;mso-height-percent:0;mso-wrap-distance-left:9pt;mso-wrap-distance-top:3.6pt;mso-wrap-distance-right:9pt;mso-wrap-distance-bottom:3.6pt;mso-position-horizontal:absolute;mso-position-horizontal-relative:text;mso-position-vertical:absolute;mso-position-vertical-relative:text;mso-width-percent:0;mso-height-percent:0;mso-width-relative:margin;mso-height-relative:margin;v-text-anchor:top" o:gfxdata="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">
+              <v:shape w14:anchorId="4E65BDB3" id="_x0000_s1209" type="#_x0000_t202" style="position:absolute;margin-left:-57.75pt;margin-top:22.5pt;width:90pt;height:69.75pt;z-index:252035072;visibility:visible;mso-wrap-style:square;mso-width-percent:0;mso-height-percent:0;mso-wrap-distance-left:9pt;mso-wrap-distance-top:3.6pt;mso-wrap-distance-right:9pt;mso-wrap-distance-bottom:3.6pt;mso-position-horizontal:absolute;mso-position-horizontal-relative:text;mso-position-vertical:absolute;mso-position-vertical-relative:text;mso-width-percent:0;mso-height-percent:0;mso-width-relative:margin;mso-height-relative:margin;v-text-anchor:top" o:gfxdata="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">
                 <v:textbox>
                   <w:txbxContent>
                     <w:p>
@@ -21663,7 +20624,7 @@
           </mc:Choice>
           <mc:Fallback>
             <w:pict>
-              <v:shape w14:anchorId="0942318F" id="_x0000_s1220" type="#_x0000_t202" style="position:absolute;margin-left:32.25pt;margin-top:2.25pt;width:399pt;height:36pt;z-index:252038144;visibility:visible;mso-wrap-style:square;mso-width-percent:0;mso-height-percent:0;mso-wrap-distance-left:9pt;mso-wrap-distance-top:3.6pt;mso-wrap-distance-right:9pt;mso-wrap-distance-bottom:3.6pt;mso-position-horizontal:absolute;mso-position-horizontal-relative:text;mso-position-vertical:absolute;mso-position-vertical-relative:text;mso-width-percent:0;mso-height-percent:0;mso-width-relative:margin;mso-height-relative:margin;v-text-anchor:top" o:gfxdata="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">
+              <v:shape w14:anchorId="0942318F" id="_x0000_s1210" type="#_x0000_t202" style="position:absolute;margin-left:32.25pt;margin-top:2.25pt;width:399pt;height:36pt;z-index:252038144;visibility:visible;mso-wrap-style:square;mso-width-percent:0;mso-height-percent:0;mso-wrap-distance-left:9pt;mso-wrap-distance-top:3.6pt;mso-wrap-distance-right:9pt;mso-wrap-distance-bottom:3.6pt;mso-position-horizontal:absolute;mso-position-horizontal-relative:text;mso-position-vertical:absolute;mso-position-vertical-relative:text;mso-width-percent:0;mso-height-percent:0;mso-width-relative:margin;mso-height-relative:margin;v-text-anchor:top" o:gfxdata="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">
                 <v:textbox>
                   <w:txbxContent>
                     <w:p>
@@ -21777,7 +20738,7 @@
           </mc:Choice>
           <mc:Fallback>
             <w:pict>
-              <v:shape w14:anchorId="3C12804D" id="_x0000_s1221" type="#_x0000_t202" style="position:absolute;margin-left:-57.75pt;margin-top:2.25pt;width:90pt;height:36pt;z-index:252037120;visibility:visible;mso-wrap-style:square;mso-width-percent:0;mso-height-percent:0;mso-wrap-distance-left:9pt;mso-wrap-distance-top:3.6pt;mso-wrap-distance-right:9pt;mso-wrap-distance-bottom:3.6pt;mso-position-horizontal:absolute;mso-position-horizontal-relative:text;mso-position-vertical:absolute;mso-position-vertical-relative:text;mso-width-percent:0;mso-height-percent:0;mso-width-relative:margin;mso-height-relative:margin;v-text-anchor:top" o:gfxdata="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">
+              <v:shape w14:anchorId="3C12804D" id="_x0000_s1211" type="#_x0000_t202" style="position:absolute;margin-left:-57.75pt;margin-top:2.25pt;width:90pt;height:36pt;z-index:252037120;visibility:visible;mso-wrap-style:square;mso-width-percent:0;mso-height-percent:0;mso-wrap-distance-left:9pt;mso-wrap-distance-top:3.6pt;mso-wrap-distance-right:9pt;mso-wrap-distance-bottom:3.6pt;mso-position-horizontal:absolute;mso-position-horizontal-relative:text;mso-position-vertical:absolute;mso-position-vertical-relative:text;mso-width-percent:0;mso-height-percent:0;mso-width-relative:margin;mso-height-relative:margin;v-text-anchor:top" o:gfxdata="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">
                 <v:textbox>
                   <w:txbxContent>
                     <w:p>
@@ -21889,7 +20850,7 @@
           </mc:Choice>
           <mc:Fallback>
             <w:pict>
-              <v:shape w14:anchorId="64533926" id="_x0000_s1222" type="#_x0000_t202" style="position:absolute;margin-left:32.4pt;margin-top:15.65pt;width:399pt;height:51.6pt;z-index:252040192;visibility:visible;mso-wrap-style:square;mso-width-percent:0;mso-height-percent:0;mso-wrap-distance-left:9pt;mso-wrap-distance-top:3.6pt;mso-wrap-distance-right:9pt;mso-wrap-distance-bottom:3.6pt;mso-position-horizontal:absolute;mso-position-horizontal-relative:text;mso-position-vertical:absolute;mso-position-vertical-relative:text;mso-width-percent:0;mso-height-percent:0;mso-width-relative:margin;mso-height-relative:margin;v-text-anchor:top" o:gfxdata="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">
+              <v:shape w14:anchorId="64533926" id="_x0000_s1212" type="#_x0000_t202" style="position:absolute;margin-left:32.4pt;margin-top:15.65pt;width:399pt;height:51.6pt;z-index:252040192;visibility:visible;mso-wrap-style:square;mso-width-percent:0;mso-height-percent:0;mso-wrap-distance-left:9pt;mso-wrap-distance-top:3.6pt;mso-wrap-distance-right:9pt;mso-wrap-distance-bottom:3.6pt;mso-position-horizontal:absolute;mso-position-horizontal-relative:text;mso-position-vertical:absolute;mso-position-vertical-relative:text;mso-width-percent:0;mso-height-percent:0;mso-width-relative:margin;mso-height-relative:margin;v-text-anchor:top" o:gfxdata="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">
                 <v:textbox>
                   <w:txbxContent>
                     <w:p>
@@ -21999,7 +20960,7 @@
           </mc:Choice>
           <mc:Fallback>
             <w:pict>
-              <v:shape w14:anchorId="6F5846F4" id="_x0000_s1223" type="#_x0000_t202" style="position:absolute;margin-left:-57.6pt;margin-top:15.7pt;width:90pt;height:51.6pt;z-index:252039168;visibility:visible;mso-wrap-style:square;mso-width-percent:0;mso-height-percent:0;mso-wrap-distance-left:9pt;mso-wrap-distance-top:3.6pt;mso-wrap-distance-right:9pt;mso-wrap-distance-bottom:3.6pt;mso-position-horizontal:absolute;mso-position-horizontal-relative:text;mso-position-vertical:absolute;mso-position-vertical-relative:text;mso-width-percent:0;mso-height-percent:0;mso-width-relative:margin;mso-height-relative:margin;v-text-anchor:top" o:gfxdata="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">
+              <v:shape w14:anchorId="6F5846F4" id="_x0000_s1213" type="#_x0000_t202" style="position:absolute;margin-left:-57.6pt;margin-top:15.7pt;width:90pt;height:51.6pt;z-index:252039168;visibility:visible;mso-wrap-style:square;mso-width-percent:0;mso-height-percent:0;mso-wrap-distance-left:9pt;mso-wrap-distance-top:3.6pt;mso-wrap-distance-right:9pt;mso-wrap-distance-bottom:3.6pt;mso-position-horizontal:absolute;mso-position-horizontal-relative:text;mso-position-vertical:absolute;mso-position-vertical-relative:text;mso-width-percent:0;mso-height-percent:0;mso-width-relative:margin;mso-height-relative:margin;v-text-anchor:top" o:gfxdata="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">
                 <v:textbox>
                   <w:txbxContent>
                     <w:p>
@@ -22102,7 +21063,7 @@
           </mc:Choice>
           <mc:Fallback>
             <w:pict>
-              <v:shape w14:anchorId="2A3DAE33" id="_x0000_s1224" type="#_x0000_t202" style="position:absolute;margin-left:32.4pt;margin-top:20.8pt;width:399pt;height:82.65pt;z-index:252042240;visibility:visible;mso-wrap-style:square;mso-width-percent:0;mso-height-percent:0;mso-wrap-distance-left:9pt;mso-wrap-distance-top:3.6pt;mso-wrap-distance-right:9pt;mso-wrap-distance-bottom:3.6pt;mso-position-horizontal:absolute;mso-position-horizontal-relative:text;mso-position-vertical:absolute;mso-position-vertical-relative:text;mso-width-percent:0;mso-height-percent:0;mso-width-relative:margin;mso-height-relative:margin;v-text-anchor:top" o:gfxdata="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">
+              <v:shape w14:anchorId="2A3DAE33" id="_x0000_s1214" type="#_x0000_t202" style="position:absolute;margin-left:32.4pt;margin-top:20.8pt;width:399pt;height:82.65pt;z-index:252042240;visibility:visible;mso-wrap-style:square;mso-width-percent:0;mso-height-percent:0;mso-wrap-distance-left:9pt;mso-wrap-distance-top:3.6pt;mso-wrap-distance-right:9pt;mso-wrap-distance-bottom:3.6pt;mso-position-horizontal:absolute;mso-position-horizontal-relative:text;mso-position-vertical:absolute;mso-position-vertical-relative:text;mso-width-percent:0;mso-height-percent:0;mso-width-relative:margin;mso-height-relative:margin;v-text-anchor:top" o:gfxdata="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">
                 <v:textbox>
                   <w:txbxContent>
                     <w:p>
@@ -22202,7 +21163,7 @@
           </mc:Choice>
           <mc:Fallback>
             <w:pict>
-              <v:shape w14:anchorId="7F52CC47" id="_x0000_s1225" type="#_x0000_t202" style="position:absolute;margin-left:-57.6pt;margin-top:20.95pt;width:90pt;height:83.25pt;z-index:252041216;visibility:visible;mso-wrap-style:square;mso-width-percent:0;mso-height-percent:0;mso-wrap-distance-left:9pt;mso-wrap-distance-top:3.6pt;mso-wrap-distance-right:9pt;mso-wrap-distance-bottom:3.6pt;mso-position-horizontal:absolute;mso-position-horizontal-relative:text;mso-position-vertical:absolute;mso-position-vertical-relative:text;mso-width-percent:0;mso-height-percent:0;mso-width-relative:margin;mso-height-relative:margin;v-text-anchor:top" o:gfxdata="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">
+              <v:shape w14:anchorId="7F52CC47" id="_x0000_s1215" type="#_x0000_t202" style="position:absolute;margin-left:-57.6pt;margin-top:20.95pt;width:90pt;height:83.25pt;z-index:252041216;visibility:visible;mso-wrap-style:square;mso-width-percent:0;mso-height-percent:0;mso-wrap-distance-left:9pt;mso-wrap-distance-top:3.6pt;mso-wrap-distance-right:9pt;mso-wrap-distance-bottom:3.6pt;mso-position-horizontal:absolute;mso-position-horizontal-relative:text;mso-position-vertical:absolute;mso-position-vertical-relative:text;mso-width-percent:0;mso-height-percent:0;mso-width-relative:margin;mso-height-relative:margin;v-text-anchor:top" o:gfxdata="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">
                 <v:textbox>
                   <w:txbxContent>
                     <w:p>
@@ -22315,7 +21276,7 @@
           </mc:Choice>
           <mc:Fallback>
             <w:pict>
-              <v:shape w14:anchorId="41B5324B" id="_x0000_s1226" type="#_x0000_t202" style="position:absolute;margin-left:-57.6pt;margin-top:13.45pt;width:90pt;height:39.6pt;z-index:252043264;visibility:visible;mso-wrap-style:square;mso-width-percent:0;mso-height-percent:0;mso-wrap-distance-left:9pt;mso-wrap-distance-top:3.6pt;mso-wrap-distance-right:9pt;mso-wrap-distance-bottom:3.6pt;mso-position-horizontal:absolute;mso-position-horizontal-relative:text;mso-position-vertical:absolute;mso-position-vertical-relative:text;mso-width-percent:0;mso-height-percent:0;mso-width-relative:margin;mso-height-relative:margin;v-text-anchor:top" o:gfxdata="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">
+              <v:shape w14:anchorId="41B5324B" id="_x0000_s1216" type="#_x0000_t202" style="position:absolute;margin-left:-57.6pt;margin-top:13.45pt;width:90pt;height:39.6pt;z-index:252043264;visibility:visible;mso-wrap-style:square;mso-width-percent:0;mso-height-percent:0;mso-wrap-distance-left:9pt;mso-wrap-distance-top:3.6pt;mso-wrap-distance-right:9pt;mso-wrap-distance-bottom:3.6pt;mso-position-horizontal:absolute;mso-position-horizontal-relative:text;mso-position-vertical:absolute;mso-position-vertical-relative:text;mso-width-percent:0;mso-height-percent:0;mso-width-relative:margin;mso-height-relative:margin;v-text-anchor:top" o:gfxdata="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">
                 <v:textbox>
                   <w:txbxContent>
                     <w:p>
@@ -22419,7 +21380,7 @@
           </mc:Choice>
           <mc:Fallback>
             <w:pict>
-              <v:shape w14:anchorId="41518EB1" id="_x0000_s1227" type="#_x0000_t202" style="position:absolute;margin-left:32.4pt;margin-top:13.45pt;width:399pt;height:39.6pt;z-index:252044288;visibility:visible;mso-wrap-style:square;mso-width-percent:0;mso-height-percent:0;mso-wrap-distance-left:9pt;mso-wrap-distance-top:3.6pt;mso-wrap-distance-right:9pt;mso-wrap-distance-bottom:3.6pt;mso-position-horizontal:absolute;mso-position-horizontal-relative:text;mso-position-vertical:absolute;mso-position-vertical-relative:text;mso-width-percent:0;mso-height-percent:0;mso-width-relative:margin;mso-height-relative:margin;v-text-anchor:top" o:gfxdata="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">
+              <v:shape w14:anchorId="41518EB1" id="_x0000_s1217" type="#_x0000_t202" style="position:absolute;margin-left:32.4pt;margin-top:13.45pt;width:399pt;height:39.6pt;z-index:252044288;visibility:visible;mso-wrap-style:square;mso-width-percent:0;mso-height-percent:0;mso-wrap-distance-left:9pt;mso-wrap-distance-top:3.6pt;mso-wrap-distance-right:9pt;mso-wrap-distance-bottom:3.6pt;mso-position-horizontal:absolute;mso-position-horizontal-relative:text;mso-position-vertical:absolute;mso-position-vertical-relative:text;mso-width-percent:0;mso-height-percent:0;mso-width-relative:margin;mso-height-relative:margin;v-text-anchor:top" o:gfxdata="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">
                 <v:textbox>
                   <w:txbxContent>
                     <w:p>
@@ -22509,7 +21470,7 @@
                         <w:txbxContent>
                           <w:p>
                             <w:r>
-                              <w:t>14</w:t>
+                              <w:t>13</w:t>
                             </w:r>
                           </w:p>
                         </w:txbxContent>
@@ -22531,12 +21492,12 @@
           </mc:Choice>
           <mc:Fallback>
             <w:pict>
-              <v:shape w14:anchorId="6B15292E" id="_x0000_s1228" type="#_x0000_t202" style="position:absolute;margin-left:32.25pt;margin-top:0;width:399pt;height:36pt;z-index:251995136;visibility:visible;mso-wrap-style:square;mso-width-percent:0;mso-height-percent:0;mso-wrap-distance-left:9pt;mso-wrap-distance-top:3.6pt;mso-wrap-distance-right:9pt;mso-wrap-distance-bottom:3.6pt;mso-position-horizontal:absolute;mso-position-horizontal-relative:text;mso-position-vertical:absolute;mso-position-vertical-relative:text;mso-width-percent:0;mso-height-percent:0;mso-width-relative:margin;mso-height-relative:margin;v-text-anchor:top" o:gfxdata="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">
+              <v:shape w14:anchorId="6B15292E" id="_x0000_s1218" type="#_x0000_t202" style="position:absolute;margin-left:32.25pt;margin-top:0;width:399pt;height:36pt;z-index:251995136;visibility:visible;mso-wrap-style:square;mso-width-percent:0;mso-height-percent:0;mso-wrap-distance-left:9pt;mso-wrap-distance-top:3.6pt;mso-wrap-distance-right:9pt;mso-wrap-distance-bottom:3.6pt;mso-position-horizontal:absolute;mso-position-horizontal-relative:text;mso-position-vertical:absolute;mso-position-vertical-relative:text;mso-width-percent:0;mso-height-percent:0;mso-width-relative:margin;mso-height-relative:margin;v-text-anchor:top" o:gfxdata="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">
                 <v:textbox>
                   <w:txbxContent>
                     <w:p>
                       <w:r>
-                        <w:t>14</w:t>
+                        <w:t>13</w:t>
                       </w:r>
                     </w:p>
                   </w:txbxContent>
@@ -22630,7 +21591,7 @@
           </mc:Choice>
           <mc:Fallback>
             <w:pict>
-              <v:shape w14:anchorId="2E4F3153" id="_x0000_s1229" type="#_x0000_t202" style="position:absolute;margin-left:-57.75pt;margin-top:0;width:90pt;height:36pt;z-index:251994112;visibility:visible;mso-wrap-style:square;mso-width-percent:0;mso-height-percent:0;mso-wrap-distance-left:9pt;mso-wrap-distance-top:3.6pt;mso-wrap-distance-right:9pt;mso-wrap-distance-bottom:3.6pt;mso-position-horizontal:absolute;mso-position-horizontal-relative:text;mso-position-vertical:absolute;mso-position-vertical-relative:text;mso-width-percent:0;mso-height-percent:0;mso-width-relative:margin;mso-height-relative:margin;v-text-anchor:top" o:gfxdata="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">
+              <v:shape w14:anchorId="2E4F3153" id="_x0000_s1219" type="#_x0000_t202" style="position:absolute;margin-left:-57.75pt;margin-top:0;width:90pt;height:36pt;z-index:251994112;visibility:visible;mso-wrap-style:square;mso-width-percent:0;mso-height-percent:0;mso-wrap-distance-left:9pt;mso-wrap-distance-top:3.6pt;mso-wrap-distance-right:9pt;mso-wrap-distance-bottom:3.6pt;mso-position-horizontal:absolute;mso-position-horizontal-relative:text;mso-position-vertical:absolute;mso-position-vertical-relative:text;mso-width-percent:0;mso-height-percent:0;mso-width-relative:margin;mso-height-relative:margin;v-text-anchor:top" o:gfxdata="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">
                 <v:textbox>
                   <w:txbxContent>
                     <w:p>
@@ -22740,7 +21701,7 @@
           </mc:Choice>
           <mc:Fallback>
             <w:pict>
-              <v:shape w14:anchorId="1742380F" id="_x0000_s1230" type="#_x0000_t202" style="position:absolute;margin-left:-57.75pt;margin-top:13.5pt;width:90pt;height:36pt;z-index:251996160;visibility:visible;mso-wrap-style:square;mso-width-percent:0;mso-height-percent:0;mso-wrap-distance-left:9pt;mso-wrap-distance-top:3.6pt;mso-wrap-distance-right:9pt;mso-wrap-distance-bottom:3.6pt;mso-position-horizontal:absolute;mso-position-horizontal-relative:text;mso-position-vertical:absolute;mso-position-vertical-relative:text;mso-width-percent:0;mso-height-percent:0;mso-width-relative:margin;mso-height-relative:margin;v-text-anchor:top" o:gfxdata="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">
+              <v:shape w14:anchorId="1742380F" id="_x0000_s1220" type="#_x0000_t202" style="position:absolute;margin-left:-57.75pt;margin-top:13.5pt;width:90pt;height:36pt;z-index:251996160;visibility:visible;mso-wrap-style:square;mso-width-percent:0;mso-height-percent:0;mso-wrap-distance-left:9pt;mso-wrap-distance-top:3.6pt;mso-wrap-distance-right:9pt;mso-wrap-distance-bottom:3.6pt;mso-position-horizontal:absolute;mso-position-horizontal-relative:text;mso-position-vertical:absolute;mso-position-vertical-relative:text;mso-width-percent:0;mso-height-percent:0;mso-width-relative:margin;mso-height-relative:margin;v-text-anchor:top" o:gfxdata="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">
                 <v:textbox>
                   <w:txbxContent>
                     <w:p>
@@ -22839,7 +21800,7 @@
           </mc:Choice>
           <mc:Fallback>
             <w:pict>
-              <v:shape w14:anchorId="18613AEF" id="_x0000_s1231" type="#_x0000_t202" style="position:absolute;margin-left:32.25pt;margin-top:13.5pt;width:399pt;height:36pt;z-index:251997184;visibility:visible;mso-wrap-style:square;mso-width-percent:0;mso-height-percent:0;mso-wrap-distance-left:9pt;mso-wrap-distance-top:3.6pt;mso-wrap-distance-right:9pt;mso-wrap-distance-bottom:3.6pt;mso-position-horizontal:absolute;mso-position-horizontal-relative:text;mso-position-vertical:absolute;mso-position-vertical-relative:text;mso-width-percent:0;mso-height-percent:0;mso-width-relative:margin;mso-height-relative:margin;v-text-anchor:top" o:gfxdata="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">
+              <v:shape w14:anchorId="18613AEF" id="_x0000_s1221" type="#_x0000_t202" style="position:absolute;margin-left:32.25pt;margin-top:13.5pt;width:399pt;height:36pt;z-index:251997184;visibility:visible;mso-wrap-style:square;mso-width-percent:0;mso-height-percent:0;mso-wrap-distance-left:9pt;mso-wrap-distance-top:3.6pt;mso-wrap-distance-right:9pt;mso-wrap-distance-bottom:3.6pt;mso-position-horizontal:absolute;mso-position-horizontal-relative:text;mso-position-vertical:absolute;mso-position-vertical-relative:text;mso-width-percent:0;mso-height-percent:0;mso-width-relative:margin;mso-height-relative:margin;v-text-anchor:top" o:gfxdata="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">
                 <v:textbox>
                   <w:txbxContent>
                     <w:p>
@@ -22934,7 +21895,7 @@
           </mc:Choice>
           <mc:Fallback>
             <w:pict>
-              <v:shape w14:anchorId="61A9B772" id="_x0000_s1232" type="#_x0000_t202" style="position:absolute;margin-left:32.25pt;margin-top:22.5pt;width:399pt;height:69.75pt;z-index:251999232;visibility:visible;mso-wrap-style:square;mso-width-percent:0;mso-height-percent:0;mso-wrap-distance-left:9pt;mso-wrap-distance-top:3.6pt;mso-wrap-distance-right:9pt;mso-wrap-distance-bottom:3.6pt;mso-position-horizontal:absolute;mso-position-horizontal-relative:text;mso-position-vertical:absolute;mso-position-vertical-relative:text;mso-width-percent:0;mso-height-percent:0;mso-width-relative:margin;mso-height-relative:margin;v-text-anchor:top" o:gfxdata="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">
+              <v:shape w14:anchorId="61A9B772" id="_x0000_s1222" type="#_x0000_t202" style="position:absolute;margin-left:32.25pt;margin-top:22.5pt;width:399pt;height:69.75pt;z-index:251999232;visibility:visible;mso-wrap-style:square;mso-width-percent:0;mso-height-percent:0;mso-wrap-distance-left:9pt;mso-wrap-distance-top:3.6pt;mso-wrap-distance-right:9pt;mso-wrap-distance-bottom:3.6pt;mso-position-horizontal:absolute;mso-position-horizontal-relative:text;mso-position-vertical:absolute;mso-position-vertical-relative:text;mso-width-percent:0;mso-height-percent:0;mso-width-relative:margin;mso-height-relative:margin;v-text-anchor:top" o:gfxdata="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">
                 <v:textbox>
                   <w:txbxContent>
                     <w:p>
@@ -23036,7 +21997,7 @@
           </mc:Choice>
           <mc:Fallback>
             <w:pict>
-              <v:shape w14:anchorId="6ABAA68C" id="_x0000_s1233" type="#_x0000_t202" style="position:absolute;margin-left:-57.75pt;margin-top:22.5pt;width:90pt;height:69.75pt;z-index:251998208;visibility:visible;mso-wrap-style:square;mso-width-percent:0;mso-height-percent:0;mso-wrap-distance-left:9pt;mso-wrap-distance-top:3.6pt;mso-wrap-distance-right:9pt;mso-wrap-distance-bottom:3.6pt;mso-position-horizontal:absolute;mso-position-horizontal-relative:text;mso-position-vertical:absolute;mso-position-vertical-relative:text;mso-width-percent:0;mso-height-percent:0;mso-width-relative:margin;mso-height-relative:margin;v-text-anchor:top" o:gfxdata="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">
+              <v:shape w14:anchorId="6ABAA68C" id="_x0000_s1223" type="#_x0000_t202" style="position:absolute;margin-left:-57.75pt;margin-top:22.5pt;width:90pt;height:69.75pt;z-index:251998208;visibility:visible;mso-wrap-style:square;mso-width-percent:0;mso-height-percent:0;mso-wrap-distance-left:9pt;mso-wrap-distance-top:3.6pt;mso-wrap-distance-right:9pt;mso-wrap-distance-bottom:3.6pt;mso-position-horizontal:absolute;mso-position-horizontal-relative:text;mso-position-vertical:absolute;mso-position-vertical-relative:text;mso-width-percent:0;mso-height-percent:0;mso-width-relative:margin;mso-height-relative:margin;v-text-anchor:top" o:gfxdata="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">
                 <v:textbox>
                   <w:txbxContent>
                     <w:p>
@@ -23151,7 +22112,7 @@
           </mc:Choice>
           <mc:Fallback>
             <w:pict>
-              <v:shape w14:anchorId="752E17B2" id="_x0000_s1234" type="#_x0000_t202" style="position:absolute;margin-left:32.25pt;margin-top:74.3pt;width:399pt;height:51pt;z-index:252005376;visibility:visible;mso-wrap-style:square;mso-width-percent:0;mso-height-percent:0;mso-wrap-distance-left:9pt;mso-wrap-distance-top:3.6pt;mso-wrap-distance-right:9pt;mso-wrap-distance-bottom:3.6pt;mso-position-horizontal:absolute;mso-position-horizontal-relative:text;mso-position-vertical:absolute;mso-position-vertical-relative:text;mso-width-percent:0;mso-height-percent:0;mso-width-relative:margin;mso-height-relative:margin;v-text-anchor:top" o:gfxdata="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">
+              <v:shape w14:anchorId="752E17B2" id="_x0000_s1224" type="#_x0000_t202" style="position:absolute;margin-left:32.25pt;margin-top:74.3pt;width:399pt;height:51pt;z-index:252005376;visibility:visible;mso-wrap-style:square;mso-width-percent:0;mso-height-percent:0;mso-wrap-distance-left:9pt;mso-wrap-distance-top:3.6pt;mso-wrap-distance-right:9pt;mso-wrap-distance-bottom:3.6pt;mso-position-horizontal:absolute;mso-position-horizontal-relative:text;mso-position-vertical:absolute;mso-position-vertical-relative:text;mso-width-percent:0;mso-height-percent:0;mso-width-relative:margin;mso-height-relative:margin;v-text-anchor:top" o:gfxdata="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">
                 <v:textbox>
                   <w:txbxContent>
                     <w:p>
@@ -23264,7 +22225,7 @@
           </mc:Choice>
           <mc:Fallback>
             <w:pict>
-              <v:shape w14:anchorId="0D5EC091" id="_x0000_s1235" type="#_x0000_t202" style="position:absolute;margin-left:32.25pt;margin-top:2.25pt;width:399pt;height:36pt;z-index:252001280;visibility:visible;mso-wrap-style:square;mso-width-percent:0;mso-height-percent:0;mso-wrap-distance-left:9pt;mso-wrap-distance-top:3.6pt;mso-wrap-distance-right:9pt;mso-wrap-distance-bottom:3.6pt;mso-position-horizontal:absolute;mso-position-horizontal-relative:text;mso-position-vertical:absolute;mso-position-vertical-relative:text;mso-width-percent:0;mso-height-percent:0;mso-width-relative:margin;mso-height-relative:margin;v-text-anchor:top" o:gfxdata="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">
+              <v:shape w14:anchorId="0D5EC091" id="_x0000_s1225" type="#_x0000_t202" style="position:absolute;margin-left:32.25pt;margin-top:2.25pt;width:399pt;height:36pt;z-index:252001280;visibility:visible;mso-wrap-style:square;mso-width-percent:0;mso-height-percent:0;mso-wrap-distance-left:9pt;mso-wrap-distance-top:3.6pt;mso-wrap-distance-right:9pt;mso-wrap-distance-bottom:3.6pt;mso-position-horizontal:absolute;mso-position-horizontal-relative:text;mso-position-vertical:absolute;mso-position-vertical-relative:text;mso-width-percent:0;mso-height-percent:0;mso-width-relative:margin;mso-height-relative:margin;v-text-anchor:top" o:gfxdata="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">
                 <v:textbox>
                   <w:txbxContent>
                     <w:p>
@@ -23375,7 +22336,7 @@
           </mc:Choice>
           <mc:Fallback>
             <w:pict>
-              <v:shape w14:anchorId="497FD823" id="_x0000_s1236" type="#_x0000_t202" style="position:absolute;margin-left:-57.75pt;margin-top:2.25pt;width:90pt;height:36pt;z-index:252000256;visibility:visible;mso-wrap-style:square;mso-width-percent:0;mso-height-percent:0;mso-wrap-distance-left:9pt;mso-wrap-distance-top:3.6pt;mso-wrap-distance-right:9pt;mso-wrap-distance-bottom:3.6pt;mso-position-horizontal:absolute;mso-position-horizontal-relative:text;mso-position-vertical:absolute;mso-position-vertical-relative:text;mso-width-percent:0;mso-height-percent:0;mso-width-relative:margin;mso-height-relative:margin;v-text-anchor:top" o:gfxdata="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">
+              <v:shape w14:anchorId="497FD823" id="_x0000_s1226" type="#_x0000_t202" style="position:absolute;margin-left:-57.75pt;margin-top:2.25pt;width:90pt;height:36pt;z-index:252000256;visibility:visible;mso-wrap-style:square;mso-width-percent:0;mso-height-percent:0;mso-wrap-distance-left:9pt;mso-wrap-distance-top:3.6pt;mso-wrap-distance-right:9pt;mso-wrap-distance-bottom:3.6pt;mso-position-horizontal:absolute;mso-position-horizontal-relative:text;mso-position-vertical:absolute;mso-position-vertical-relative:text;mso-width-percent:0;mso-height-percent:0;mso-width-relative:margin;mso-height-relative:margin;v-text-anchor:top" o:gfxdata="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">
                 <v:textbox>
                   <w:txbxContent>
                     <w:p>
@@ -23483,7 +22444,7 @@
           </mc:Choice>
           <mc:Fallback>
             <w:pict>
-              <v:shape w14:anchorId="602BC89C" id="_x0000_s1237" type="#_x0000_t202" style="position:absolute;margin-left:-57.75pt;margin-top:74.3pt;width:90pt;height:51pt;z-index:252004352;visibility:visible;mso-wrap-style:square;mso-width-percent:0;mso-height-percent:0;mso-wrap-distance-left:9pt;mso-wrap-distance-top:3.6pt;mso-wrap-distance-right:9pt;mso-wrap-distance-bottom:3.6pt;mso-position-horizontal:absolute;mso-position-horizontal-relative:text;mso-position-vertical:absolute;mso-position-vertical-relative:text;mso-width-percent:0;mso-height-percent:0;mso-width-relative:margin;mso-height-relative:margin;v-text-anchor:top" o:gfxdata="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">
+              <v:shape w14:anchorId="602BC89C" id="_x0000_s1227" type="#_x0000_t202" style="position:absolute;margin-left:-57.75pt;margin-top:74.3pt;width:90pt;height:51pt;z-index:252004352;visibility:visible;mso-wrap-style:square;mso-width-percent:0;mso-height-percent:0;mso-wrap-distance-left:9pt;mso-wrap-distance-top:3.6pt;mso-wrap-distance-right:9pt;mso-wrap-distance-bottom:3.6pt;mso-position-horizontal:absolute;mso-position-horizontal-relative:text;mso-position-vertical:absolute;mso-position-vertical-relative:text;mso-width-percent:0;mso-height-percent:0;mso-width-relative:margin;mso-height-relative:margin;v-text-anchor:top" o:gfxdata="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">
                 <v:textbox>
                   <w:txbxContent>
                     <w:p>
@@ -23591,7 +22552,7 @@
           </mc:Choice>
           <mc:Fallback>
             <w:pict>
-              <v:shape w14:anchorId="67858F63" id="_x0000_s1238" type="#_x0000_t202" style="position:absolute;margin-left:-57.75pt;margin-top:38.25pt;width:90pt;height:36pt;z-index:252002304;visibility:visible;mso-wrap-style:square;mso-width-percent:0;mso-height-percent:0;mso-wrap-distance-left:9pt;mso-wrap-distance-top:3.6pt;mso-wrap-distance-right:9pt;mso-wrap-distance-bottom:3.6pt;mso-position-horizontal:absolute;mso-position-horizontal-relative:text;mso-position-vertical:absolute;mso-position-vertical-relative:text;mso-width-percent:0;mso-height-percent:0;mso-width-relative:margin;mso-height-relative:margin;v-text-anchor:top" o:gfxdata="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">
+              <v:shape w14:anchorId="67858F63" id="_x0000_s1228" type="#_x0000_t202" style="position:absolute;margin-left:-57.75pt;margin-top:38.25pt;width:90pt;height:36pt;z-index:252002304;visibility:visible;mso-wrap-style:square;mso-width-percent:0;mso-height-percent:0;mso-wrap-distance-left:9pt;mso-wrap-distance-top:3.6pt;mso-wrap-distance-right:9pt;mso-wrap-distance-bottom:3.6pt;mso-position-horizontal:absolute;mso-position-horizontal-relative:text;mso-position-vertical:absolute;mso-position-vertical-relative:text;mso-width-percent:0;mso-height-percent:0;mso-width-relative:margin;mso-height-relative:margin;v-text-anchor:top" o:gfxdata="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">
                 <v:textbox>
                   <w:txbxContent>
                     <w:p>
@@ -23690,7 +22651,7 @@
           </mc:Choice>
           <mc:Fallback>
             <w:pict>
-              <v:shape w14:anchorId="24A45F00" id="_x0000_s1239" type="#_x0000_t202" style="position:absolute;margin-left:32.25pt;margin-top:38.25pt;width:399pt;height:36pt;z-index:252003328;visibility:visible;mso-wrap-style:square;mso-width-percent:0;mso-height-percent:0;mso-wrap-distance-left:9pt;mso-wrap-distance-top:3.6pt;mso-wrap-distance-right:9pt;mso-wrap-distance-bottom:3.6pt;mso-position-horizontal:absolute;mso-position-horizontal-relative:text;mso-position-vertical:absolute;mso-position-vertical-relative:text;mso-width-percent:0;mso-height-percent:0;mso-width-relative:margin;mso-height-relative:margin;v-text-anchor:top" o:gfxdata="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">
+              <v:shape w14:anchorId="24A45F00" id="_x0000_s1229" type="#_x0000_t202" style="position:absolute;margin-left:32.25pt;margin-top:38.25pt;width:399pt;height:36pt;z-index:252003328;visibility:visible;mso-wrap-style:square;mso-width-percent:0;mso-height-percent:0;mso-wrap-distance-left:9pt;mso-wrap-distance-top:3.6pt;mso-wrap-distance-right:9pt;mso-wrap-distance-bottom:3.6pt;mso-position-horizontal:absolute;mso-position-horizontal-relative:text;mso-position-vertical:absolute;mso-position-vertical-relative:text;mso-width-percent:0;mso-height-percent:0;mso-width-relative:margin;mso-height-relative:margin;v-text-anchor:top" o:gfxdata="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">
                 <v:textbox>
                   <w:txbxContent>
                     <w:p>
@@ -23795,7 +22756,7 @@
           </mc:Choice>
           <mc:Fallback>
             <w:pict>
-              <v:shape w14:anchorId="53F53BAB" id="_x0000_s1240" type="#_x0000_t202" style="position:absolute;margin-left:-57.75pt;margin-top:12.85pt;width:90pt;height:83.25pt;z-index:252006400;visibility:visible;mso-wrap-style:square;mso-width-percent:0;mso-height-percent:0;mso-wrap-distance-left:9pt;mso-wrap-distance-top:3.6pt;mso-wrap-distance-right:9pt;mso-wrap-distance-bottom:3.6pt;mso-position-horizontal:absolute;mso-position-horizontal-relative:text;mso-position-vertical:absolute;mso-position-vertical-relative:text;mso-width-percent:0;mso-height-percent:0;mso-width-relative:margin;mso-height-relative:margin;v-text-anchor:top" o:gfxdata="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">
+              <v:shape w14:anchorId="53F53BAB" id="_x0000_s1230" type="#_x0000_t202" style="position:absolute;margin-left:-57.75pt;margin-top:12.85pt;width:90pt;height:83.25pt;z-index:252006400;visibility:visible;mso-wrap-style:square;mso-width-percent:0;mso-height-percent:0;mso-wrap-distance-left:9pt;mso-wrap-distance-top:3.6pt;mso-wrap-distance-right:9pt;mso-wrap-distance-bottom:3.6pt;mso-position-horizontal:absolute;mso-position-horizontal-relative:text;mso-position-vertical:absolute;mso-position-vertical-relative:text;mso-width-percent:0;mso-height-percent:0;mso-width-relative:margin;mso-height-relative:margin;v-text-anchor:top" o:gfxdata="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">
                 <v:textbox>
                   <w:txbxContent>
                     <w:p>
@@ -23913,7 +22874,7 @@
           </mc:Choice>
           <mc:Fallback>
             <w:pict>
-              <v:shape w14:anchorId="2DE53864" id="_x0000_s1241" type="#_x0000_t202" style="position:absolute;margin-left:32.25pt;margin-top:12.85pt;width:399pt;height:83.25pt;z-index:252007424;visibility:visible;mso-wrap-style:square;mso-width-percent:0;mso-height-percent:0;mso-wrap-distance-left:9pt;mso-wrap-distance-top:3.6pt;mso-wrap-distance-right:9pt;mso-wrap-distance-bottom:3.6pt;mso-position-horizontal:absolute;mso-position-horizontal-relative:text;mso-position-vertical:absolute;mso-position-vertical-relative:text;mso-width-percent:0;mso-height-percent:0;mso-width-relative:margin;mso-height-relative:margin;v-text-anchor:top" o:gfxdata="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">
+              <v:shape w14:anchorId="2DE53864" id="_x0000_s1231" type="#_x0000_t202" style="position:absolute;margin-left:32.25pt;margin-top:12.85pt;width:399pt;height:83.25pt;z-index:252007424;visibility:visible;mso-wrap-style:square;mso-width-percent:0;mso-height-percent:0;mso-wrap-distance-left:9pt;mso-wrap-distance-top:3.6pt;mso-wrap-distance-right:9pt;mso-wrap-distance-bottom:3.6pt;mso-position-horizontal:absolute;mso-position-horizontal-relative:text;mso-position-vertical:absolute;mso-position-vertical-relative:text;mso-width-percent:0;mso-height-percent:0;mso-width-relative:margin;mso-height-relative:margin;v-text-anchor:top" o:gfxdata="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">
                 <v:textbox>
                   <w:txbxContent>
                     <w:p>
@@ -24035,7 +22996,7 @@
           </mc:Choice>
           <mc:Fallback>
             <w:pict>
-              <v:shape w14:anchorId="1E904F77" id="_x0000_s1242" type="#_x0000_t202" style="position:absolute;margin-left:-57.75pt;margin-top:28.65pt;width:90pt;height:39.75pt;z-index:252008448;visibility:visible;mso-wrap-style:square;mso-width-percent:0;mso-height-percent:0;mso-wrap-distance-left:9pt;mso-wrap-distance-top:3.6pt;mso-wrap-distance-right:9pt;mso-wrap-distance-bottom:3.6pt;mso-position-horizontal:absolute;mso-position-horizontal-relative:text;mso-position-vertical:absolute;mso-position-vertical-relative:text;mso-width-percent:0;mso-height-percent:0;mso-width-relative:margin;mso-height-relative:margin;v-text-anchor:top" o:gfxdata="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">
+              <v:shape w14:anchorId="1E904F77" id="_x0000_s1232" type="#_x0000_t202" style="position:absolute;margin-left:-57.75pt;margin-top:28.65pt;width:90pt;height:39.75pt;z-index:252008448;visibility:visible;mso-wrap-style:square;mso-width-percent:0;mso-height-percent:0;mso-wrap-distance-left:9pt;mso-wrap-distance-top:3.6pt;mso-wrap-distance-right:9pt;mso-wrap-distance-bottom:3.6pt;mso-position-horizontal:absolute;mso-position-horizontal-relative:text;mso-position-vertical:absolute;mso-position-vertical-relative:text;mso-width-percent:0;mso-height-percent:0;mso-width-relative:margin;mso-height-relative:margin;v-text-anchor:top" o:gfxdata="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">
                 <v:textbox>
                   <w:txbxContent>
                     <w:p>
@@ -24149,7 +23110,7 @@
           </mc:Choice>
           <mc:Fallback>
             <w:pict>
-              <v:shape w14:anchorId="7BBF3601" id="_x0000_s1243" type="#_x0000_t202" style="position:absolute;margin-left:32.25pt;margin-top:6.15pt;width:399pt;height:39.75pt;z-index:252009472;visibility:visible;mso-wrap-style:square;mso-width-percent:0;mso-height-percent:0;mso-wrap-distance-left:9pt;mso-wrap-distance-top:3.6pt;mso-wrap-distance-right:9pt;mso-wrap-distance-bottom:3.6pt;mso-position-horizontal:absolute;mso-position-horizontal-relative:text;mso-position-vertical:absolute;mso-position-vertical-relative:text;mso-width-percent:0;mso-height-percent:0;mso-width-relative:margin;mso-height-relative:margin;v-text-anchor:top" o:gfxdata="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">
+              <v:shape w14:anchorId="7BBF3601" id="_x0000_s1233" type="#_x0000_t202" style="position:absolute;margin-left:32.25pt;margin-top:6.15pt;width:399pt;height:39.75pt;z-index:252009472;visibility:visible;mso-wrap-style:square;mso-width-percent:0;mso-height-percent:0;mso-wrap-distance-left:9pt;mso-wrap-distance-top:3.6pt;mso-wrap-distance-right:9pt;mso-wrap-distance-bottom:3.6pt;mso-position-horizontal:absolute;mso-position-horizontal-relative:text;mso-position-vertical:absolute;mso-position-vertical-relative:text;mso-width-percent:0;mso-height-percent:0;mso-width-relative:margin;mso-height-relative:margin;v-text-anchor:top" o:gfxdata="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">
                 <v:textbox>
                   <w:txbxContent>
                     <w:p>
@@ -24263,7 +23224,7 @@
           </mc:Choice>
           <mc:Fallback>
             <w:pict>
-              <v:shape w14:anchorId="7F2290B7" id="_x0000_s1244" type="#_x0000_t202" style="position:absolute;margin-left:-57.75pt;margin-top:23.4pt;width:90pt;height:96pt;z-index:252010496;visibility:visible;mso-wrap-style:square;mso-width-percent:0;mso-height-percent:0;mso-wrap-distance-left:9pt;mso-wrap-distance-top:3.6pt;mso-wrap-distance-right:9pt;mso-wrap-distance-bottom:3.6pt;mso-position-horizontal:absolute;mso-position-horizontal-relative:text;mso-position-vertical:absolute;mso-position-vertical-relative:text;mso-width-percent:0;mso-height-percent:0;mso-width-relative:margin;mso-height-relative:margin;v-text-anchor:top" o:gfxdata="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">
+              <v:shape w14:anchorId="7F2290B7" id="_x0000_s1234" type="#_x0000_t202" style="position:absolute;margin-left:-57.75pt;margin-top:23.4pt;width:90pt;height:96pt;z-index:252010496;visibility:visible;mso-wrap-style:square;mso-width-percent:0;mso-height-percent:0;mso-wrap-distance-left:9pt;mso-wrap-distance-top:3.6pt;mso-wrap-distance-right:9pt;mso-wrap-distance-bottom:3.6pt;mso-position-horizontal:absolute;mso-position-horizontal-relative:text;mso-position-vertical:absolute;mso-position-vertical-relative:text;mso-width-percent:0;mso-height-percent:0;mso-width-relative:margin;mso-height-relative:margin;v-text-anchor:top" o:gfxdata="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">
                 <v:textbox>
                   <w:txbxContent>
                     <w:p>
@@ -24391,7 +23352,7 @@
           </mc:Choice>
           <mc:Fallback>
             <w:pict>
-              <v:shape w14:anchorId="3DA22AB8" id="_x0000_s1245" type="#_x0000_t202" style="position:absolute;margin-left:32.25pt;margin-top:.9pt;width:399pt;height:96pt;z-index:252011520;visibility:visible;mso-wrap-style:square;mso-width-percent:0;mso-height-percent:0;mso-wrap-distance-left:9pt;mso-wrap-distance-top:3.6pt;mso-wrap-distance-right:9pt;mso-wrap-distance-bottom:3.6pt;mso-position-horizontal:absolute;mso-position-horizontal-relative:text;mso-position-vertical:absolute;mso-position-vertical-relative:text;mso-width-percent:0;mso-height-percent:0;mso-width-relative:margin;mso-height-relative:margin;v-text-anchor:top" o:gfxdata="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">
+              <v:shape w14:anchorId="3DA22AB8" id="_x0000_s1235" type="#_x0000_t202" style="position:absolute;margin-left:32.25pt;margin-top:.9pt;width:399pt;height:96pt;z-index:252011520;visibility:visible;mso-wrap-style:square;mso-width-percent:0;mso-height-percent:0;mso-wrap-distance-left:9pt;mso-wrap-distance-top:3.6pt;mso-wrap-distance-right:9pt;mso-wrap-distance-bottom:3.6pt;mso-position-horizontal:absolute;mso-position-horizontal-relative:text;mso-position-vertical:absolute;mso-position-vertical-relative:text;mso-width-percent:0;mso-height-percent:0;mso-width-relative:margin;mso-height-relative:margin;v-text-anchor:top" o:gfxdata="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">
                 <v:textbox>
                   <w:txbxContent>
                     <w:p>
@@ -24521,7 +23482,7 @@
           </mc:Choice>
           <mc:Fallback>
             <w:pict>
-              <v:shape w14:anchorId="6DD6EE5D" id="_x0000_s1246" type="#_x0000_t202" style="position:absolute;margin-left:-57.75pt;margin-top:29.45pt;width:90pt;height:30.75pt;z-index:252012544;visibility:visible;mso-wrap-style:square;mso-width-percent:0;mso-height-percent:0;mso-wrap-distance-left:9pt;mso-wrap-distance-top:3.6pt;mso-wrap-distance-right:9pt;mso-wrap-distance-bottom:3.6pt;mso-position-horizontal:absolute;mso-position-horizontal-relative:text;mso-position-vertical:absolute;mso-position-vertical-relative:text;mso-width-percent:0;mso-height-percent:0;mso-width-relative:margin;mso-height-relative:margin;v-text-anchor:top" o:gfxdata="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">
+              <v:shape w14:anchorId="6DD6EE5D" id="_x0000_s1236" type="#_x0000_t202" style="position:absolute;margin-left:-57.75pt;margin-top:29.45pt;width:90pt;height:30.75pt;z-index:252012544;visibility:visible;mso-wrap-style:square;mso-width-percent:0;mso-height-percent:0;mso-wrap-distance-left:9pt;mso-wrap-distance-top:3.6pt;mso-wrap-distance-right:9pt;mso-wrap-distance-bottom:3.6pt;mso-position-horizontal:absolute;mso-position-horizontal-relative:text;mso-position-vertical:absolute;mso-position-vertical-relative:text;mso-width-percent:0;mso-height-percent:0;mso-width-relative:margin;mso-height-relative:margin;v-text-anchor:top" o:gfxdata="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">
                 <v:textbox>
                   <w:txbxContent>
                     <w:p>
@@ -24625,7 +23586,7 @@
           </mc:Choice>
           <mc:Fallback>
             <w:pict>
-              <v:shape w14:anchorId="6CED1AB2" id="_x0000_s1247" type="#_x0000_t202" style="position:absolute;margin-left:32.25pt;margin-top:6.95pt;width:399pt;height:30.75pt;z-index:252013568;visibility:visible;mso-wrap-style:square;mso-width-percent:0;mso-height-percent:0;mso-wrap-distance-left:9pt;mso-wrap-distance-top:3.6pt;mso-wrap-distance-right:9pt;mso-wrap-distance-bottom:3.6pt;mso-position-horizontal:absolute;mso-position-horizontal-relative:text;mso-position-vertical:absolute;mso-position-vertical-relative:text;mso-width-percent:0;mso-height-percent:0;mso-width-relative:margin;mso-height-relative:margin;v-text-anchor:top" o:gfxdata="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">
+              <v:shape w14:anchorId="6CED1AB2" id="_x0000_s1237" type="#_x0000_t202" style="position:absolute;margin-left:32.25pt;margin-top:6.95pt;width:399pt;height:30.75pt;z-index:252013568;visibility:visible;mso-wrap-style:square;mso-width-percent:0;mso-height-percent:0;mso-wrap-distance-left:9pt;mso-wrap-distance-top:3.6pt;mso-wrap-distance-right:9pt;mso-wrap-distance-bottom:3.6pt;mso-position-horizontal:absolute;mso-position-horizontal-relative:text;mso-position-vertical:absolute;mso-position-vertical-relative:text;mso-width-percent:0;mso-height-percent:0;mso-width-relative:margin;mso-height-relative:margin;v-text-anchor:top" o:gfxdata="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">
                 <v:textbox>
                   <w:txbxContent>
                     <w:p>
@@ -24713,13 +23674,7 @@
                               <w:rPr>
                                 <w:lang w:val="en-IN"/>
                               </w:rPr>
-                              <w:t>15</w:t>
-                            </w:r>
-                            <w:r>
-                              <w:rPr>
-                                <w:lang w:val="en-IN"/>
-                              </w:rPr>
-                              <w:t>.</w:t>
+                              <w:t>14</w:t>
                             </w:r>
                           </w:p>
                         </w:txbxContent>
@@ -24741,7 +23696,7 @@
           </mc:Choice>
           <mc:Fallback>
             <w:pict>
-              <v:shape w14:anchorId="708D9B3B" id="_x0000_s1248" type="#_x0000_t202" style="position:absolute;margin-left:32.25pt;margin-top:0;width:399pt;height:36pt;z-index:251841536;visibility:visible;mso-wrap-style:square;mso-width-percent:0;mso-height-percent:0;mso-wrap-distance-left:9pt;mso-wrap-distance-top:3.6pt;mso-wrap-distance-right:9pt;mso-wrap-distance-bottom:3.6pt;mso-position-horizontal:absolute;mso-position-horizontal-relative:text;mso-position-vertical:absolute;mso-position-vertical-relative:text;mso-width-percent:0;mso-height-percent:0;mso-width-relative:margin;mso-height-relative:margin;v-text-anchor:top" o:gfxdata="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">
+              <v:shape w14:anchorId="708D9B3B" id="_x0000_s1238" type="#_x0000_t202" style="position:absolute;margin-left:32.25pt;margin-top:0;width:399pt;height:36pt;z-index:251841536;visibility:visible;mso-wrap-style:square;mso-width-percent:0;mso-height-percent:0;mso-wrap-distance-left:9pt;mso-wrap-distance-top:3.6pt;mso-wrap-distance-right:9pt;mso-wrap-distance-bottom:3.6pt;mso-position-horizontal:absolute;mso-position-horizontal-relative:text;mso-position-vertical:absolute;mso-position-vertical-relative:text;mso-width-percent:0;mso-height-percent:0;mso-width-relative:margin;mso-height-relative:margin;v-text-anchor:top" o:gfxdata="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">
                 <v:textbox>
                   <w:txbxContent>
                     <w:p>
@@ -24754,13 +23709,7 @@
                         <w:rPr>
                           <w:lang w:val="en-IN"/>
                         </w:rPr>
-                        <w:t>15</w:t>
-                      </w:r>
-                      <w:r>
-                        <w:rPr>
-                          <w:lang w:val="en-IN"/>
-                        </w:rPr>
-                        <w:t>.</w:t>
+                        <w:t>14</w:t>
                       </w:r>
                     </w:p>
                   </w:txbxContent>
@@ -24854,7 +23803,7 @@
           </mc:Choice>
           <mc:Fallback>
             <w:pict>
-              <v:shape w14:anchorId="3E853995" id="_x0000_s1249" type="#_x0000_t202" style="position:absolute;margin-left:-57.75pt;margin-top:0;width:90pt;height:36pt;z-index:251840512;visibility:visible;mso-wrap-style:square;mso-width-percent:0;mso-height-percent:0;mso-wrap-distance-left:9pt;mso-wrap-distance-top:3.6pt;mso-wrap-distance-right:9pt;mso-wrap-distance-bottom:3.6pt;mso-position-horizontal:absolute;mso-position-horizontal-relative:text;mso-position-vertical:absolute;mso-position-vertical-relative:text;mso-width-percent:0;mso-height-percent:0;mso-width-relative:margin;mso-height-relative:margin;v-text-anchor:top" o:gfxdata="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">
+              <v:shape w14:anchorId="3E853995" id="_x0000_s1239" type="#_x0000_t202" style="position:absolute;margin-left:-57.75pt;margin-top:0;width:90pt;height:36pt;z-index:251840512;visibility:visible;mso-wrap-style:square;mso-width-percent:0;mso-height-percent:0;mso-wrap-distance-left:9pt;mso-wrap-distance-top:3.6pt;mso-wrap-distance-right:9pt;mso-wrap-distance-bottom:3.6pt;mso-position-horizontal:absolute;mso-position-horizontal-relative:text;mso-position-vertical:absolute;mso-position-vertical-relative:text;mso-width-percent:0;mso-height-percent:0;mso-width-relative:margin;mso-height-relative:margin;v-text-anchor:top" o:gfxdata="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">
                 <v:textbox>
                   <w:txbxContent>
                     <w:p>
@@ -24964,7 +23913,7 @@
           </mc:Choice>
           <mc:Fallback>
             <w:pict>
-              <v:shape w14:anchorId="2705C4E6" id="_x0000_s1250" type="#_x0000_t202" style="position:absolute;margin-left:-57.75pt;margin-top:13.5pt;width:90pt;height:36pt;z-index:251842560;visibility:visible;mso-wrap-style:square;mso-width-percent:0;mso-height-percent:0;mso-wrap-distance-left:9pt;mso-wrap-distance-top:3.6pt;mso-wrap-distance-right:9pt;mso-wrap-distance-bottom:3.6pt;mso-position-horizontal:absolute;mso-position-horizontal-relative:text;mso-position-vertical:absolute;mso-position-vertical-relative:text;mso-width-percent:0;mso-height-percent:0;mso-width-relative:margin;mso-height-relative:margin;v-text-anchor:top" o:gfxdata="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">
+              <v:shape w14:anchorId="2705C4E6" id="_x0000_s1240" type="#_x0000_t202" style="position:absolute;margin-left:-57.75pt;margin-top:13.5pt;width:90pt;height:36pt;z-index:251842560;visibility:visible;mso-wrap-style:square;mso-width-percent:0;mso-height-percent:0;mso-wrap-distance-left:9pt;mso-wrap-distance-top:3.6pt;mso-wrap-distance-right:9pt;mso-wrap-distance-bottom:3.6pt;mso-position-horizontal:absolute;mso-position-horizontal-relative:text;mso-position-vertical:absolute;mso-position-vertical-relative:text;mso-width-percent:0;mso-height-percent:0;mso-width-relative:margin;mso-height-relative:margin;v-text-anchor:top" o:gfxdata="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">
                 <v:textbox>
                   <w:txbxContent>
                     <w:p>
@@ -25077,7 +24026,7 @@
           </mc:Choice>
           <mc:Fallback>
             <w:pict>
-              <v:shape w14:anchorId="2000C2B9" id="_x0000_s1251" type="#_x0000_t202" style="position:absolute;margin-left:32.25pt;margin-top:13.5pt;width:399pt;height:36pt;z-index:251843584;visibility:visible;mso-wrap-style:square;mso-width-percent:0;mso-height-percent:0;mso-wrap-distance-left:9pt;mso-wrap-distance-top:3.6pt;mso-wrap-distance-right:9pt;mso-wrap-distance-bottom:3.6pt;mso-position-horizontal:absolute;mso-position-horizontal-relative:text;mso-position-vertical:absolute;mso-position-vertical-relative:text;mso-width-percent:0;mso-height-percent:0;mso-width-relative:margin;mso-height-relative:margin;v-text-anchor:top" o:gfxdata="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">
+              <v:shape w14:anchorId="2000C2B9" id="_x0000_s1241" type="#_x0000_t202" style="position:absolute;margin-left:32.25pt;margin-top:13.5pt;width:399pt;height:36pt;z-index:251843584;visibility:visible;mso-wrap-style:square;mso-width-percent:0;mso-height-percent:0;mso-wrap-distance-left:9pt;mso-wrap-distance-top:3.6pt;mso-wrap-distance-right:9pt;mso-wrap-distance-bottom:3.6pt;mso-position-horizontal:absolute;mso-position-horizontal-relative:text;mso-position-vertical:absolute;mso-position-vertical-relative:text;mso-width-percent:0;mso-height-percent:0;mso-width-relative:margin;mso-height-relative:margin;v-text-anchor:top" o:gfxdata="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">
                 <v:textbox>
                   <w:txbxContent>
                     <w:p>
@@ -25216,7 +24165,7 @@
           </mc:Choice>
           <mc:Fallback>
             <w:pict>
-              <v:shape w14:anchorId="68D5A08B" id="_x0000_s1252" type="#_x0000_t202" style="position:absolute;margin-left:32.25pt;margin-top:22.5pt;width:399pt;height:69.75pt;z-index:251845632;visibility:visible;mso-wrap-style:square;mso-width-percent:0;mso-height-percent:0;mso-wrap-distance-left:9pt;mso-wrap-distance-top:3.6pt;mso-wrap-distance-right:9pt;mso-wrap-distance-bottom:3.6pt;mso-position-horizontal:absolute;mso-position-horizontal-relative:text;mso-position-vertical:absolute;mso-position-vertical-relative:text;mso-width-percent:0;mso-height-percent:0;mso-width-relative:margin;mso-height-relative:margin;v-text-anchor:top" o:gfxdata="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">
+              <v:shape w14:anchorId="68D5A08B" id="_x0000_s1242" type="#_x0000_t202" style="position:absolute;margin-left:32.25pt;margin-top:22.5pt;width:399pt;height:69.75pt;z-index:251845632;visibility:visible;mso-wrap-style:square;mso-width-percent:0;mso-height-percent:0;mso-wrap-distance-left:9pt;mso-wrap-distance-top:3.6pt;mso-wrap-distance-right:9pt;mso-wrap-distance-bottom:3.6pt;mso-position-horizontal:absolute;mso-position-horizontal-relative:text;mso-position-vertical:absolute;mso-position-vertical-relative:text;mso-width-percent:0;mso-height-percent:0;mso-width-relative:margin;mso-height-relative:margin;v-text-anchor:top" o:gfxdata="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">
                 <v:textbox>
                   <w:txbxContent>
                     <w:p>
@@ -25348,7 +24297,7 @@
           </mc:Choice>
           <mc:Fallback>
             <w:pict>
-              <v:shape w14:anchorId="5FB94BBF" id="_x0000_s1253" type="#_x0000_t202" style="position:absolute;margin-left:-57.75pt;margin-top:22.5pt;width:90pt;height:69.75pt;z-index:251844608;visibility:visible;mso-wrap-style:square;mso-width-percent:0;mso-height-percent:0;mso-wrap-distance-left:9pt;mso-wrap-distance-top:3.6pt;mso-wrap-distance-right:9pt;mso-wrap-distance-bottom:3.6pt;mso-position-horizontal:absolute;mso-position-horizontal-relative:text;mso-position-vertical:absolute;mso-position-vertical-relative:text;mso-width-percent:0;mso-height-percent:0;mso-width-relative:margin;mso-height-relative:margin;v-text-anchor:top" o:gfxdata="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">
+              <v:shape w14:anchorId="5FB94BBF" id="_x0000_s1243" type="#_x0000_t202" style="position:absolute;margin-left:-57.75pt;margin-top:22.5pt;width:90pt;height:69.75pt;z-index:251844608;visibility:visible;mso-wrap-style:square;mso-width-percent:0;mso-height-percent:0;mso-wrap-distance-left:9pt;mso-wrap-distance-top:3.6pt;mso-wrap-distance-right:9pt;mso-wrap-distance-bottom:3.6pt;mso-position-horizontal:absolute;mso-position-horizontal-relative:text;mso-position-vertical:absolute;mso-position-vertical-relative:text;mso-width-percent:0;mso-height-percent:0;mso-width-relative:margin;mso-height-relative:margin;v-text-anchor:top" o:gfxdata="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">
                 <v:textbox>
                   <w:txbxContent>
                     <w:p>
@@ -25467,7 +24416,7 @@
           </mc:Choice>
           <mc:Fallback>
             <w:pict>
-              <v:shape w14:anchorId="0B89F426" id="_x0000_s1254" type="#_x0000_t202" style="position:absolute;margin-left:32.25pt;margin-top:2.25pt;width:399pt;height:36pt;z-index:251847680;visibility:visible;mso-wrap-style:square;mso-width-percent:0;mso-height-percent:0;mso-wrap-distance-left:9pt;mso-wrap-distance-top:3.6pt;mso-wrap-distance-right:9pt;mso-wrap-distance-bottom:3.6pt;mso-position-horizontal:absolute;mso-position-horizontal-relative:text;mso-position-vertical:absolute;mso-position-vertical-relative:text;mso-width-percent:0;mso-height-percent:0;mso-width-relative:margin;mso-height-relative:margin;v-text-anchor:top" o:gfxdata="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">
+              <v:shape w14:anchorId="0B89F426" id="_x0000_s1244" type="#_x0000_t202" style="position:absolute;margin-left:32.25pt;margin-top:2.25pt;width:399pt;height:36pt;z-index:251847680;visibility:visible;mso-wrap-style:square;mso-width-percent:0;mso-height-percent:0;mso-wrap-distance-left:9pt;mso-wrap-distance-top:3.6pt;mso-wrap-distance-right:9pt;mso-wrap-distance-bottom:3.6pt;mso-position-horizontal:absolute;mso-position-horizontal-relative:text;mso-position-vertical:absolute;mso-position-vertical-relative:text;mso-width-percent:0;mso-height-percent:0;mso-width-relative:margin;mso-height-relative:margin;v-text-anchor:top" o:gfxdata="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">
                 <v:textbox>
                   <w:txbxContent>
                     <w:p>
@@ -25581,7 +24530,7 @@
           </mc:Choice>
           <mc:Fallback>
             <w:pict>
-              <v:shape w14:anchorId="23271F13" id="_x0000_s1255" type="#_x0000_t202" style="position:absolute;margin-left:-57.75pt;margin-top:2.25pt;width:90pt;height:36pt;z-index:251846656;visibility:visible;mso-wrap-style:square;mso-width-percent:0;mso-height-percent:0;mso-wrap-distance-left:9pt;mso-wrap-distance-top:3.6pt;mso-wrap-distance-right:9pt;mso-wrap-distance-bottom:3.6pt;mso-position-horizontal:absolute;mso-position-horizontal-relative:text;mso-position-vertical:absolute;mso-position-vertical-relative:text;mso-width-percent:0;mso-height-percent:0;mso-width-relative:margin;mso-height-relative:margin;v-text-anchor:top" o:gfxdata="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">
+              <v:shape w14:anchorId="23271F13" id="_x0000_s1245" type="#_x0000_t202" style="position:absolute;margin-left:-57.75pt;margin-top:2.25pt;width:90pt;height:36pt;z-index:251846656;visibility:visible;mso-wrap-style:square;mso-width-percent:0;mso-height-percent:0;mso-wrap-distance-left:9pt;mso-wrap-distance-top:3.6pt;mso-wrap-distance-right:9pt;mso-wrap-distance-bottom:3.6pt;mso-position-horizontal:absolute;mso-position-horizontal-relative:text;mso-position-vertical:absolute;mso-position-vertical-relative:text;mso-width-percent:0;mso-height-percent:0;mso-width-relative:margin;mso-height-relative:margin;v-text-anchor:top" o:gfxdata="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">
                 <v:textbox>
                   <w:txbxContent>
                     <w:p>
@@ -25690,7 +24639,7 @@
           </mc:Choice>
           <mc:Fallback>
             <w:pict>
-              <v:shape w14:anchorId="609B6EED" id="_x0000_s1256" type="#_x0000_t202" style="position:absolute;margin-left:31.8pt;margin-top:15.05pt;width:399.6pt;height:36.6pt;z-index:251849728;visibility:visible;mso-wrap-style:square;mso-width-percent:0;mso-height-percent:0;mso-wrap-distance-left:9pt;mso-wrap-distance-top:3.6pt;mso-wrap-distance-right:9pt;mso-wrap-distance-bottom:3.6pt;mso-position-horizontal:absolute;mso-position-horizontal-relative:text;mso-position-vertical:absolute;mso-position-vertical-relative:text;mso-width-percent:0;mso-height-percent:0;mso-width-relative:margin;mso-height-relative:margin;v-text-anchor:top" o:gfxdata="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">
+              <v:shape w14:anchorId="609B6EED" id="_x0000_s1246" type="#_x0000_t202" style="position:absolute;margin-left:31.8pt;margin-top:15.05pt;width:399.6pt;height:36.6pt;z-index:251849728;visibility:visible;mso-wrap-style:square;mso-width-percent:0;mso-height-percent:0;mso-wrap-distance-left:9pt;mso-wrap-distance-top:3.6pt;mso-wrap-distance-right:9pt;mso-wrap-distance-bottom:3.6pt;mso-position-horizontal:absolute;mso-position-horizontal-relative:text;mso-position-vertical:absolute;mso-position-vertical-relative:text;mso-width-percent:0;mso-height-percent:0;mso-width-relative:margin;mso-height-relative:margin;v-text-anchor:top" o:gfxdata="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">
                 <v:textbox>
                   <w:txbxContent>
                     <w:p>
@@ -25797,7 +24746,7 @@
           </mc:Choice>
           <mc:Fallback>
             <w:pict>
-              <v:shape w14:anchorId="59AFA33E" id="_x0000_s1257" type="#_x0000_t202" style="position:absolute;margin-left:-57.6pt;margin-top:15.65pt;width:90.6pt;height:36pt;z-index:251848704;visibility:visible;mso-wrap-style:square;mso-width-percent:0;mso-height-percent:0;mso-wrap-distance-left:9pt;mso-wrap-distance-top:3.6pt;mso-wrap-distance-right:9pt;mso-wrap-distance-bottom:3.6pt;mso-position-horizontal:absolute;mso-position-horizontal-relative:text;mso-position-vertical:absolute;mso-position-vertical-relative:text;mso-width-percent:0;mso-height-percent:0;mso-width-relative:margin;mso-height-relative:margin;v-text-anchor:top" o:gfxdata="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">
+              <v:shape w14:anchorId="59AFA33E" id="_x0000_s1247" type="#_x0000_t202" style="position:absolute;margin-left:-57.6pt;margin-top:15.65pt;width:90.6pt;height:36pt;z-index:251848704;visibility:visible;mso-wrap-style:square;mso-width-percent:0;mso-height-percent:0;mso-wrap-distance-left:9pt;mso-wrap-distance-top:3.6pt;mso-wrap-distance-right:9pt;mso-wrap-distance-bottom:3.6pt;mso-position-horizontal:absolute;mso-position-horizontal-relative:text;mso-position-vertical:absolute;mso-position-vertical-relative:text;mso-width-percent:0;mso-height-percent:0;mso-width-relative:margin;mso-height-relative:margin;v-text-anchor:top" o:gfxdata="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">
                 <v:textbox>
                   <w:txbxContent>
                     <w:p>
@@ -25907,7 +24856,7 @@
           </mc:Choice>
           <mc:Fallback>
             <w:pict>
-              <v:shape w14:anchorId="6E51753D" id="_x0000_s1258" type="#_x0000_t202" style="position:absolute;margin-left:-57.6pt;margin-top:29.2pt;width:90pt;height:65.4pt;z-index:251850752;visibility:visible;mso-wrap-style:square;mso-width-percent:0;mso-height-percent:0;mso-wrap-distance-left:9pt;mso-wrap-distance-top:3.6pt;mso-wrap-distance-right:9pt;mso-wrap-distance-bottom:3.6pt;mso-position-horizontal:absolute;mso-position-horizontal-relative:text;mso-position-vertical:absolute;mso-position-vertical-relative:text;mso-width-percent:0;mso-height-percent:0;mso-width-relative:margin;mso-height-relative:margin;v-text-anchor:top" o:gfxdata="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">
+              <v:shape w14:anchorId="6E51753D" id="_x0000_s1248" type="#_x0000_t202" style="position:absolute;margin-left:-57.6pt;margin-top:29.2pt;width:90pt;height:65.4pt;z-index:251850752;visibility:visible;mso-wrap-style:square;mso-width-percent:0;mso-height-percent:0;mso-wrap-distance-left:9pt;mso-wrap-distance-top:3.6pt;mso-wrap-distance-right:9pt;mso-wrap-distance-bottom:3.6pt;mso-position-horizontal:absolute;mso-position-horizontal-relative:text;mso-position-vertical:absolute;mso-position-vertical-relative:text;mso-width-percent:0;mso-height-percent:0;mso-width-relative:margin;mso-height-relative:margin;v-text-anchor:top" o:gfxdata="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">
                 <v:textbox>
                   <w:txbxContent>
                     <w:p>
@@ -26023,7 +24972,7 @@
           </mc:Choice>
           <mc:Fallback>
             <w:pict>
-              <v:shape w14:anchorId="479D14EA" id="_x0000_s1259" type="#_x0000_t202" style="position:absolute;margin-left:32.4pt;margin-top:6.7pt;width:399pt;height:65.4pt;z-index:251851776;visibility:visible;mso-wrap-style:square;mso-width-percent:0;mso-height-percent:0;mso-wrap-distance-left:9pt;mso-wrap-distance-top:3.6pt;mso-wrap-distance-right:9pt;mso-wrap-distance-bottom:3.6pt;mso-position-horizontal:absolute;mso-position-horizontal-relative:text;mso-position-vertical:absolute;mso-position-vertical-relative:text;mso-width-percent:0;mso-height-percent:0;mso-width-relative:margin;mso-height-relative:margin;v-text-anchor:top" o:gfxdata="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">
+              <v:shape w14:anchorId="479D14EA" id="_x0000_s1249" type="#_x0000_t202" style="position:absolute;margin-left:32.4pt;margin-top:6.7pt;width:399pt;height:65.4pt;z-index:251851776;visibility:visible;mso-wrap-style:square;mso-width-percent:0;mso-height-percent:0;mso-wrap-distance-left:9pt;mso-wrap-distance-top:3.6pt;mso-wrap-distance-right:9pt;mso-wrap-distance-bottom:3.6pt;mso-position-horizontal:absolute;mso-position-horizontal-relative:text;mso-position-vertical:absolute;mso-position-vertical-relative:text;mso-width-percent:0;mso-height-percent:0;mso-width-relative:margin;mso-height-relative:margin;v-text-anchor:top" o:gfxdata="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">
                 <v:textbox>
                   <w:txbxContent>
                     <w:p>
@@ -26140,7 +25089,7 @@
           </mc:Choice>
           <mc:Fallback>
             <w:pict>
-              <v:shape w14:anchorId="36952A91" id="_x0000_s1260" type="#_x0000_t202" style="position:absolute;margin-left:-57.6pt;margin-top:26.5pt;width:90pt;height:69.45pt;z-index:251852800;visibility:visible;mso-wrap-style:square;mso-width-percent:0;mso-height-percent:0;mso-wrap-distance-left:9pt;mso-wrap-distance-top:3.6pt;mso-wrap-distance-right:9pt;mso-wrap-distance-bottom:3.6pt;mso-position-horizontal:absolute;mso-position-horizontal-relative:text;mso-position-vertical:absolute;mso-position-vertical-relative:text;mso-width-percent:0;mso-height-percent:0;mso-width-relative:margin;mso-height-relative:margin;v-text-anchor:top" o:gfxdata="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">
+              <v:shape w14:anchorId="36952A91" id="_x0000_s1250" type="#_x0000_t202" style="position:absolute;margin-left:-57.6pt;margin-top:26.5pt;width:90pt;height:69.45pt;z-index:251852800;visibility:visible;mso-wrap-style:square;mso-width-percent:0;mso-height-percent:0;mso-wrap-distance-left:9pt;mso-wrap-distance-top:3.6pt;mso-wrap-distance-right:9pt;mso-wrap-distance-bottom:3.6pt;mso-position-horizontal:absolute;mso-position-horizontal-relative:text;mso-position-vertical:absolute;mso-position-vertical-relative:text;mso-width-percent:0;mso-height-percent:0;mso-width-relative:margin;mso-height-relative:margin;v-text-anchor:top" o:gfxdata="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">
                 <v:textbox>
                   <w:txbxContent>
                     <w:p>
@@ -26260,7 +25209,7 @@
           </mc:Choice>
           <mc:Fallback>
             <w:pict>
-              <v:shape w14:anchorId="663640C0" id="_x0000_s1261" type="#_x0000_t202" style="position:absolute;margin-left:32.4pt;margin-top:3.7pt;width:399pt;height:68.25pt;z-index:251853824;visibility:visible;mso-wrap-style:square;mso-width-percent:0;mso-height-percent:0;mso-wrap-distance-left:9pt;mso-wrap-distance-top:3.6pt;mso-wrap-distance-right:9pt;mso-wrap-distance-bottom:3.6pt;mso-position-horizontal:absolute;mso-position-horizontal-relative:text;mso-position-vertical:absolute;mso-position-vertical-relative:text;mso-width-percent:0;mso-height-percent:0;mso-width-relative:margin;mso-height-relative:margin;v-text-anchor:top" o:gfxdata="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">
+              <v:shape w14:anchorId="663640C0" id="_x0000_s1251" type="#_x0000_t202" style="position:absolute;margin-left:32.4pt;margin-top:3.7pt;width:399pt;height:68.25pt;z-index:251853824;visibility:visible;mso-wrap-style:square;mso-width-percent:0;mso-height-percent:0;mso-wrap-distance-left:9pt;mso-wrap-distance-top:3.6pt;mso-wrap-distance-right:9pt;mso-wrap-distance-bottom:3.6pt;mso-position-horizontal:absolute;mso-position-horizontal-relative:text;mso-position-vertical:absolute;mso-position-vertical-relative:text;mso-width-percent:0;mso-height-percent:0;mso-width-relative:margin;mso-height-relative:margin;v-text-anchor:top" o:gfxdata="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">
                 <v:textbox>
                   <w:txbxContent>
                     <w:p>
@@ -26381,7 +25330,7 @@
           </mc:Choice>
           <mc:Fallback>
             <w:pict>
-              <v:shape w14:anchorId="358EEBB3" id="_x0000_s1262" type="#_x0000_t202" style="position:absolute;margin-left:-57.75pt;margin-top:26.85pt;width:90pt;height:83.25pt;z-index:251854848;visibility:visible;mso-wrap-style:square;mso-width-percent:0;mso-height-percent:0;mso-wrap-distance-left:9pt;mso-wrap-distance-top:3.6pt;mso-wrap-distance-right:9pt;mso-wrap-distance-bottom:3.6pt;mso-position-horizontal:absolute;mso-position-horizontal-relative:text;mso-position-vertical:absolute;mso-position-vertical-relative:text;mso-width-percent:0;mso-height-percent:0;mso-width-relative:margin;mso-height-relative:margin;v-text-anchor:top" o:gfxdata="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">
+              <v:shape w14:anchorId="358EEBB3" id="_x0000_s1252" type="#_x0000_t202" style="position:absolute;margin-left:-57.75pt;margin-top:26.85pt;width:90pt;height:83.25pt;z-index:251854848;visibility:visible;mso-wrap-style:square;mso-width-percent:0;mso-height-percent:0;mso-wrap-distance-left:9pt;mso-wrap-distance-top:3.6pt;mso-wrap-distance-right:9pt;mso-wrap-distance-bottom:3.6pt;mso-position-horizontal:absolute;mso-position-horizontal-relative:text;mso-position-vertical:absolute;mso-position-vertical-relative:text;mso-width-percent:0;mso-height-percent:0;mso-width-relative:margin;mso-height-relative:margin;v-text-anchor:top" o:gfxdata="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">
                 <v:textbox>
                   <w:txbxContent>
                     <w:p>
@@ -26491,7 +25440,7 @@
           </mc:Choice>
           <mc:Fallback>
             <w:pict>
-              <v:shape w14:anchorId="40D260F6" id="_x0000_s1263" type="#_x0000_t202" style="position:absolute;margin-left:32.25pt;margin-top:4.35pt;width:399pt;height:83.25pt;z-index:251855872;visibility:visible;mso-wrap-style:square;mso-width-percent:0;mso-height-percent:0;mso-wrap-distance-left:9pt;mso-wrap-distance-top:3.6pt;mso-wrap-distance-right:9pt;mso-wrap-distance-bottom:3.6pt;mso-position-horizontal:absolute;mso-position-horizontal-relative:text;mso-position-vertical:absolute;mso-position-vertical-relative:text;mso-width-percent:0;mso-height-percent:0;mso-width-relative:margin;mso-height-relative:margin;v-text-anchor:top" o:gfxdata="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">
+              <v:shape w14:anchorId="40D260F6" id="_x0000_s1253" type="#_x0000_t202" style="position:absolute;margin-left:32.25pt;margin-top:4.35pt;width:399pt;height:83.25pt;z-index:251855872;visibility:visible;mso-wrap-style:square;mso-width-percent:0;mso-height-percent:0;mso-wrap-distance-left:9pt;mso-wrap-distance-top:3.6pt;mso-wrap-distance-right:9pt;mso-wrap-distance-bottom:3.6pt;mso-position-horizontal:absolute;mso-position-horizontal-relative:text;mso-position-vertical:absolute;mso-position-vertical-relative:text;mso-width-percent:0;mso-height-percent:0;mso-width-relative:margin;mso-height-relative:margin;v-text-anchor:top" o:gfxdata="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">
                 <v:textbox>
                   <w:txbxContent>
                     <w:p>
@@ -26599,7 +25548,7 @@
           </mc:Choice>
           <mc:Fallback>
             <w:pict>
-              <v:shape w14:anchorId="7CDB82A3" id="_x0000_s1264" type="#_x0000_t202" style="position:absolute;margin-left:32.25pt;margin-top:20.25pt;width:399pt;height:39.6pt;z-index:251859968;visibility:visible;mso-wrap-style:square;mso-width-percent:0;mso-height-percent:0;mso-wrap-distance-left:9pt;mso-wrap-distance-top:3.6pt;mso-wrap-distance-right:9pt;mso-wrap-distance-bottom:3.6pt;mso-position-horizontal:absolute;mso-position-horizontal-relative:text;mso-position-vertical:absolute;mso-position-vertical-relative:text;mso-width-percent:0;mso-height-percent:0;mso-width-relative:margin;mso-height-relative:margin;v-text-anchor:top" o:gfxdata="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">
+              <v:shape w14:anchorId="7CDB82A3" id="_x0000_s1254" type="#_x0000_t202" style="position:absolute;margin-left:32.25pt;margin-top:20.25pt;width:399pt;height:39.6pt;z-index:251859968;visibility:visible;mso-wrap-style:square;mso-width-percent:0;mso-height-percent:0;mso-wrap-distance-left:9pt;mso-wrap-distance-top:3.6pt;mso-wrap-distance-right:9pt;mso-wrap-distance-bottom:3.6pt;mso-position-horizontal:absolute;mso-position-horizontal-relative:text;mso-position-vertical:absolute;mso-position-vertical-relative:text;mso-width-percent:0;mso-height-percent:0;mso-width-relative:margin;mso-height-relative:margin;v-text-anchor:top" o:gfxdata="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">
                 <v:textbox>
                   <w:txbxContent>
                     <w:p>
@@ -26703,7 +25652,7 @@
           </mc:Choice>
           <mc:Fallback>
             <w:pict>
-              <v:shape w14:anchorId="6430DD9C" id="_x0000_s1265" type="#_x0000_t202" style="position:absolute;margin-left:-57.75pt;margin-top:20.3pt;width:90pt;height:39.6pt;z-index:251858944;visibility:visible;mso-wrap-style:square;mso-width-percent:0;mso-height-percent:0;mso-wrap-distance-left:9pt;mso-wrap-distance-top:3.6pt;mso-wrap-distance-right:9pt;mso-wrap-distance-bottom:3.6pt;mso-position-horizontal:absolute;mso-position-horizontal-relative:text;mso-position-vertical:absolute;mso-position-vertical-relative:text;mso-width-percent:0;mso-height-percent:0;mso-width-relative:margin;mso-height-relative:margin;v-text-anchor:top" o:gfxdata="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">
+              <v:shape w14:anchorId="6430DD9C" id="_x0000_s1255" type="#_x0000_t202" style="position:absolute;margin-left:-57.75pt;margin-top:20.3pt;width:90pt;height:39.6pt;z-index:251858944;visibility:visible;mso-wrap-style:square;mso-width-percent:0;mso-height-percent:0;mso-wrap-distance-left:9pt;mso-wrap-distance-top:3.6pt;mso-wrap-distance-right:9pt;mso-wrap-distance-bottom:3.6pt;mso-position-horizontal:absolute;mso-position-horizontal-relative:text;mso-position-vertical:absolute;mso-position-vertical-relative:text;mso-width-percent:0;mso-height-percent:0;mso-width-relative:margin;mso-height-relative:margin;v-text-anchor:top" o:gfxdata="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">
                 <v:textbox>
                   <w:txbxContent>
                     <w:p>
@@ -26800,13 +25749,7 @@
                               <w:rPr>
                                 <w:lang w:val="en-IN"/>
                               </w:rPr>
-                              <w:t>16</w:t>
-                            </w:r>
-                            <w:r>
-                              <w:rPr>
-                                <w:lang w:val="en-IN"/>
-                              </w:rPr>
-                              <w:t>.</w:t>
+                              <w:t>15</w:t>
                             </w:r>
                           </w:p>
                         </w:txbxContent>
@@ -26828,7 +25771,7 @@
           </mc:Choice>
           <mc:Fallback>
             <w:pict>
-              <v:shape w14:anchorId="7957DF03" id="_x0000_s1266" type="#_x0000_t202" style="position:absolute;margin-left:32.25pt;margin-top:0;width:399pt;height:36pt;z-index:251863040;visibility:visible;mso-wrap-style:square;mso-width-percent:0;mso-height-percent:0;mso-wrap-distance-left:9pt;mso-wrap-distance-top:3.6pt;mso-wrap-distance-right:9pt;mso-wrap-distance-bottom:3.6pt;mso-position-horizontal:absolute;mso-position-horizontal-relative:text;mso-position-vertical:absolute;mso-position-vertical-relative:text;mso-width-percent:0;mso-height-percent:0;mso-width-relative:margin;mso-height-relative:margin;v-text-anchor:top" o:gfxdata="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">
+              <v:shape w14:anchorId="7957DF03" id="_x0000_s1256" type="#_x0000_t202" style="position:absolute;margin-left:32.25pt;margin-top:0;width:399pt;height:36pt;z-index:251863040;visibility:visible;mso-wrap-style:square;mso-width-percent:0;mso-height-percent:0;mso-wrap-distance-left:9pt;mso-wrap-distance-top:3.6pt;mso-wrap-distance-right:9pt;mso-wrap-distance-bottom:3.6pt;mso-position-horizontal:absolute;mso-position-horizontal-relative:text;mso-position-vertical:absolute;mso-position-vertical-relative:text;mso-width-percent:0;mso-height-percent:0;mso-width-relative:margin;mso-height-relative:margin;v-text-anchor:top" o:gfxdata="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">
                 <v:textbox>
                   <w:txbxContent>
                     <w:p>
@@ -26841,13 +25784,7 @@
                         <w:rPr>
                           <w:lang w:val="en-IN"/>
                         </w:rPr>
-                        <w:t>16</w:t>
-                      </w:r>
-                      <w:r>
-                        <w:rPr>
-                          <w:lang w:val="en-IN"/>
-                        </w:rPr>
-                        <w:t>.</w:t>
+                        <w:t>15</w:t>
                       </w:r>
                     </w:p>
                   </w:txbxContent>
@@ -26941,7 +25878,7 @@
           </mc:Choice>
           <mc:Fallback>
             <w:pict>
-              <v:shape w14:anchorId="7118F62C" id="_x0000_s1267" type="#_x0000_t202" style="position:absolute;margin-left:-57.75pt;margin-top:0;width:90pt;height:36pt;z-index:251862016;visibility:visible;mso-wrap-style:square;mso-width-percent:0;mso-height-percent:0;mso-wrap-distance-left:9pt;mso-wrap-distance-top:3.6pt;mso-wrap-distance-right:9pt;mso-wrap-distance-bottom:3.6pt;mso-position-horizontal:absolute;mso-position-horizontal-relative:text;mso-position-vertical:absolute;mso-position-vertical-relative:text;mso-width-percent:0;mso-height-percent:0;mso-width-relative:margin;mso-height-relative:margin;v-text-anchor:top" o:gfxdata="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">
+              <v:shape w14:anchorId="7118F62C" id="_x0000_s1257" type="#_x0000_t202" style="position:absolute;margin-left:-57.75pt;margin-top:0;width:90pt;height:36pt;z-index:251862016;visibility:visible;mso-wrap-style:square;mso-width-percent:0;mso-height-percent:0;mso-wrap-distance-left:9pt;mso-wrap-distance-top:3.6pt;mso-wrap-distance-right:9pt;mso-wrap-distance-bottom:3.6pt;mso-position-horizontal:absolute;mso-position-horizontal-relative:text;mso-position-vertical:absolute;mso-position-vertical-relative:text;mso-width-percent:0;mso-height-percent:0;mso-width-relative:margin;mso-height-relative:margin;v-text-anchor:top" o:gfxdata="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">
                 <v:textbox>
                   <w:txbxContent>
                     <w:p>
@@ -27051,7 +25988,7 @@
           </mc:Choice>
           <mc:Fallback>
             <w:pict>
-              <v:shape w14:anchorId="19B23289" id="_x0000_s1268" type="#_x0000_t202" style="position:absolute;margin-left:-57.75pt;margin-top:13.5pt;width:90pt;height:36pt;z-index:251864064;visibility:visible;mso-wrap-style:square;mso-width-percent:0;mso-height-percent:0;mso-wrap-distance-left:9pt;mso-wrap-distance-top:3.6pt;mso-wrap-distance-right:9pt;mso-wrap-distance-bottom:3.6pt;mso-position-horizontal:absolute;mso-position-horizontal-relative:text;mso-position-vertical:absolute;mso-position-vertical-relative:text;mso-width-percent:0;mso-height-percent:0;mso-width-relative:margin;mso-height-relative:margin;v-text-anchor:top" o:gfxdata="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">
+              <v:shape w14:anchorId="19B23289" id="_x0000_s1258" type="#_x0000_t202" style="position:absolute;margin-left:-57.75pt;margin-top:13.5pt;width:90pt;height:36pt;z-index:251864064;visibility:visible;mso-wrap-style:square;mso-width-percent:0;mso-height-percent:0;mso-wrap-distance-left:9pt;mso-wrap-distance-top:3.6pt;mso-wrap-distance-right:9pt;mso-wrap-distance-bottom:3.6pt;mso-position-horizontal:absolute;mso-position-horizontal-relative:text;mso-position-vertical:absolute;mso-position-vertical-relative:text;mso-width-percent:0;mso-height-percent:0;mso-width-relative:margin;mso-height-relative:margin;v-text-anchor:top" o:gfxdata="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">
                 <v:textbox>
                   <w:txbxContent>
                     <w:p>
@@ -27164,7 +26101,7 @@
           </mc:Choice>
           <mc:Fallback>
             <w:pict>
-              <v:shape w14:anchorId="70590110" id="_x0000_s1269" type="#_x0000_t202" style="position:absolute;margin-left:32.25pt;margin-top:13.5pt;width:399pt;height:36pt;z-index:251865088;visibility:visible;mso-wrap-style:square;mso-width-percent:0;mso-height-percent:0;mso-wrap-distance-left:9pt;mso-wrap-distance-top:3.6pt;mso-wrap-distance-right:9pt;mso-wrap-distance-bottom:3.6pt;mso-position-horizontal:absolute;mso-position-horizontal-relative:text;mso-position-vertical:absolute;mso-position-vertical-relative:text;mso-width-percent:0;mso-height-percent:0;mso-width-relative:margin;mso-height-relative:margin;v-text-anchor:top" o:gfxdata="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">
+              <v:shape w14:anchorId="70590110" id="_x0000_s1259" type="#_x0000_t202" style="position:absolute;margin-left:32.25pt;margin-top:13.5pt;width:399pt;height:36pt;z-index:251865088;visibility:visible;mso-wrap-style:square;mso-width-percent:0;mso-height-percent:0;mso-wrap-distance-left:9pt;mso-wrap-distance-top:3.6pt;mso-wrap-distance-right:9pt;mso-wrap-distance-bottom:3.6pt;mso-position-horizontal:absolute;mso-position-horizontal-relative:text;mso-position-vertical:absolute;mso-position-vertical-relative:text;mso-width-percent:0;mso-height-percent:0;mso-width-relative:margin;mso-height-relative:margin;v-text-anchor:top" o:gfxdata="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">
                 <v:textbox>
                   <w:txbxContent>
                     <w:p>
@@ -27285,7 +26222,7 @@
           </mc:Choice>
           <mc:Fallback>
             <w:pict>
-              <v:shape w14:anchorId="61433AD3" id="_x0000_s1270" type="#_x0000_t202" style="position:absolute;margin-left:32.25pt;margin-top:22.5pt;width:399pt;height:69.75pt;z-index:251867136;visibility:visible;mso-wrap-style:square;mso-width-percent:0;mso-height-percent:0;mso-wrap-distance-left:9pt;mso-wrap-distance-top:3.6pt;mso-wrap-distance-right:9pt;mso-wrap-distance-bottom:3.6pt;mso-position-horizontal:absolute;mso-position-horizontal-relative:text;mso-position-vertical:absolute;mso-position-vertical-relative:text;mso-width-percent:0;mso-height-percent:0;mso-width-relative:margin;mso-height-relative:margin;v-text-anchor:top" o:gfxdata="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">
+              <v:shape w14:anchorId="61433AD3" id="_x0000_s1260" type="#_x0000_t202" style="position:absolute;margin-left:32.25pt;margin-top:22.5pt;width:399pt;height:69.75pt;z-index:251867136;visibility:visible;mso-wrap-style:square;mso-width-percent:0;mso-height-percent:0;mso-wrap-distance-left:9pt;mso-wrap-distance-top:3.6pt;mso-wrap-distance-right:9pt;mso-wrap-distance-bottom:3.6pt;mso-position-horizontal:absolute;mso-position-horizontal-relative:text;mso-position-vertical:absolute;mso-position-vertical-relative:text;mso-width-percent:0;mso-height-percent:0;mso-width-relative:margin;mso-height-relative:margin;v-text-anchor:top" o:gfxdata="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">
                 <v:textbox>
                   <w:txbxContent>
                     <w:p>
@@ -27399,7 +26336,7 @@
           </mc:Choice>
           <mc:Fallback>
             <w:pict>
-              <v:shape w14:anchorId="5C9A53F3" id="_x0000_s1271" type="#_x0000_t202" style="position:absolute;margin-left:-57.75pt;margin-top:22.5pt;width:90pt;height:69.75pt;z-index:251866112;visibility:visible;mso-wrap-style:square;mso-width-percent:0;mso-height-percent:0;mso-wrap-distance-left:9pt;mso-wrap-distance-top:3.6pt;mso-wrap-distance-right:9pt;mso-wrap-distance-bottom:3.6pt;mso-position-horizontal:absolute;mso-position-horizontal-relative:text;mso-position-vertical:absolute;mso-position-vertical-relative:text;mso-width-percent:0;mso-height-percent:0;mso-width-relative:margin;mso-height-relative:margin;v-text-anchor:top" o:gfxdata="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">
+              <v:shape w14:anchorId="5C9A53F3" id="_x0000_s1261" type="#_x0000_t202" style="position:absolute;margin-left:-57.75pt;margin-top:22.5pt;width:90pt;height:69.75pt;z-index:251866112;visibility:visible;mso-wrap-style:square;mso-width-percent:0;mso-height-percent:0;mso-wrap-distance-left:9pt;mso-wrap-distance-top:3.6pt;mso-wrap-distance-right:9pt;mso-wrap-distance-bottom:3.6pt;mso-position-horizontal:absolute;mso-position-horizontal-relative:text;mso-position-vertical:absolute;mso-position-vertical-relative:text;mso-width-percent:0;mso-height-percent:0;mso-width-relative:margin;mso-height-relative:margin;v-text-anchor:top" o:gfxdata="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">
                 <v:textbox>
                   <w:txbxContent>
                     <w:p>
@@ -27518,7 +26455,7 @@
           </mc:Choice>
           <mc:Fallback>
             <w:pict>
-              <v:shape w14:anchorId="5E786472" id="_x0000_s1272" type="#_x0000_t202" style="position:absolute;margin-left:32.25pt;margin-top:2.25pt;width:399pt;height:36pt;z-index:251869184;visibility:visible;mso-wrap-style:square;mso-width-percent:0;mso-height-percent:0;mso-wrap-distance-left:9pt;mso-wrap-distance-top:3.6pt;mso-wrap-distance-right:9pt;mso-wrap-distance-bottom:3.6pt;mso-position-horizontal:absolute;mso-position-horizontal-relative:text;mso-position-vertical:absolute;mso-position-vertical-relative:text;mso-width-percent:0;mso-height-percent:0;mso-width-relative:margin;mso-height-relative:margin;v-text-anchor:top" o:gfxdata="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">
+              <v:shape w14:anchorId="5E786472" id="_x0000_s1262" type="#_x0000_t202" style="position:absolute;margin-left:32.25pt;margin-top:2.25pt;width:399pt;height:36pt;z-index:251869184;visibility:visible;mso-wrap-style:square;mso-width-percent:0;mso-height-percent:0;mso-wrap-distance-left:9pt;mso-wrap-distance-top:3.6pt;mso-wrap-distance-right:9pt;mso-wrap-distance-bottom:3.6pt;mso-position-horizontal:absolute;mso-position-horizontal-relative:text;mso-position-vertical:absolute;mso-position-vertical-relative:text;mso-width-percent:0;mso-height-percent:0;mso-width-relative:margin;mso-height-relative:margin;v-text-anchor:top" o:gfxdata="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">
                 <v:textbox>
                   <w:txbxContent>
                     <w:p>
@@ -27632,7 +26569,7 @@
           </mc:Choice>
           <mc:Fallback>
             <w:pict>
-              <v:shape w14:anchorId="151AB4A0" id="_x0000_s1273" type="#_x0000_t202" style="position:absolute;margin-left:-57.75pt;margin-top:2.25pt;width:90pt;height:36pt;z-index:251868160;visibility:visible;mso-wrap-style:square;mso-width-percent:0;mso-height-percent:0;mso-wrap-distance-left:9pt;mso-wrap-distance-top:3.6pt;mso-wrap-distance-right:9pt;mso-wrap-distance-bottom:3.6pt;mso-position-horizontal:absolute;mso-position-horizontal-relative:text;mso-position-vertical:absolute;mso-position-vertical-relative:text;mso-width-percent:0;mso-height-percent:0;mso-width-relative:margin;mso-height-relative:margin;v-text-anchor:top" o:gfxdata="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">
+              <v:shape w14:anchorId="151AB4A0" id="_x0000_s1263" type="#_x0000_t202" style="position:absolute;margin-left:-57.75pt;margin-top:2.25pt;width:90pt;height:36pt;z-index:251868160;visibility:visible;mso-wrap-style:square;mso-width-percent:0;mso-height-percent:0;mso-wrap-distance-left:9pt;mso-wrap-distance-top:3.6pt;mso-wrap-distance-right:9pt;mso-wrap-distance-bottom:3.6pt;mso-position-horizontal:absolute;mso-position-horizontal-relative:text;mso-position-vertical:absolute;mso-position-vertical-relative:text;mso-width-percent:0;mso-height-percent:0;mso-width-relative:margin;mso-height-relative:margin;v-text-anchor:top" o:gfxdata="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">
                 <v:textbox>
                   <w:txbxContent>
                     <w:p>
@@ -27741,7 +26678,7 @@
           </mc:Choice>
           <mc:Fallback>
             <w:pict>
-              <v:shape w14:anchorId="023EA1BC" id="_x0000_s1274" type="#_x0000_t202" style="position:absolute;margin-left:31.8pt;margin-top:15.05pt;width:399.6pt;height:36.6pt;z-index:251871232;visibility:visible;mso-wrap-style:square;mso-width-percent:0;mso-height-percent:0;mso-wrap-distance-left:9pt;mso-wrap-distance-top:3.6pt;mso-wrap-distance-right:9pt;mso-wrap-distance-bottom:3.6pt;mso-position-horizontal:absolute;mso-position-horizontal-relative:text;mso-position-vertical:absolute;mso-position-vertical-relative:text;mso-width-percent:0;mso-height-percent:0;mso-width-relative:margin;mso-height-relative:margin;v-text-anchor:top" o:gfxdata="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">
+              <v:shape w14:anchorId="023EA1BC" id="_x0000_s1264" type="#_x0000_t202" style="position:absolute;margin-left:31.8pt;margin-top:15.05pt;width:399.6pt;height:36.6pt;z-index:251871232;visibility:visible;mso-wrap-style:square;mso-width-percent:0;mso-height-percent:0;mso-wrap-distance-left:9pt;mso-wrap-distance-top:3.6pt;mso-wrap-distance-right:9pt;mso-wrap-distance-bottom:3.6pt;mso-position-horizontal:absolute;mso-position-horizontal-relative:text;mso-position-vertical:absolute;mso-position-vertical-relative:text;mso-width-percent:0;mso-height-percent:0;mso-width-relative:margin;mso-height-relative:margin;v-text-anchor:top" o:gfxdata="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">
                 <v:textbox>
                   <w:txbxContent>
                     <w:p>
@@ -27848,7 +26785,7 @@
           </mc:Choice>
           <mc:Fallback>
             <w:pict>
-              <v:shape w14:anchorId="2B5A5042" id="_x0000_s1275" type="#_x0000_t202" style="position:absolute;margin-left:-57.6pt;margin-top:15.65pt;width:90.6pt;height:36pt;z-index:251870208;visibility:visible;mso-wrap-style:square;mso-width-percent:0;mso-height-percent:0;mso-wrap-distance-left:9pt;mso-wrap-distance-top:3.6pt;mso-wrap-distance-right:9pt;mso-wrap-distance-bottom:3.6pt;mso-position-horizontal:absolute;mso-position-horizontal-relative:text;mso-position-vertical:absolute;mso-position-vertical-relative:text;mso-width-percent:0;mso-height-percent:0;mso-width-relative:margin;mso-height-relative:margin;v-text-anchor:top" o:gfxdata="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">
+              <v:shape w14:anchorId="2B5A5042" id="_x0000_s1265" type="#_x0000_t202" style="position:absolute;margin-left:-57.6pt;margin-top:15.65pt;width:90.6pt;height:36pt;z-index:251870208;visibility:visible;mso-wrap-style:square;mso-width-percent:0;mso-height-percent:0;mso-wrap-distance-left:9pt;mso-wrap-distance-top:3.6pt;mso-wrap-distance-right:9pt;mso-wrap-distance-bottom:3.6pt;mso-position-horizontal:absolute;mso-position-horizontal-relative:text;mso-position-vertical:absolute;mso-position-vertical-relative:text;mso-width-percent:0;mso-height-percent:0;mso-width-relative:margin;mso-height-relative:margin;v-text-anchor:top" o:gfxdata="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">
                 <v:textbox>
                   <w:txbxContent>
                     <w:p>
@@ -27958,7 +26895,7 @@
           </mc:Choice>
           <mc:Fallback>
             <w:pict>
-              <v:shape w14:anchorId="36C69B82" id="_x0000_s1276" type="#_x0000_t202" style="position:absolute;margin-left:-57.6pt;margin-top:29.2pt;width:90pt;height:65.4pt;z-index:251872256;visibility:visible;mso-wrap-style:square;mso-width-percent:0;mso-height-percent:0;mso-wrap-distance-left:9pt;mso-wrap-distance-top:3.6pt;mso-wrap-distance-right:9pt;mso-wrap-distance-bottom:3.6pt;mso-position-horizontal:absolute;mso-position-horizontal-relative:text;mso-position-vertical:absolute;mso-position-vertical-relative:text;mso-width-percent:0;mso-height-percent:0;mso-width-relative:margin;mso-height-relative:margin;v-text-anchor:top" o:gfxdata="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">
+              <v:shape w14:anchorId="36C69B82" id="_x0000_s1266" type="#_x0000_t202" style="position:absolute;margin-left:-57.6pt;margin-top:29.2pt;width:90pt;height:65.4pt;z-index:251872256;visibility:visible;mso-wrap-style:square;mso-width-percent:0;mso-height-percent:0;mso-wrap-distance-left:9pt;mso-wrap-distance-top:3.6pt;mso-wrap-distance-right:9pt;mso-wrap-distance-bottom:3.6pt;mso-position-horizontal:absolute;mso-position-horizontal-relative:text;mso-position-vertical:absolute;mso-position-vertical-relative:text;mso-width-percent:0;mso-height-percent:0;mso-width-relative:margin;mso-height-relative:margin;v-text-anchor:top" o:gfxdata="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">
                 <v:textbox>
                   <w:txbxContent>
                     <w:p>
@@ -28069,7 +27006,7 @@
           </mc:Choice>
           <mc:Fallback>
             <w:pict>
-              <v:shape w14:anchorId="07D9A83A" id="_x0000_s1277" type="#_x0000_t202" style="position:absolute;margin-left:32.4pt;margin-top:6.7pt;width:399pt;height:65.4pt;z-index:251873280;visibility:visible;mso-wrap-style:square;mso-width-percent:0;mso-height-percent:0;mso-wrap-distance-left:9pt;mso-wrap-distance-top:3.6pt;mso-wrap-distance-right:9pt;mso-wrap-distance-bottom:3.6pt;mso-position-horizontal:absolute;mso-position-horizontal-relative:text;mso-position-vertical:absolute;mso-position-vertical-relative:text;mso-width-percent:0;mso-height-percent:0;mso-width-relative:margin;mso-height-relative:margin;v-text-anchor:top" o:gfxdata="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">
+              <v:shape w14:anchorId="07D9A83A" id="_x0000_s1267" type="#_x0000_t202" style="position:absolute;margin-left:32.4pt;margin-top:6.7pt;width:399pt;height:65.4pt;z-index:251873280;visibility:visible;mso-wrap-style:square;mso-width-percent:0;mso-height-percent:0;mso-wrap-distance-left:9pt;mso-wrap-distance-top:3.6pt;mso-wrap-distance-right:9pt;mso-wrap-distance-bottom:3.6pt;mso-position-horizontal:absolute;mso-position-horizontal-relative:text;mso-position-vertical:absolute;mso-position-vertical-relative:text;mso-width-percent:0;mso-height-percent:0;mso-width-relative:margin;mso-height-relative:margin;v-text-anchor:top" o:gfxdata="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">
                 <v:textbox>
                   <w:txbxContent>
                     <w:p>
@@ -28181,7 +27118,7 @@
           </mc:Choice>
           <mc:Fallback>
             <w:pict>
-              <v:shape w14:anchorId="4F3964B9" id="_x0000_s1278" type="#_x0000_t202" style="position:absolute;margin-left:-57.75pt;margin-top:26.3pt;width:90pt;height:44.25pt;z-index:251874304;visibility:visible;mso-wrap-style:square;mso-width-percent:0;mso-height-percent:0;mso-wrap-distance-left:9pt;mso-wrap-distance-top:3.6pt;mso-wrap-distance-right:9pt;mso-wrap-distance-bottom:3.6pt;mso-position-horizontal:absolute;mso-position-horizontal-relative:text;mso-position-vertical:absolute;mso-position-vertical-relative:text;mso-width-percent:0;mso-height-percent:0;mso-width-relative:margin;mso-height-relative:margin;v-text-anchor:top" o:gfxdata="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">
+              <v:shape w14:anchorId="4F3964B9" id="_x0000_s1268" type="#_x0000_t202" style="position:absolute;margin-left:-57.75pt;margin-top:26.3pt;width:90pt;height:44.25pt;z-index:251874304;visibility:visible;mso-wrap-style:square;mso-width-percent:0;mso-height-percent:0;mso-wrap-distance-left:9pt;mso-wrap-distance-top:3.6pt;mso-wrap-distance-right:9pt;mso-wrap-distance-bottom:3.6pt;mso-position-horizontal:absolute;mso-position-horizontal-relative:text;mso-position-vertical:absolute;mso-position-vertical-relative:text;mso-width-percent:0;mso-height-percent:0;mso-width-relative:margin;mso-height-relative:margin;v-text-anchor:top" o:gfxdata="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">
                 <v:textbox>
                   <w:txbxContent>
                     <w:p>
@@ -28287,7 +27224,7 @@
           </mc:Choice>
           <mc:Fallback>
             <w:pict>
-              <v:shape w14:anchorId="2FD76E22" id="_x0000_s1279" type="#_x0000_t202" style="position:absolute;margin-left:32.25pt;margin-top:3.8pt;width:399pt;height:44.25pt;z-index:251875328;visibility:visible;mso-wrap-style:square;mso-width-percent:0;mso-height-percent:0;mso-wrap-distance-left:9pt;mso-wrap-distance-top:3.6pt;mso-wrap-distance-right:9pt;mso-wrap-distance-bottom:3.6pt;mso-position-horizontal:absolute;mso-position-horizontal-relative:text;mso-position-vertical:absolute;mso-position-vertical-relative:text;mso-width-percent:0;mso-height-percent:0;mso-width-relative:margin;mso-height-relative:margin;v-text-anchor:top" o:gfxdata="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">
+              <v:shape w14:anchorId="2FD76E22" id="_x0000_s1269" type="#_x0000_t202" style="position:absolute;margin-left:32.25pt;margin-top:3.8pt;width:399pt;height:44.25pt;z-index:251875328;visibility:visible;mso-wrap-style:square;mso-width-percent:0;mso-height-percent:0;mso-wrap-distance-left:9pt;mso-wrap-distance-top:3.6pt;mso-wrap-distance-right:9pt;mso-wrap-distance-bottom:3.6pt;mso-position-horizontal:absolute;mso-position-horizontal-relative:text;mso-position-vertical:absolute;mso-position-vertical-relative:text;mso-width-percent:0;mso-height-percent:0;mso-width-relative:margin;mso-height-relative:margin;v-text-anchor:top" o:gfxdata="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">
                 <v:textbox>
                   <w:txbxContent>
                     <w:p>
@@ -28393,7 +27330,7 @@
           </mc:Choice>
           <mc:Fallback>
             <w:pict>
-              <v:shape w14:anchorId="0CC61B77" id="_x0000_s1280" type="#_x0000_t202" style="position:absolute;margin-left:-57.75pt;margin-top:24pt;width:90pt;height:39.6pt;z-index:251880448;visibility:visible;mso-wrap-style:square;mso-width-percent:0;mso-height-percent:0;mso-wrap-distance-left:9pt;mso-wrap-distance-top:3.6pt;mso-wrap-distance-right:9pt;mso-wrap-distance-bottom:3.6pt;mso-position-horizontal:absolute;mso-position-horizontal-relative:text;mso-position-vertical:absolute;mso-position-vertical-relative:text;mso-width-percent:0;mso-height-percent:0;mso-width-relative:margin;mso-height-relative:margin;v-text-anchor:top" o:gfxdata="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">
+              <v:shape w14:anchorId="0CC61B77" id="_x0000_s1270" type="#_x0000_t202" style="position:absolute;margin-left:-57.75pt;margin-top:24pt;width:90pt;height:39.6pt;z-index:251880448;visibility:visible;mso-wrap-style:square;mso-width-percent:0;mso-height-percent:0;mso-wrap-distance-left:9pt;mso-wrap-distance-top:3.6pt;mso-wrap-distance-right:9pt;mso-wrap-distance-bottom:3.6pt;mso-position-horizontal:absolute;mso-position-horizontal-relative:text;mso-position-vertical:absolute;mso-position-vertical-relative:text;mso-width-percent:0;mso-height-percent:0;mso-width-relative:margin;mso-height-relative:margin;v-text-anchor:top" o:gfxdata="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">
                 <v:textbox>
                   <w:txbxContent>
                     <w:p>
@@ -28479,15 +27416,7 @@
                               <w:rPr>
                                 <w:lang w:val="en-IN"/>
                               </w:rPr>
-                              <w:t>Invita</w:t>
-                            </w:r>
-                            <w:bookmarkStart w:id="0" w:name="_GoBack"/>
-                            <w:bookmarkEnd w:id="0"/>
-                            <w:r>
-                              <w:rPr>
-                                <w:lang w:val="en-IN"/>
-                              </w:rPr>
-                              <w:t>tion is displayed to the user(recipient).</w:t>
+                              <w:t>Invitation is displayed to the user(recipient).</w:t>
                             </w:r>
                           </w:p>
                         </w:txbxContent>
@@ -28509,7 +27438,7 @@
           </mc:Choice>
           <mc:Fallback>
             <w:pict>
-              <v:shape w14:anchorId="6CC40298" id="_x0000_s1281" type="#_x0000_t202" style="position:absolute;margin-left:33pt;margin-top:24pt;width:399pt;height:39.6pt;z-index:251881472;visibility:visible;mso-wrap-style:square;mso-width-percent:0;mso-height-percent:0;mso-wrap-distance-left:9pt;mso-wrap-distance-top:3.6pt;mso-wrap-distance-right:9pt;mso-wrap-distance-bottom:3.6pt;mso-position-horizontal:absolute;mso-position-horizontal-relative:text;mso-position-vertical:absolute;mso-position-vertical-relative:text;mso-width-percent:0;mso-height-percent:0;mso-width-relative:margin;mso-height-relative:margin;v-text-anchor:top" o:gfxdata="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">
+              <v:shape w14:anchorId="6CC40298" id="_x0000_s1271" type="#_x0000_t202" style="position:absolute;margin-left:33pt;margin-top:24pt;width:399pt;height:39.6pt;z-index:251881472;visibility:visible;mso-wrap-style:square;mso-width-percent:0;mso-height-percent:0;mso-wrap-distance-left:9pt;mso-wrap-distance-top:3.6pt;mso-wrap-distance-right:9pt;mso-wrap-distance-bottom:3.6pt;mso-position-horizontal:absolute;mso-position-horizontal-relative:text;mso-position-vertical:absolute;mso-position-vertical-relative:text;mso-width-percent:0;mso-height-percent:0;mso-width-relative:margin;mso-height-relative:margin;v-text-anchor:top" o:gfxdata="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">
                 <v:textbox>
                   <w:txbxContent>
                     <w:p>
@@ -28523,15 +27452,7 @@
                         <w:rPr>
                           <w:lang w:val="en-IN"/>
                         </w:rPr>
-                        <w:t>Invita</w:t>
-                      </w:r>
-                      <w:bookmarkStart w:id="1" w:name="_GoBack"/>
-                      <w:bookmarkEnd w:id="1"/>
-                      <w:r>
-                        <w:rPr>
-                          <w:lang w:val="en-IN"/>
-                        </w:rPr>
-                        <w:t>tion is displayed to the user(recipient).</w:t>
+                        <w:t>Invitation is displayed to the user(recipient).</w:t>
                       </w:r>
                     </w:p>
                   </w:txbxContent>
@@ -28557,8 +27478,10 @@
     <w:p/>
     <w:p/>
     <w:p/>
-    <w:p/>
-    <w:p/>
+    <w:p>
+      <w:bookmarkStart w:id="0" w:name="_GoBack"/>
+      <w:bookmarkEnd w:id="0"/>
+    </w:p>
     <w:sectPr>
       <w:pgSz w:w="12240" w:h="15840"/>
       <w:pgMar w:top="1440" w:right="1440" w:bottom="1440" w:left="1440" w:header="720" w:footer="720" w:gutter="0"/>
@@ -29358,7 +28281,7 @@
 </file>
 
 <file path=customXml/itemProps1.xml><?xml version="1.0" encoding="utf-8"?>
-<ds:datastoreItem xmlns:ds="http://schemas.openxmlformats.org/officeDocument/2006/customXml" ds:itemID="{AB89D7C8-A79F-4202-A816-F8EC20BF0017}">
+<ds:datastoreItem xmlns:ds="http://schemas.openxmlformats.org/officeDocument/2006/customXml" ds:itemID="{7CD81618-6884-4D05-9CC3-BE063111978A}">
   <ds:schemaRefs>
     <ds:schemaRef ds:uri="http://schemas.openxmlformats.org/officeDocument/2006/bibliography"/>
   </ds:schemaRefs>

</xml_diff>